<commit_message>
Exp 2 Entrega Final
</commit_message>
<xml_diff>
--- a/Documentacion Proyecto.docx
+++ b/Documentacion Proyecto.docx
@@ -293,7 +293,7 @@
               </wp:anchor>
             </w:drawing>
           </mc:Choice>
-          <mc:Fallback xmlns:w15="http://schemas.microsoft.com/office/word/2012/wordml" xmlns:mv="urn:schemas-microsoft-com:mac:vml" xmlns:mo="http://schemas.microsoft.com/office/mac/office/2008/main">
+          <mc:Fallback xmlns:mo="http://schemas.microsoft.com/office/mac/office/2008/main" xmlns:mv="urn:schemas-microsoft-com:mac:vml" xmlns:w15="http://schemas.microsoft.com/office/word/2012/wordml">
             <w:pict>
               <v:line id="Straight Connector 1" o:spid="_x0000_s1026" style="position:absolute;z-index:251659264;visibility:visible;mso-wrap-style:square;mso-width-percent:0;mso-height-percent:0;mso-wrap-distance-left:9pt;mso-wrap-distance-top:0;mso-wrap-distance-right:9pt;mso-wrap-distance-bottom:0;mso-position-horizontal:absolute;mso-position-horizontal-relative:text;mso-position-vertical:absolute;mso-position-vertical-relative:text;mso-width-percent:0;mso-height-percent:0;mso-width-relative:margin;mso-height-relative:margin" from="1in,6.5pt" to="5in,6.5pt" o:gfxdata="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" strokecolor="black [3213]"/>
             </w:pict>
@@ -8808,11 +8808,888 @@
         </w:rPr>
       </w:pPr>
     </w:p>
-    <w:p>
-      <w:pPr>
-        <w:rPr>
-          <w:rFonts w:ascii="Arial Narrow" w:hAnsi="Arial Narrow"/>
-          <w:lang w:val="es-ES_tradnl"/>
+    <w:tbl>
+      <w:tblPr>
+        <w:tblStyle w:val="TableGrid"/>
+        <w:tblW w:w="0" w:type="auto"/>
+        <w:tblLook w:val="04A0" w:firstRow="1" w:lastRow="0" w:firstColumn="1" w:lastColumn="0" w:noHBand="0" w:noVBand="1"/>
+      </w:tblPr>
+      <w:tblGrid>
+        <w:gridCol w:w="3085"/>
+        <w:gridCol w:w="1343"/>
+        <w:gridCol w:w="2214"/>
+        <w:gridCol w:w="2214"/>
+      </w:tblGrid>
+      <w:tr>
+        <w:tc>
+          <w:tcPr>
+            <w:tcW w:w="3085" w:type="dxa"/>
+          </w:tcPr>
+          <w:p>
+            <w:pPr>
+              <w:rPr>
+                <w:rFonts w:ascii="Arial Narrow" w:hAnsi="Arial Narrow"/>
+                <w:b/>
+              </w:rPr>
+            </w:pPr>
+            <w:r>
+              <w:rPr>
+                <w:rFonts w:ascii="Arial Narrow" w:hAnsi="Arial Narrow"/>
+                <w:b/>
+              </w:rPr>
+              <w:t>Escenario de calidad #</w:t>
+            </w:r>
+          </w:p>
+        </w:tc>
+        <w:tc>
+          <w:tcPr>
+            <w:tcW w:w="1343" w:type="dxa"/>
+          </w:tcPr>
+          <w:p>
+            <w:pPr>
+              <w:rPr>
+                <w:rFonts w:ascii="Arial Narrow" w:hAnsi="Arial Narrow"/>
+              </w:rPr>
+            </w:pPr>
+            <w:r>
+              <w:rPr>
+                <w:rFonts w:ascii="Arial Narrow" w:hAnsi="Arial Narrow"/>
+              </w:rPr>
+              <w:t>00</w:t>
+            </w:r>
+            <w:r>
+              <w:rPr>
+                <w:rFonts w:ascii="Arial Narrow" w:hAnsi="Arial Narrow"/>
+              </w:rPr>
+              <w:t>5</w:t>
+            </w:r>
+          </w:p>
+        </w:tc>
+        <w:tc>
+          <w:tcPr>
+            <w:tcW w:w="2214" w:type="dxa"/>
+          </w:tcPr>
+          <w:p>
+            <w:pPr>
+              <w:rPr>
+                <w:rFonts w:ascii="Arial Narrow" w:hAnsi="Arial Narrow"/>
+                <w:b/>
+              </w:rPr>
+            </w:pPr>
+            <w:proofErr w:type="spellStart"/>
+            <w:r>
+              <w:rPr>
+                <w:rFonts w:ascii="Arial Narrow" w:hAnsi="Arial Narrow"/>
+                <w:b/>
+              </w:rPr>
+              <w:t>Stakeholder</w:t>
+            </w:r>
+            <w:proofErr w:type="spellEnd"/>
+            <w:r>
+              <w:rPr>
+                <w:rFonts w:ascii="Arial Narrow" w:hAnsi="Arial Narrow"/>
+                <w:b/>
+              </w:rPr>
+              <w:t>:</w:t>
+            </w:r>
+          </w:p>
+        </w:tc>
+        <w:tc>
+          <w:tcPr>
+            <w:tcW w:w="2214" w:type="dxa"/>
+          </w:tcPr>
+          <w:p>
+            <w:pPr>
+              <w:rPr>
+                <w:rFonts w:ascii="Arial Narrow" w:hAnsi="Arial Narrow"/>
+              </w:rPr>
+            </w:pPr>
+            <w:r>
+              <w:rPr>
+                <w:rFonts w:ascii="Arial Narrow" w:hAnsi="Arial Narrow"/>
+              </w:rPr>
+              <w:t>SNDAT y DGR</w:t>
+            </w:r>
+          </w:p>
+        </w:tc>
+      </w:tr>
+      <w:tr>
+        <w:tc>
+          <w:tcPr>
+            <w:tcW w:w="3085" w:type="dxa"/>
+          </w:tcPr>
+          <w:p>
+            <w:pPr>
+              <w:rPr>
+                <w:rFonts w:ascii="Arial Narrow" w:hAnsi="Arial Narrow"/>
+                <w:b/>
+              </w:rPr>
+            </w:pPr>
+            <w:r>
+              <w:rPr>
+                <w:rFonts w:ascii="Arial Narrow" w:hAnsi="Arial Narrow"/>
+                <w:b/>
+              </w:rPr>
+              <w:t>Atributo de calidad</w:t>
+            </w:r>
+          </w:p>
+        </w:tc>
+        <w:tc>
+          <w:tcPr>
+            <w:tcW w:w="5771" w:type="dxa"/>
+            <w:gridSpan w:val="3"/>
+          </w:tcPr>
+          <w:p>
+            <w:pPr>
+              <w:rPr>
+                <w:rFonts w:ascii="Arial Narrow" w:hAnsi="Arial Narrow"/>
+              </w:rPr>
+            </w:pPr>
+            <w:r>
+              <w:rPr>
+                <w:rFonts w:ascii="Arial Narrow" w:hAnsi="Arial Narrow"/>
+              </w:rPr>
+              <w:t>Seguridad</w:t>
+            </w:r>
+          </w:p>
+        </w:tc>
+      </w:tr>
+      <w:tr>
+        <w:tc>
+          <w:tcPr>
+            <w:tcW w:w="3085" w:type="dxa"/>
+          </w:tcPr>
+          <w:p>
+            <w:pPr>
+              <w:rPr>
+                <w:rFonts w:ascii="Arial Narrow" w:hAnsi="Arial Narrow"/>
+                <w:b/>
+              </w:rPr>
+            </w:pPr>
+            <w:r>
+              <w:rPr>
+                <w:rFonts w:ascii="Arial Narrow" w:hAnsi="Arial Narrow"/>
+                <w:b/>
+              </w:rPr>
+              <w:t>Justificación</w:t>
+            </w:r>
+          </w:p>
+        </w:tc>
+        <w:tc>
+          <w:tcPr>
+            <w:tcW w:w="5771" w:type="dxa"/>
+            <w:gridSpan w:val="3"/>
+          </w:tcPr>
+          <w:p>
+            <w:pPr>
+              <w:rPr>
+                <w:rFonts w:ascii="Arial Narrow" w:hAnsi="Arial Narrow"/>
+              </w:rPr>
+            </w:pPr>
+            <w:r>
+              <w:rPr>
+                <w:rFonts w:ascii="Arial Narrow" w:hAnsi="Arial Narrow"/>
+              </w:rPr>
+              <w:t>La integridad de los datos es de gran importancia para el sistema porque información falsa puede inducir a boletines de alerta erróneos que a su vez generen una respuesta en cuerpos de rescate y emergencias, todo a raíz de una falsa alarma.</w:t>
+            </w:r>
+          </w:p>
+        </w:tc>
+      </w:tr>
+      <w:tr>
+        <w:tc>
+          <w:tcPr>
+            <w:tcW w:w="3085" w:type="dxa"/>
+          </w:tcPr>
+          <w:p>
+            <w:pPr>
+              <w:rPr>
+                <w:rFonts w:ascii="Arial Narrow" w:hAnsi="Arial Narrow"/>
+                <w:b/>
+              </w:rPr>
+            </w:pPr>
+            <w:r>
+              <w:rPr>
+                <w:rFonts w:ascii="Arial Narrow" w:hAnsi="Arial Narrow"/>
+                <w:b/>
+              </w:rPr>
+              <w:t>Fuente</w:t>
+            </w:r>
+          </w:p>
+        </w:tc>
+        <w:tc>
+          <w:tcPr>
+            <w:tcW w:w="5771" w:type="dxa"/>
+            <w:gridSpan w:val="3"/>
+          </w:tcPr>
+          <w:p>
+            <w:pPr>
+              <w:rPr>
+                <w:rFonts w:ascii="Arial Narrow" w:hAnsi="Arial Narrow"/>
+              </w:rPr>
+            </w:pPr>
+            <w:r>
+              <w:rPr>
+                <w:rFonts w:ascii="Arial Narrow" w:hAnsi="Arial Narrow"/>
+              </w:rPr>
+              <w:t>Ocurrencia de un evento sísmico</w:t>
+            </w:r>
+          </w:p>
+        </w:tc>
+      </w:tr>
+      <w:tr>
+        <w:tc>
+          <w:tcPr>
+            <w:tcW w:w="3085" w:type="dxa"/>
+          </w:tcPr>
+          <w:p>
+            <w:pPr>
+              <w:rPr>
+                <w:rFonts w:ascii="Arial Narrow" w:hAnsi="Arial Narrow"/>
+                <w:b/>
+              </w:rPr>
+            </w:pPr>
+            <w:r>
+              <w:rPr>
+                <w:rFonts w:ascii="Arial Narrow" w:hAnsi="Arial Narrow"/>
+                <w:b/>
+              </w:rPr>
+              <w:t>Estímulo</w:t>
+            </w:r>
+          </w:p>
+        </w:tc>
+        <w:tc>
+          <w:tcPr>
+            <w:tcW w:w="5771" w:type="dxa"/>
+            <w:gridSpan w:val="3"/>
+          </w:tcPr>
+          <w:p>
+            <w:pPr>
+              <w:rPr>
+                <w:rFonts w:ascii="Arial Narrow" w:hAnsi="Arial Narrow"/>
+              </w:rPr>
+            </w:pPr>
+            <w:r>
+              <w:rPr>
+                <w:rFonts w:ascii="Arial Narrow" w:hAnsi="Arial Narrow"/>
+              </w:rPr>
+              <w:t>Envío de datos del sensor al SATT o del SATT al browser del usuario</w:t>
+            </w:r>
+          </w:p>
+        </w:tc>
+      </w:tr>
+      <w:tr>
+        <w:tc>
+          <w:tcPr>
+            <w:tcW w:w="3085" w:type="dxa"/>
+          </w:tcPr>
+          <w:p>
+            <w:pPr>
+              <w:rPr>
+                <w:rFonts w:ascii="Arial Narrow" w:hAnsi="Arial Narrow"/>
+                <w:b/>
+              </w:rPr>
+            </w:pPr>
+            <w:r>
+              <w:rPr>
+                <w:rFonts w:ascii="Arial Narrow" w:hAnsi="Arial Narrow"/>
+                <w:b/>
+              </w:rPr>
+              <w:t>Artefacto</w:t>
+            </w:r>
+          </w:p>
+        </w:tc>
+        <w:tc>
+          <w:tcPr>
+            <w:tcW w:w="5771" w:type="dxa"/>
+            <w:gridSpan w:val="3"/>
+          </w:tcPr>
+          <w:p>
+            <w:pPr>
+              <w:rPr>
+                <w:rFonts w:ascii="Arial Narrow" w:hAnsi="Arial Narrow"/>
+              </w:rPr>
+            </w:pPr>
+            <w:r>
+              <w:rPr>
+                <w:rFonts w:ascii="Arial Narrow" w:hAnsi="Arial Narrow"/>
+              </w:rPr>
+              <w:t>Sistema</w:t>
+            </w:r>
+          </w:p>
+        </w:tc>
+      </w:tr>
+      <w:tr>
+        <w:tc>
+          <w:tcPr>
+            <w:tcW w:w="3085" w:type="dxa"/>
+          </w:tcPr>
+          <w:p>
+            <w:pPr>
+              <w:rPr>
+                <w:rFonts w:ascii="Arial Narrow" w:hAnsi="Arial Narrow"/>
+                <w:b/>
+              </w:rPr>
+            </w:pPr>
+            <w:r>
+              <w:rPr>
+                <w:rFonts w:ascii="Arial Narrow" w:hAnsi="Arial Narrow"/>
+                <w:b/>
+              </w:rPr>
+              <w:t>Ambiente</w:t>
+            </w:r>
+          </w:p>
+        </w:tc>
+        <w:tc>
+          <w:tcPr>
+            <w:tcW w:w="5771" w:type="dxa"/>
+            <w:gridSpan w:val="3"/>
+          </w:tcPr>
+          <w:p>
+            <w:pPr>
+              <w:rPr>
+                <w:rFonts w:ascii="Arial Narrow" w:hAnsi="Arial Narrow"/>
+              </w:rPr>
+            </w:pPr>
+            <w:r>
+              <w:rPr>
+                <w:rFonts w:ascii="Arial Narrow" w:hAnsi="Arial Narrow"/>
+              </w:rPr>
+              <w:t>Operación normal</w:t>
+            </w:r>
+          </w:p>
+        </w:tc>
+      </w:tr>
+      <w:tr>
+        <w:tc>
+          <w:tcPr>
+            <w:tcW w:w="3085" w:type="dxa"/>
+          </w:tcPr>
+          <w:p>
+            <w:pPr>
+              <w:rPr>
+                <w:rFonts w:ascii="Arial Narrow" w:hAnsi="Arial Narrow"/>
+                <w:b/>
+              </w:rPr>
+            </w:pPr>
+            <w:r>
+              <w:rPr>
+                <w:rFonts w:ascii="Arial Narrow" w:hAnsi="Arial Narrow"/>
+                <w:b/>
+              </w:rPr>
+              <w:t>Respuesta</w:t>
+            </w:r>
+          </w:p>
+        </w:tc>
+        <w:tc>
+          <w:tcPr>
+            <w:tcW w:w="5771" w:type="dxa"/>
+            <w:gridSpan w:val="3"/>
+          </w:tcPr>
+          <w:p>
+            <w:pPr>
+              <w:rPr>
+                <w:rFonts w:ascii="Arial Narrow" w:hAnsi="Arial Narrow"/>
+              </w:rPr>
+            </w:pPr>
+            <w:r>
+              <w:rPr>
+                <w:rFonts w:ascii="Arial Narrow" w:hAnsi="Arial Narrow"/>
+              </w:rPr>
+              <w:t>Se desecha el dato corrupto del sistema (es decir, no se guarda en la base de datos) y se continúa con el funcionamiento normal de la aplicación</w:t>
+            </w:r>
+          </w:p>
+        </w:tc>
+      </w:tr>
+      <w:tr>
+        <w:tc>
+          <w:tcPr>
+            <w:tcW w:w="3085" w:type="dxa"/>
+          </w:tcPr>
+          <w:p>
+            <w:pPr>
+              <w:rPr>
+                <w:rFonts w:ascii="Arial Narrow" w:hAnsi="Arial Narrow"/>
+                <w:b/>
+              </w:rPr>
+            </w:pPr>
+            <w:r>
+              <w:rPr>
+                <w:rFonts w:ascii="Arial Narrow" w:hAnsi="Arial Narrow"/>
+                <w:b/>
+              </w:rPr>
+              <w:t>Medida de la respuesta</w:t>
+            </w:r>
+          </w:p>
+        </w:tc>
+        <w:tc>
+          <w:tcPr>
+            <w:tcW w:w="5771" w:type="dxa"/>
+            <w:gridSpan w:val="3"/>
+          </w:tcPr>
+          <w:p>
+            <w:pPr>
+              <w:rPr>
+                <w:rFonts w:ascii="Arial Narrow" w:hAnsi="Arial Narrow"/>
+              </w:rPr>
+            </w:pPr>
+            <w:r>
+              <w:rPr>
+                <w:rFonts w:ascii="Arial Narrow" w:hAnsi="Arial Narrow"/>
+              </w:rPr>
+              <w:t>Debe garantizarse que el 100% de los datos que entran y salen del SATT no son manipulados o modificados. Es decir, no puede darse envío/recepción de información falsa que induzca a boletines de alerta erróneos o información falsa de sensores.</w:t>
+            </w:r>
+          </w:p>
+        </w:tc>
+      </w:tr>
+    </w:tbl>
+    <w:p>
+      <w:pPr>
+        <w:rPr>
+          <w:rFonts w:ascii="Arial Narrow" w:hAnsi="Arial Narrow"/>
+          <w:lang w:val="es-CO"/>
+        </w:rPr>
+      </w:pPr>
+    </w:p>
+    <w:tbl>
+      <w:tblPr>
+        <w:tblStyle w:val="TableGrid"/>
+        <w:tblW w:w="0" w:type="auto"/>
+        <w:tblLook w:val="04A0" w:firstRow="1" w:lastRow="0" w:firstColumn="1" w:lastColumn="0" w:noHBand="0" w:noVBand="1"/>
+      </w:tblPr>
+      <w:tblGrid>
+        <w:gridCol w:w="3085"/>
+        <w:gridCol w:w="1343"/>
+        <w:gridCol w:w="2214"/>
+        <w:gridCol w:w="2214"/>
+      </w:tblGrid>
+      <w:tr>
+        <w:tc>
+          <w:tcPr>
+            <w:tcW w:w="3085" w:type="dxa"/>
+          </w:tcPr>
+          <w:p>
+            <w:pPr>
+              <w:rPr>
+                <w:rFonts w:ascii="Arial Narrow" w:hAnsi="Arial Narrow"/>
+                <w:b/>
+              </w:rPr>
+            </w:pPr>
+            <w:r>
+              <w:rPr>
+                <w:rFonts w:ascii="Arial Narrow" w:hAnsi="Arial Narrow"/>
+                <w:b/>
+              </w:rPr>
+              <w:t>Escenario de calidad #</w:t>
+            </w:r>
+          </w:p>
+        </w:tc>
+        <w:tc>
+          <w:tcPr>
+            <w:tcW w:w="1343" w:type="dxa"/>
+          </w:tcPr>
+          <w:p>
+            <w:pPr>
+              <w:rPr>
+                <w:rFonts w:ascii="Arial Narrow" w:hAnsi="Arial Narrow"/>
+              </w:rPr>
+            </w:pPr>
+            <w:r>
+              <w:rPr>
+                <w:rFonts w:ascii="Arial Narrow" w:hAnsi="Arial Narrow"/>
+              </w:rPr>
+              <w:t>006</w:t>
+            </w:r>
+          </w:p>
+        </w:tc>
+        <w:tc>
+          <w:tcPr>
+            <w:tcW w:w="2214" w:type="dxa"/>
+          </w:tcPr>
+          <w:p>
+            <w:pPr>
+              <w:rPr>
+                <w:rFonts w:ascii="Arial Narrow" w:hAnsi="Arial Narrow"/>
+                <w:b/>
+              </w:rPr>
+            </w:pPr>
+            <w:proofErr w:type="spellStart"/>
+            <w:r>
+              <w:rPr>
+                <w:rFonts w:ascii="Arial Narrow" w:hAnsi="Arial Narrow"/>
+                <w:b/>
+              </w:rPr>
+              <w:t>Stakeholder</w:t>
+            </w:r>
+            <w:proofErr w:type="spellEnd"/>
+            <w:r>
+              <w:rPr>
+                <w:rFonts w:ascii="Arial Narrow" w:hAnsi="Arial Narrow"/>
+                <w:b/>
+              </w:rPr>
+              <w:t>:</w:t>
+            </w:r>
+          </w:p>
+        </w:tc>
+        <w:tc>
+          <w:tcPr>
+            <w:tcW w:w="2214" w:type="dxa"/>
+          </w:tcPr>
+          <w:p>
+            <w:pPr>
+              <w:rPr>
+                <w:rFonts w:ascii="Arial Narrow" w:hAnsi="Arial Narrow"/>
+              </w:rPr>
+            </w:pPr>
+            <w:r>
+              <w:rPr>
+                <w:rFonts w:ascii="Arial Narrow" w:hAnsi="Arial Narrow"/>
+              </w:rPr>
+              <w:t>SNDAT y DGR</w:t>
+            </w:r>
+          </w:p>
+        </w:tc>
+      </w:tr>
+      <w:tr>
+        <w:tc>
+          <w:tcPr>
+            <w:tcW w:w="3085" w:type="dxa"/>
+          </w:tcPr>
+          <w:p>
+            <w:pPr>
+              <w:rPr>
+                <w:rFonts w:ascii="Arial Narrow" w:hAnsi="Arial Narrow"/>
+                <w:b/>
+              </w:rPr>
+            </w:pPr>
+            <w:r>
+              <w:rPr>
+                <w:rFonts w:ascii="Arial Narrow" w:hAnsi="Arial Narrow"/>
+                <w:b/>
+              </w:rPr>
+              <w:t>Atributo de calidad</w:t>
+            </w:r>
+          </w:p>
+        </w:tc>
+        <w:tc>
+          <w:tcPr>
+            <w:tcW w:w="5771" w:type="dxa"/>
+            <w:gridSpan w:val="3"/>
+          </w:tcPr>
+          <w:p>
+            <w:pPr>
+              <w:rPr>
+                <w:rFonts w:ascii="Arial Narrow" w:hAnsi="Arial Narrow"/>
+              </w:rPr>
+            </w:pPr>
+            <w:r>
+              <w:rPr>
+                <w:rFonts w:ascii="Arial Narrow" w:hAnsi="Arial Narrow"/>
+              </w:rPr>
+              <w:t>Seguridad</w:t>
+            </w:r>
+          </w:p>
+        </w:tc>
+      </w:tr>
+      <w:tr>
+        <w:tc>
+          <w:tcPr>
+            <w:tcW w:w="3085" w:type="dxa"/>
+          </w:tcPr>
+          <w:p>
+            <w:pPr>
+              <w:rPr>
+                <w:rFonts w:ascii="Arial Narrow" w:hAnsi="Arial Narrow"/>
+                <w:b/>
+              </w:rPr>
+            </w:pPr>
+            <w:r>
+              <w:rPr>
+                <w:rFonts w:ascii="Arial Narrow" w:hAnsi="Arial Narrow"/>
+                <w:b/>
+              </w:rPr>
+              <w:t>Justificación</w:t>
+            </w:r>
+          </w:p>
+        </w:tc>
+        <w:tc>
+          <w:tcPr>
+            <w:tcW w:w="5771" w:type="dxa"/>
+            <w:gridSpan w:val="3"/>
+          </w:tcPr>
+          <w:p>
+            <w:pPr>
+              <w:rPr>
+                <w:rFonts w:ascii="Arial Narrow" w:hAnsi="Arial Narrow"/>
+              </w:rPr>
+            </w:pPr>
+            <w:r>
+              <w:rPr>
+                <w:rFonts w:ascii="Arial Narrow" w:hAnsi="Arial Narrow"/>
+              </w:rPr>
+              <w:t>La confidencialidad de los datos es de gran importancia para el sistema porque el acceso no autorizado puede afectar aspectos de seguridad nacional, ya que la información que se maneja en el sistema es información sensible sobre posibles emergencias nacionales.</w:t>
+            </w:r>
+          </w:p>
+        </w:tc>
+      </w:tr>
+      <w:tr>
+        <w:tc>
+          <w:tcPr>
+            <w:tcW w:w="3085" w:type="dxa"/>
+          </w:tcPr>
+          <w:p>
+            <w:pPr>
+              <w:rPr>
+                <w:rFonts w:ascii="Arial Narrow" w:hAnsi="Arial Narrow"/>
+                <w:b/>
+              </w:rPr>
+            </w:pPr>
+            <w:r>
+              <w:rPr>
+                <w:rFonts w:ascii="Arial Narrow" w:hAnsi="Arial Narrow"/>
+                <w:b/>
+              </w:rPr>
+              <w:t>Fuente</w:t>
+            </w:r>
+          </w:p>
+        </w:tc>
+        <w:tc>
+          <w:tcPr>
+            <w:tcW w:w="5771" w:type="dxa"/>
+            <w:gridSpan w:val="3"/>
+          </w:tcPr>
+          <w:p>
+            <w:pPr>
+              <w:rPr>
+                <w:rFonts w:ascii="Arial Narrow" w:hAnsi="Arial Narrow"/>
+              </w:rPr>
+            </w:pPr>
+            <w:r>
+              <w:rPr>
+                <w:rFonts w:ascii="Arial Narrow" w:hAnsi="Arial Narrow"/>
+              </w:rPr>
+              <w:t>Ocurrencia de un evento sísmico</w:t>
+            </w:r>
+          </w:p>
+        </w:tc>
+      </w:tr>
+      <w:tr>
+        <w:tc>
+          <w:tcPr>
+            <w:tcW w:w="3085" w:type="dxa"/>
+          </w:tcPr>
+          <w:p>
+            <w:pPr>
+              <w:rPr>
+                <w:rFonts w:ascii="Arial Narrow" w:hAnsi="Arial Narrow"/>
+                <w:b/>
+              </w:rPr>
+            </w:pPr>
+            <w:r>
+              <w:rPr>
+                <w:rFonts w:ascii="Arial Narrow" w:hAnsi="Arial Narrow"/>
+                <w:b/>
+              </w:rPr>
+              <w:t>Estímulo</w:t>
+            </w:r>
+          </w:p>
+        </w:tc>
+        <w:tc>
+          <w:tcPr>
+            <w:tcW w:w="5771" w:type="dxa"/>
+            <w:gridSpan w:val="3"/>
+          </w:tcPr>
+          <w:p>
+            <w:pPr>
+              <w:rPr>
+                <w:rFonts w:ascii="Arial Narrow" w:hAnsi="Arial Narrow"/>
+              </w:rPr>
+            </w:pPr>
+            <w:r>
+              <w:rPr>
+                <w:rFonts w:ascii="Arial Narrow" w:hAnsi="Arial Narrow"/>
+              </w:rPr>
+              <w:t>Envío de datos del sensor al SATT o del SATT al browser del usuario</w:t>
+            </w:r>
+          </w:p>
+        </w:tc>
+      </w:tr>
+      <w:tr>
+        <w:tc>
+          <w:tcPr>
+            <w:tcW w:w="3085" w:type="dxa"/>
+          </w:tcPr>
+          <w:p>
+            <w:pPr>
+              <w:rPr>
+                <w:rFonts w:ascii="Arial Narrow" w:hAnsi="Arial Narrow"/>
+                <w:b/>
+              </w:rPr>
+            </w:pPr>
+            <w:r>
+              <w:rPr>
+                <w:rFonts w:ascii="Arial Narrow" w:hAnsi="Arial Narrow"/>
+                <w:b/>
+              </w:rPr>
+              <w:t>Artefacto</w:t>
+            </w:r>
+          </w:p>
+        </w:tc>
+        <w:tc>
+          <w:tcPr>
+            <w:tcW w:w="5771" w:type="dxa"/>
+            <w:gridSpan w:val="3"/>
+          </w:tcPr>
+          <w:p>
+            <w:pPr>
+              <w:rPr>
+                <w:rFonts w:ascii="Arial Narrow" w:hAnsi="Arial Narrow"/>
+              </w:rPr>
+            </w:pPr>
+            <w:r>
+              <w:rPr>
+                <w:rFonts w:ascii="Arial Narrow" w:hAnsi="Arial Narrow"/>
+              </w:rPr>
+              <w:t>Sistema</w:t>
+            </w:r>
+          </w:p>
+        </w:tc>
+      </w:tr>
+      <w:tr>
+        <w:tc>
+          <w:tcPr>
+            <w:tcW w:w="3085" w:type="dxa"/>
+          </w:tcPr>
+          <w:p>
+            <w:pPr>
+              <w:rPr>
+                <w:rFonts w:ascii="Arial Narrow" w:hAnsi="Arial Narrow"/>
+                <w:b/>
+              </w:rPr>
+            </w:pPr>
+            <w:r>
+              <w:rPr>
+                <w:rFonts w:ascii="Arial Narrow" w:hAnsi="Arial Narrow"/>
+                <w:b/>
+              </w:rPr>
+              <w:t>Ambiente</w:t>
+            </w:r>
+          </w:p>
+        </w:tc>
+        <w:tc>
+          <w:tcPr>
+            <w:tcW w:w="5771" w:type="dxa"/>
+            <w:gridSpan w:val="3"/>
+          </w:tcPr>
+          <w:p>
+            <w:pPr>
+              <w:rPr>
+                <w:rFonts w:ascii="Arial Narrow" w:hAnsi="Arial Narrow"/>
+              </w:rPr>
+            </w:pPr>
+            <w:r>
+              <w:rPr>
+                <w:rFonts w:ascii="Arial Narrow" w:hAnsi="Arial Narrow"/>
+              </w:rPr>
+              <w:t>Operación normal</w:t>
+            </w:r>
+          </w:p>
+        </w:tc>
+      </w:tr>
+      <w:tr>
+        <w:tc>
+          <w:tcPr>
+            <w:tcW w:w="3085" w:type="dxa"/>
+          </w:tcPr>
+          <w:p>
+            <w:pPr>
+              <w:rPr>
+                <w:rFonts w:ascii="Arial Narrow" w:hAnsi="Arial Narrow"/>
+                <w:b/>
+              </w:rPr>
+            </w:pPr>
+            <w:r>
+              <w:rPr>
+                <w:rFonts w:ascii="Arial Narrow" w:hAnsi="Arial Narrow"/>
+                <w:b/>
+              </w:rPr>
+              <w:t>Respuesta</w:t>
+            </w:r>
+          </w:p>
+        </w:tc>
+        <w:tc>
+          <w:tcPr>
+            <w:tcW w:w="5771" w:type="dxa"/>
+            <w:gridSpan w:val="3"/>
+          </w:tcPr>
+          <w:p>
+            <w:pPr>
+              <w:rPr>
+                <w:rFonts w:ascii="Arial Narrow" w:hAnsi="Arial Narrow"/>
+              </w:rPr>
+            </w:pPr>
+            <w:r>
+              <w:rPr>
+                <w:rFonts w:ascii="Arial Narrow" w:hAnsi="Arial Narrow"/>
+              </w:rPr>
+              <w:t>Se niega el acceso al usuario no autorizado y se continúa con el funcionamiento normal del sistema.</w:t>
+            </w:r>
+          </w:p>
+        </w:tc>
+      </w:tr>
+      <w:tr>
+        <w:tc>
+          <w:tcPr>
+            <w:tcW w:w="3085" w:type="dxa"/>
+          </w:tcPr>
+          <w:p>
+            <w:pPr>
+              <w:rPr>
+                <w:rFonts w:ascii="Arial Narrow" w:hAnsi="Arial Narrow"/>
+                <w:b/>
+              </w:rPr>
+            </w:pPr>
+            <w:r>
+              <w:rPr>
+                <w:rFonts w:ascii="Arial Narrow" w:hAnsi="Arial Narrow"/>
+                <w:b/>
+              </w:rPr>
+              <w:t>Medida de la respuesta</w:t>
+            </w:r>
+          </w:p>
+        </w:tc>
+        <w:tc>
+          <w:tcPr>
+            <w:tcW w:w="5771" w:type="dxa"/>
+            <w:gridSpan w:val="3"/>
+          </w:tcPr>
+          <w:p>
+            <w:pPr>
+              <w:rPr>
+                <w:rFonts w:ascii="Arial Narrow" w:hAnsi="Arial Narrow"/>
+              </w:rPr>
+            </w:pPr>
+            <w:r>
+              <w:rPr>
+                <w:rFonts w:ascii="Arial Narrow" w:hAnsi="Arial Narrow"/>
+              </w:rPr>
+              <w:t xml:space="preserve">No se deben reportar accesos no autorizados al sistema, es </w:t>
+            </w:r>
+            <w:r>
+              <w:rPr>
+                <w:rFonts w:ascii="Arial Narrow" w:hAnsi="Arial Narrow"/>
+              </w:rPr>
+              <w:lastRenderedPageBreak/>
+              <w:t>decir, deben haber 0 accesos autorizados en cualquier lapso de tiempo.</w:t>
+            </w:r>
+          </w:p>
+        </w:tc>
+      </w:tr>
+    </w:tbl>
+    <w:p>
+      <w:pPr>
+        <w:rPr>
+          <w:rFonts w:ascii="Arial Narrow" w:hAnsi="Arial Narrow"/>
+          <w:lang w:val="es-CO"/>
         </w:rPr>
       </w:pPr>
     </w:p>
@@ -8857,6 +9734,8 @@
         </w:rPr>
         <w:t>. Diseño de elementos de Arquitectura</w:t>
       </w:r>
+      <w:bookmarkStart w:id="0" w:name="_GoBack"/>
+      <w:bookmarkEnd w:id="0"/>
     </w:p>
     <w:p>
       <w:pPr>
@@ -9517,7 +10396,15 @@
           <w:rFonts w:ascii="Arial Narrow" w:hAnsi="Arial Narrow"/>
           <w:lang w:val="es-ES_tradnl"/>
         </w:rPr>
-        <w:t xml:space="preserve"> La convención de nombramiento tanto de los paquetes como de las clases también reflejará la separación por capas, siendo evidente qué paquete conforma la capa de </w:t>
+        <w:t xml:space="preserve"> La convención de </w:t>
+      </w:r>
+      <w:r>
+        <w:rPr>
+          <w:rFonts w:ascii="Arial Narrow" w:hAnsi="Arial Narrow"/>
+          <w:lang w:val="es-ES_tradnl"/>
+        </w:rPr>
+        <w:lastRenderedPageBreak/>
+        <w:t xml:space="preserve">nombramiento tanto de los paquetes como de las clases también reflejará la separación por capas, siendo evidente qué paquete conforma la capa de </w:t>
       </w:r>
       <w:r>
         <w:rPr>
@@ -10124,7 +11011,7 @@
               </wp:anchor>
             </w:drawing>
           </mc:Choice>
-          <mc:Fallback xmlns:w15="http://schemas.microsoft.com/office/word/2012/wordml" xmlns:mv="urn:schemas-microsoft-com:mac:vml" xmlns:mo="http://schemas.microsoft.com/office/mac/office/2008/main">
+          <mc:Fallback xmlns:mo="http://schemas.microsoft.com/office/mac/office/2008/main" xmlns:mv="urn:schemas-microsoft-com:mac:vml" xmlns:w15="http://schemas.microsoft.com/office/word/2012/wordml">
             <w:pict>
               <v:shapetype id="_x0000_t32" coordsize="21600,21600" o:spt="32" o:oned="t" path="m0,0l21600,21600e" filled="f">
                 <v:path arrowok="t" fillok="f" o:connecttype="none"/>
@@ -10216,7 +11103,7 @@
               </wp:anchor>
             </w:drawing>
           </mc:Choice>
-          <mc:Fallback xmlns:w15="http://schemas.microsoft.com/office/word/2012/wordml" xmlns:mv="urn:schemas-microsoft-com:mac:vml" xmlns:mo="http://schemas.microsoft.com/office/mac/office/2008/main">
+          <mc:Fallback xmlns:mo="http://schemas.microsoft.com/office/mac/office/2008/main" xmlns:mv="urn:schemas-microsoft-com:mac:vml" xmlns:w15="http://schemas.microsoft.com/office/word/2012/wordml">
             <w:pict>
               <v:shape id="Straight Arrow Connector 18" o:spid="_x0000_s1026" type="#_x0000_t32" style="position:absolute;margin-left:-12.1pt;margin-top:84.7pt;width:171pt;height:0;flip:x;z-index:251679744;visibility:visible;mso-wrap-style:square;mso-width-percent:0;mso-wrap-distance-left:9pt;mso-wrap-distance-top:0;mso-wrap-distance-right:9pt;mso-wrap-distance-bottom:0;mso-position-horizontal:absolute;mso-position-horizontal-relative:text;mso-position-vertical:absolute;mso-position-vertical-relative:text;mso-width-percent:0;mso-width-relative:margin" o:gfxdata="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" strokecolor="#4f81bd [3204]" strokeweight="2pt">
                 <v:stroke dashstyle="dash" endarrow="open"/>
@@ -10288,7 +11175,7 @@
               </wp:anchor>
             </w:drawing>
           </mc:Choice>
-          <mc:Fallback xmlns:w15="http://schemas.microsoft.com/office/word/2012/wordml" xmlns:mv="urn:schemas-microsoft-com:mac:vml" xmlns:mo="http://schemas.microsoft.com/office/mac/office/2008/main">
+          <mc:Fallback xmlns:mo="http://schemas.microsoft.com/office/mac/office/2008/main" xmlns:mv="urn:schemas-microsoft-com:mac:vml" xmlns:w15="http://schemas.microsoft.com/office/word/2012/wordml">
             <w:pict>
               <v:shape id="Straight Arrow Connector 19" o:spid="_x0000_s1026" type="#_x0000_t32" style="position:absolute;margin-left:-12.1pt;margin-top:138.7pt;width:171pt;height:0;flip:x;z-index:251681792;visibility:visible;mso-wrap-style:square;mso-width-percent:0;mso-wrap-distance-left:9pt;mso-wrap-distance-top:0;mso-wrap-distance-right:9pt;mso-wrap-distance-bottom:0;mso-position-horizontal:absolute;mso-position-horizontal-relative:text;mso-position-vertical:absolute;mso-position-vertical-relative:text;mso-width-percent:0;mso-width-relative:margin" o:gfxdata="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" strokecolor="#4f81bd [3204]" strokeweight="2pt">
                 <v:stroke dashstyle="dash" endarrow="open"/>
@@ -10363,7 +11250,7 @@
               </wp:anchor>
             </w:drawing>
           </mc:Choice>
-          <mc:Fallback xmlns:w15="http://schemas.microsoft.com/office/word/2012/wordml" xmlns:mv="urn:schemas-microsoft-com:mac:vml" xmlns:mo="http://schemas.microsoft.com/office/mac/office/2008/main">
+          <mc:Fallback xmlns:mo="http://schemas.microsoft.com/office/mac/office/2008/main" xmlns:mv="urn:schemas-microsoft-com:mac:vml" xmlns:w15="http://schemas.microsoft.com/office/word/2012/wordml">
             <w:pict>
               <v:shapetype id="_x0000_t32" coordsize="21600,21600" o:spt="32" o:oned="t" path="m0,0l21600,21600e" filled="f">
                 <v:path arrowok="t" fillok="f" o:connecttype="none"/>
@@ -10743,7 +11630,7 @@
               </wp:anchor>
             </w:drawing>
           </mc:Choice>
-          <mc:Fallback xmlns:w15="http://schemas.microsoft.com/office/word/2012/wordml" xmlns:mv="urn:schemas-microsoft-com:mac:vml" xmlns:mo="http://schemas.microsoft.com/office/mac/office/2008/main">
+          <mc:Fallback xmlns:mo="http://schemas.microsoft.com/office/mac/office/2008/main" xmlns:mv="urn:schemas-microsoft-com:mac:vml" xmlns:w15="http://schemas.microsoft.com/office/word/2012/wordml">
             <w:pict>
               <v:shape id="Cloud 17" o:spid="_x0000_s1026" style="position:absolute;margin-left:140.85pt;margin-top:177.55pt;width:153pt;height:81pt;rotation:611386fd;z-index:251657214;visibility:visible;mso-wrap-style:square;mso-wrap-distance-left:9pt;mso-wrap-distance-top:0;mso-wrap-distance-right:9pt;mso-wrap-distance-bottom:0;mso-position-horizontal:absolute;mso-position-horizontal-relative:text;mso-position-vertical:absolute;mso-position-vertical-relative:text;v-text-anchor:middle" coordsize="43200,43200" o:gfxdata="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" path="m3900,14370c3629,11657,4261,8921,5623,6907,7775,3726,11264,3017,14005,5202,15678,909,19914,22,22456,3432,23097,1683,24328,474,25749,200,27313,-102,28875,770,29833,2481,31215,267,33501,-460,35463,690,36958,1566,38030,3400,38318,5576,40046,6218,41422,7998,41982,10318,42389,12002,42331,13831,41818,15460,43079,17694,43520,20590,43016,23322,42346,26954,40128,29674,37404,30204,37391,32471,36658,34621,35395,36101,33476,38350,30704,38639,28555,36815,27860,39948,25999,42343,23667,43106,20919,44005,18051,42473,16480,39266,12772,42310,7956,40599,5804,35472,3690,35809,1705,34024,1110,31250,679,29243,1060,27077,2113,25551,619,24354,-213,22057,-5,19704,239,16949,1845,14791,3863,14507,3875,14461,3888,14416,3900,14370xem4693,26177nfc3809,26271,2925,25993,2160,25380m6928,34899nfc6573,35092,6200,35220,5820,35280m16478,39090nfc16211,38544,15987,37961,15810,37350m28827,34751nfc28788,35398,28698,36038,28560,36660m34129,22954nfc36133,24282,37398,27058,37380,30090m41798,15354nfc41473,16386,40978,17302,40350,18030m38324,5426nfc38379,5843,38405,6266,38400,6690m29078,3952nfc29267,3369,29516,2826,29820,2340m22141,4720nfc22218,4238,22339,3771,22500,3330m14000,5192nfc14472,5568,14908,6021,15300,6540m4127,15789nfc4024,15325,3948,14851,3900,14370e" fillcolor="#a5d5e2 [1624]" strokecolor="#40a7c2 [3048]">
                 <v:fill color2="#e4f2f6 [504]" rotate="t" colors="0 #9eeaff;22938f #bbefff;1 #e4f9ff" type="gradient"/>
@@ -10935,7 +11822,7 @@
                         <a:effectLst/>
                         <a:extLst>
                           <a:ext uri="{C572A759-6A51-4108-AA02-DFA0A04FC94B}">
-                            <ma14:wrappingTextBoxFlag xmlns:ma14="http://schemas.microsoft.com/office/mac/drawingml/2011/main" xmlns:w15="http://schemas.microsoft.com/office/word/2012/wordml" xmlns:w="http://schemas.openxmlformats.org/wordprocessingml/2006/main" xmlns:w10="urn:schemas-microsoft-com:office:word" xmlns:v="urn:schemas-microsoft-com:vml" xmlns:o="urn:schemas-microsoft-com:office:office" xmlns:mv="urn:schemas-microsoft-com:mac:vml" xmlns:mo="http://schemas.microsoft.com/office/mac/office/2008/main" xmlns=""/>
+                            <ma14:wrappingTextBoxFlag xmlns="" xmlns:mo="http://schemas.microsoft.com/office/mac/office/2008/main" xmlns:mv="urn:schemas-microsoft-com:mac:vml" xmlns:o="urn:schemas-microsoft-com:office:office" xmlns:v="urn:schemas-microsoft-com:vml" xmlns:w10="urn:schemas-microsoft-com:office:word" xmlns:w="http://schemas.openxmlformats.org/wordprocessingml/2006/main" xmlns:w15="http://schemas.microsoft.com/office/word/2012/wordml" xmlns:ma14="http://schemas.microsoft.com/office/mac/drawingml/2011/main"/>
                           </a:ext>
                         </a:extLst>
                       </wps:spPr>
@@ -11085,7 +11972,7 @@
               </wp:anchor>
             </w:drawing>
           </mc:Choice>
-          <mc:Fallback xmlns:w15="http://schemas.microsoft.com/office/word/2012/wordml" xmlns:mv="urn:schemas-microsoft-com:mac:vml" xmlns:mo="http://schemas.microsoft.com/office/mac/office/2008/main">
+          <mc:Fallback xmlns:mo="http://schemas.microsoft.com/office/mac/office/2008/main" xmlns:mv="urn:schemas-microsoft-com:mac:vml" xmlns:w15="http://schemas.microsoft.com/office/word/2012/wordml">
             <w:pict>
               <v:shape id="Straight Arrow Connector 22" o:spid="_x0000_s1026" type="#_x0000_t32" style="position:absolute;margin-left:-84.1pt;margin-top:3.7pt;width:0;height:45pt;z-index:251686912;visibility:visible;mso-wrap-style:square;mso-width-percent:0;mso-height-percent:0;mso-wrap-distance-left:9pt;mso-wrap-distance-top:0;mso-wrap-distance-right:9pt;mso-wrap-distance-bottom:0;mso-position-horizontal:absolute;mso-position-horizontal-relative:text;mso-position-vertical:absolute;mso-position-vertical-relative:text;mso-width-percent:0;mso-height-percent:0;mso-width-relative:margin;mso-height-relative:margin" o:gfxdata="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" strokecolor="#4f81bd [3204]" strokeweight="2pt">
                 <v:stroke dashstyle="dash" startarrow="open" endarrow="open"/>
@@ -11135,7 +12022,7 @@
                         <a:effectLst/>
                         <a:extLst>
                           <a:ext uri="{C572A759-6A51-4108-AA02-DFA0A04FC94B}">
-                            <ma14:wrappingTextBoxFlag xmlns:ma14="http://schemas.microsoft.com/office/mac/drawingml/2011/main" xmlns:w15="http://schemas.microsoft.com/office/word/2012/wordml" xmlns:w="http://schemas.openxmlformats.org/wordprocessingml/2006/main" xmlns:w10="urn:schemas-microsoft-com:office:word" xmlns:v="urn:schemas-microsoft-com:vml" xmlns:o="urn:schemas-microsoft-com:office:office" xmlns:mv="urn:schemas-microsoft-com:mac:vml" xmlns:mo="http://schemas.microsoft.com/office/mac/office/2008/main" xmlns=""/>
+                            <ma14:wrappingTextBoxFlag xmlns="" xmlns:mo="http://schemas.microsoft.com/office/mac/office/2008/main" xmlns:mv="urn:schemas-microsoft-com:mac:vml" xmlns:o="urn:schemas-microsoft-com:office:office" xmlns:v="urn:schemas-microsoft-com:vml" xmlns:w10="urn:schemas-microsoft-com:office:word" xmlns:w="http://schemas.openxmlformats.org/wordprocessingml/2006/main" xmlns:w15="http://schemas.microsoft.com/office/word/2012/wordml" xmlns:ma14="http://schemas.microsoft.com/office/mac/drawingml/2011/main"/>
                           </a:ext>
                         </a:extLst>
                       </wps:spPr>
@@ -11255,7 +12142,7 @@
                         <a:effectLst/>
                         <a:extLst>
                           <a:ext uri="{C572A759-6A51-4108-AA02-DFA0A04FC94B}">
-                            <ma14:wrappingTextBoxFlag xmlns:ma14="http://schemas.microsoft.com/office/mac/drawingml/2011/main" xmlns:w15="http://schemas.microsoft.com/office/word/2012/wordml" xmlns:w="http://schemas.openxmlformats.org/wordprocessingml/2006/main" xmlns:w10="urn:schemas-microsoft-com:office:word" xmlns:v="urn:schemas-microsoft-com:vml" xmlns:o="urn:schemas-microsoft-com:office:office" xmlns:mv="urn:schemas-microsoft-com:mac:vml" xmlns:mo="http://schemas.microsoft.com/office/mac/office/2008/main" xmlns=""/>
+                            <ma14:wrappingTextBoxFlag xmlns="" xmlns:mo="http://schemas.microsoft.com/office/mac/office/2008/main" xmlns:mv="urn:schemas-microsoft-com:mac:vml" xmlns:o="urn:schemas-microsoft-com:office:office" xmlns:v="urn:schemas-microsoft-com:vml" xmlns:w10="urn:schemas-microsoft-com:office:word" xmlns:w="http://schemas.openxmlformats.org/wordprocessingml/2006/main" xmlns:w15="http://schemas.microsoft.com/office/word/2012/wordml" xmlns:ma14="http://schemas.microsoft.com/office/mac/drawingml/2011/main"/>
                           </a:ext>
                         </a:extLst>
                       </wps:spPr>
@@ -14294,15 +15181,7 @@
           <w:b/>
           <w:lang w:val="es-ES_tradnl"/>
         </w:rPr>
-        <w:t xml:space="preserve"> (Experimento 2</w:t>
-      </w:r>
-      <w:r>
-        <w:rPr>
-          <w:rFonts w:ascii="Arial Narrow" w:hAnsi="Arial Narrow"/>
-          <w:b/>
-          <w:lang w:val="es-ES_tradnl"/>
-        </w:rPr>
-        <w:t>)</w:t>
+        <w:t xml:space="preserve"> (Experimento 2)</w:t>
       </w:r>
     </w:p>
     <w:p>
@@ -14931,6 +15810,9 @@
         </w:rPr>
       </w:pPr>
       <w:r>
+        <w:rPr>
+          <w:noProof/>
+        </w:rPr>
         <w:drawing>
           <wp:inline distT="0" distB="0" distL="0" distR="0" wp14:anchorId="41EFAE29" wp14:editId="591A1C99">
             <wp:extent cx="5486400" cy="1084385"/>
@@ -15188,23 +16070,7 @@
           <w:rFonts w:ascii="Arial Narrow" w:hAnsi="Arial Narrow"/>
           <w:lang w:val="es-CO"/>
         </w:rPr>
-        <w:t xml:space="preserve">Como se puede ver, en general el sistema presenta un muy buen tiempo de respuesta en cuanto a </w:t>
-      </w:r>
-      <w:proofErr w:type="gramStart"/>
-      <w:r>
-        <w:rPr>
-          <w:rFonts w:ascii="Arial Narrow" w:hAnsi="Arial Narrow"/>
-          <w:lang w:val="es-CO"/>
-        </w:rPr>
-        <w:t>la</w:t>
-      </w:r>
-      <w:proofErr w:type="gramEnd"/>
-      <w:r>
-        <w:rPr>
-          <w:rFonts w:ascii="Arial Narrow" w:hAnsi="Arial Narrow"/>
-          <w:lang w:val="es-CO"/>
-        </w:rPr>
-        <w:t xml:space="preserve"> recepción de un evento sísmico, el análisis del mismo y la publicación de una alerta si es pertinente. Se presentan buenos tiempos de respuesta hasta para casos extremos en los que se reportan hasta 10 eventos sísmicos en menos de un segundo en zonas costeras cercanas. Para la prueba con un solo </w:t>
+        <w:t xml:space="preserve">Como se puede ver, en general el sistema presenta un muy buen tiempo de respuesta en cuanto a la recepción de un evento sísmico, el análisis del mismo y la publicación de una alerta si es pertinente. Se presentan buenos tiempos de respuesta hasta para casos extremos en los que se reportan hasta 10 eventos sísmicos en menos de un segundo en zonas costeras cercanas. Para la prueba con un solo </w:t>
       </w:r>
       <w:proofErr w:type="spellStart"/>
       <w:r>
@@ -15475,6 +16341,9 @@
         </w:rPr>
       </w:pPr>
       <w:r>
+        <w:rPr>
+          <w:noProof/>
+        </w:rPr>
         <w:drawing>
           <wp:inline distT="0" distB="0" distL="0" distR="0" wp14:anchorId="0726BDDE" wp14:editId="7F2E3B6F">
             <wp:extent cx="5486400" cy="1513449"/>
@@ -15802,7 +16671,6 @@
           <w:lang w:val="es-CO"/>
         </w:rPr>
       </w:pPr>
-      <w:bookmarkStart w:id="0" w:name="_GoBack"/>
       <w:r>
         <w:rPr>
           <w:noProof/>
@@ -15843,7 +16711,6 @@
           </wp:inline>
         </w:drawing>
       </w:r>
-      <w:bookmarkEnd w:id="0"/>
     </w:p>
     <w:p>
       <w:pPr>
@@ -16496,6 +17363,1883 @@
           <w:lang w:val="es-CO"/>
         </w:rPr>
         <w:t>.</w:t>
+      </w:r>
+    </w:p>
+    <w:p>
+      <w:pPr>
+        <w:rPr>
+          <w:rFonts w:ascii="Arial Narrow" w:hAnsi="Arial Narrow"/>
+          <w:lang w:val="es-CO"/>
+        </w:rPr>
+      </w:pPr>
+      <w:r>
+        <w:rPr>
+          <w:rFonts w:ascii="Arial Narrow" w:hAnsi="Arial Narrow"/>
+          <w:lang w:val="es-CO"/>
+        </w:rPr>
+        <w:br w:type="page"/>
+      </w:r>
+    </w:p>
+    <w:p>
+      <w:pPr>
+        <w:jc w:val="center"/>
+        <w:rPr>
+          <w:rFonts w:ascii="Arial Narrow" w:hAnsi="Arial Narrow"/>
+          <w:b/>
+          <w:lang w:val="es-CO"/>
+        </w:rPr>
+      </w:pPr>
+      <w:r>
+        <w:rPr>
+          <w:rFonts w:ascii="Arial Narrow" w:hAnsi="Arial Narrow"/>
+          <w:b/>
+          <w:lang w:val="es-CO"/>
+        </w:rPr>
+        <w:lastRenderedPageBreak/>
+        <w:t>XI. Pruebas de calidad (Experimento 2 Final)</w:t>
+      </w:r>
+    </w:p>
+    <w:p>
+      <w:pPr>
+        <w:jc w:val="center"/>
+        <w:rPr>
+          <w:rFonts w:ascii="Arial Narrow" w:hAnsi="Arial Narrow"/>
+          <w:lang w:val="es-CO"/>
+        </w:rPr>
+      </w:pPr>
+    </w:p>
+    <w:p>
+      <w:pPr>
+        <w:jc w:val="both"/>
+        <w:rPr>
+          <w:rFonts w:ascii="Arial Narrow" w:hAnsi="Arial Narrow"/>
+          <w:b/>
+          <w:lang w:val="es-CO"/>
+        </w:rPr>
+      </w:pPr>
+      <w:r>
+        <w:rPr>
+          <w:rFonts w:ascii="Arial Narrow" w:hAnsi="Arial Narrow"/>
+          <w:b/>
+          <w:lang w:val="es-CO"/>
+        </w:rPr>
+        <w:t>Pre-experimentación</w:t>
+      </w:r>
+    </w:p>
+    <w:p>
+      <w:pPr>
+        <w:jc w:val="both"/>
+        <w:rPr>
+          <w:rFonts w:ascii="Arial Narrow" w:hAnsi="Arial Narrow"/>
+          <w:lang w:val="es-CO"/>
+        </w:rPr>
+      </w:pPr>
+      <w:r>
+        <w:rPr>
+          <w:rFonts w:ascii="Arial Narrow" w:hAnsi="Arial Narrow"/>
+          <w:lang w:val="es-CO"/>
+        </w:rPr>
+        <w:t xml:space="preserve">Para verificar el buen funcionamiento del SATT propuesto en el proyecto y el cumplimiento de los requerimientos no funcionales propuestos, ahora con la adición de los requerimientos no funcionales de disponibilidad, seguridad e integridad, se realizaron varias pruebas en las que midieron los tiempos de respuesta al someter el sistema a diferentes cargas de peticiones. La problemática consiste en poner a prueba el funcionamiento del sistema SATT en cuanto al procesamiento y monitoreo de boletines de alerta a partir de eventos sísmicos y el procesamiento de la información de los sensores del sistema. El objetivo de los experimentos a realizar es revisar el comportamiento del sistema frente a los escenarios de calidad propuestos por los </w:t>
+      </w:r>
+      <w:proofErr w:type="spellStart"/>
+      <w:r>
+        <w:rPr>
+          <w:rFonts w:ascii="Arial Narrow" w:hAnsi="Arial Narrow"/>
+          <w:lang w:val="es-CO"/>
+        </w:rPr>
+        <w:t>stakeholders</w:t>
+      </w:r>
+      <w:proofErr w:type="spellEnd"/>
+      <w:r>
+        <w:rPr>
+          <w:rFonts w:ascii="Arial Narrow" w:hAnsi="Arial Narrow"/>
+          <w:lang w:val="es-CO"/>
+        </w:rPr>
+        <w:t xml:space="preserve"> y verificar el cumplimiento de dichos escenarios de calidad, implementado diferentes servidores para garantizar la disponibilidad del sistema frente a los escenarios de calidad propuestos. Para realizar los experimentos, se realizarán varias iteraciones consumiendo los servicios de la aplicación que tienen que ver con los escenarios de calidad incrementando gradualmente el número de </w:t>
+      </w:r>
+      <w:proofErr w:type="spellStart"/>
+      <w:r>
+        <w:rPr>
+          <w:rFonts w:ascii="Arial Narrow" w:hAnsi="Arial Narrow"/>
+          <w:lang w:val="es-CO"/>
+        </w:rPr>
+        <w:t>threads</w:t>
+      </w:r>
+      <w:proofErr w:type="spellEnd"/>
+      <w:r>
+        <w:rPr>
+          <w:rFonts w:ascii="Arial Narrow" w:hAnsi="Arial Narrow"/>
+          <w:lang w:val="es-CO"/>
+        </w:rPr>
+        <w:t xml:space="preserve"> y registrando el tiempo de respuesta medio (ms), % de error y rendimiento (</w:t>
+      </w:r>
+      <w:proofErr w:type="spellStart"/>
+      <w:r>
+        <w:rPr>
+          <w:rFonts w:ascii="Arial Narrow" w:hAnsi="Arial Narrow"/>
+          <w:lang w:val="es-CO"/>
+        </w:rPr>
+        <w:t>threads</w:t>
+      </w:r>
+      <w:proofErr w:type="spellEnd"/>
+      <w:r>
+        <w:rPr>
+          <w:rFonts w:ascii="Arial Narrow" w:hAnsi="Arial Narrow"/>
+          <w:lang w:val="es-CO"/>
+        </w:rPr>
+        <w:t>/</w:t>
+      </w:r>
+      <w:proofErr w:type="spellStart"/>
+      <w:r>
+        <w:rPr>
+          <w:rFonts w:ascii="Arial Narrow" w:hAnsi="Arial Narrow"/>
+          <w:lang w:val="es-CO"/>
+        </w:rPr>
+        <w:t>sec</w:t>
+      </w:r>
+      <w:proofErr w:type="spellEnd"/>
+      <w:r>
+        <w:rPr>
+          <w:rFonts w:ascii="Arial Narrow" w:hAnsi="Arial Narrow"/>
+          <w:lang w:val="es-CO"/>
+        </w:rPr>
+        <w:t xml:space="preserve">). A partir de los datos y los resultados obtenidos, se concluirá acerca del cumplimiento de los escenarios de calidad teniendo en cuenta las medidas de respuesta de los mismos. Para llevar a cabo las pruebas, fue necesaria la creación de 4000 sensores que posteriormente se utilizarán para la actualización de los mismos y la verificación del escenario de calidad 003. Además, para la creación y actualización de cada uno de ellos se usó un script en el </w:t>
+      </w:r>
+      <w:proofErr w:type="spellStart"/>
+      <w:r>
+        <w:rPr>
+          <w:rFonts w:ascii="Arial Narrow" w:hAnsi="Arial Narrow"/>
+          <w:lang w:val="es-CO"/>
+        </w:rPr>
+        <w:t>JSon</w:t>
+      </w:r>
+      <w:proofErr w:type="spellEnd"/>
+      <w:r>
+        <w:rPr>
+          <w:rFonts w:ascii="Arial Narrow" w:hAnsi="Arial Narrow"/>
+          <w:lang w:val="es-CO"/>
+        </w:rPr>
+        <w:t xml:space="preserve"> del </w:t>
+      </w:r>
+      <w:proofErr w:type="spellStart"/>
+      <w:r>
+        <w:rPr>
+          <w:rFonts w:ascii="Arial Narrow" w:hAnsi="Arial Narrow"/>
+          <w:lang w:val="es-CO"/>
+        </w:rPr>
+        <w:t>request</w:t>
+      </w:r>
+      <w:proofErr w:type="spellEnd"/>
+      <w:r>
+        <w:rPr>
+          <w:rFonts w:ascii="Arial Narrow" w:hAnsi="Arial Narrow"/>
+          <w:lang w:val="es-CO"/>
+        </w:rPr>
+        <w:t xml:space="preserve"> para modificar los datos de dicho </w:t>
+      </w:r>
+      <w:proofErr w:type="spellStart"/>
+      <w:r>
+        <w:rPr>
+          <w:rFonts w:ascii="Arial Narrow" w:hAnsi="Arial Narrow"/>
+          <w:lang w:val="es-CO"/>
+        </w:rPr>
+        <w:t>JSon</w:t>
+      </w:r>
+      <w:proofErr w:type="spellEnd"/>
+      <w:r>
+        <w:rPr>
+          <w:rFonts w:ascii="Arial Narrow" w:hAnsi="Arial Narrow"/>
+          <w:lang w:val="es-CO"/>
+        </w:rPr>
+        <w:t xml:space="preserve"> cada vez que se realiza una petición. Adicionalmente, para garantizar la disponibilidad y simular la utilización de cinco servidores que procesan solicitudes en el sistema, fue necesaria la creación de cuatro proyectos más en </w:t>
+      </w:r>
+      <w:proofErr w:type="spellStart"/>
+      <w:r>
+        <w:rPr>
+          <w:rFonts w:ascii="Arial Narrow" w:hAnsi="Arial Narrow"/>
+          <w:lang w:val="es-CO"/>
+        </w:rPr>
+        <w:t>Heroku</w:t>
+      </w:r>
+      <w:proofErr w:type="spellEnd"/>
+      <w:r>
+        <w:rPr>
+          <w:rFonts w:ascii="Arial Narrow" w:hAnsi="Arial Narrow"/>
+          <w:lang w:val="es-CO"/>
+        </w:rPr>
+        <w:t xml:space="preserve"> en donde se clonó el proyecto original. Esto se hizo debido a que al utilizar la cuenta gratuita de </w:t>
+      </w:r>
+      <w:proofErr w:type="spellStart"/>
+      <w:r>
+        <w:rPr>
+          <w:rFonts w:ascii="Arial Narrow" w:hAnsi="Arial Narrow"/>
+          <w:lang w:val="es-CO"/>
+        </w:rPr>
+        <w:t>Heroku</w:t>
+      </w:r>
+      <w:proofErr w:type="spellEnd"/>
+      <w:r>
+        <w:rPr>
+          <w:rFonts w:ascii="Arial Narrow" w:hAnsi="Arial Narrow"/>
+          <w:lang w:val="es-CO"/>
+        </w:rPr>
+        <w:t xml:space="preserve">, este proveedor de </w:t>
+      </w:r>
+      <w:proofErr w:type="spellStart"/>
+      <w:r>
+        <w:rPr>
+          <w:rFonts w:ascii="Arial Narrow" w:hAnsi="Arial Narrow"/>
+          <w:lang w:val="es-CO"/>
+        </w:rPr>
+        <w:t>cloud</w:t>
+      </w:r>
+      <w:proofErr w:type="spellEnd"/>
+      <w:r>
+        <w:rPr>
+          <w:rFonts w:ascii="Arial Narrow" w:hAnsi="Arial Narrow"/>
+          <w:lang w:val="es-CO"/>
+        </w:rPr>
+        <w:t xml:space="preserve"> provee un solo </w:t>
+      </w:r>
+      <w:proofErr w:type="spellStart"/>
+      <w:r>
+        <w:rPr>
+          <w:rFonts w:ascii="Arial Narrow" w:hAnsi="Arial Narrow"/>
+          <w:lang w:val="es-CO"/>
+        </w:rPr>
+        <w:t>dyno</w:t>
+      </w:r>
+      <w:proofErr w:type="spellEnd"/>
+      <w:r>
+        <w:rPr>
+          <w:rFonts w:ascii="Arial Narrow" w:hAnsi="Arial Narrow"/>
+          <w:lang w:val="es-CO"/>
+        </w:rPr>
+        <w:t xml:space="preserve"> (servidor). Al tener cinco proyectos estaríamos utilizando cinco </w:t>
+      </w:r>
+      <w:proofErr w:type="spellStart"/>
+      <w:r>
+        <w:rPr>
+          <w:rFonts w:ascii="Arial Narrow" w:hAnsi="Arial Narrow"/>
+          <w:lang w:val="es-CO"/>
+        </w:rPr>
+        <w:t>dynos</w:t>
+      </w:r>
+      <w:proofErr w:type="spellEnd"/>
+      <w:r>
+        <w:rPr>
+          <w:rFonts w:ascii="Arial Narrow" w:hAnsi="Arial Narrow"/>
+          <w:lang w:val="es-CO"/>
+        </w:rPr>
+        <w:t xml:space="preserve">, lo que se traduce en cinco servidores. Finalmente, para agregar las funcionalidades de balanceo de carga, se utilizó </w:t>
+      </w:r>
+      <w:proofErr w:type="spellStart"/>
+      <w:r>
+        <w:rPr>
+          <w:rFonts w:ascii="Arial Narrow" w:hAnsi="Arial Narrow"/>
+          <w:lang w:val="es-CO"/>
+        </w:rPr>
+        <w:t>Nginx</w:t>
+      </w:r>
+      <w:proofErr w:type="spellEnd"/>
+      <w:r>
+        <w:rPr>
+          <w:rFonts w:ascii="Arial Narrow" w:hAnsi="Arial Narrow"/>
+          <w:lang w:val="es-CO"/>
+        </w:rPr>
+        <w:t xml:space="preserve">. Para incluir los cinco </w:t>
+      </w:r>
+      <w:proofErr w:type="spellStart"/>
+      <w:r>
+        <w:rPr>
+          <w:rFonts w:ascii="Arial Narrow" w:hAnsi="Arial Narrow"/>
+          <w:lang w:val="es-CO"/>
+        </w:rPr>
+        <w:t>dynos</w:t>
+      </w:r>
+      <w:proofErr w:type="spellEnd"/>
+      <w:r>
+        <w:rPr>
+          <w:rFonts w:ascii="Arial Narrow" w:hAnsi="Arial Narrow"/>
+          <w:lang w:val="es-CO"/>
+        </w:rPr>
+        <w:t xml:space="preserve"> proveídos por </w:t>
+      </w:r>
+      <w:proofErr w:type="spellStart"/>
+      <w:r>
+        <w:rPr>
+          <w:rFonts w:ascii="Arial Narrow" w:hAnsi="Arial Narrow"/>
+          <w:lang w:val="es-CO"/>
+        </w:rPr>
+        <w:t>Heroku</w:t>
+      </w:r>
+      <w:proofErr w:type="spellEnd"/>
+      <w:r>
+        <w:rPr>
+          <w:rFonts w:ascii="Arial Narrow" w:hAnsi="Arial Narrow"/>
+          <w:lang w:val="es-CO"/>
+        </w:rPr>
+        <w:t xml:space="preserve">, fue necesario agregar las direcciones IP de cada uno de estos en el archivo de configuraciones de </w:t>
+      </w:r>
+      <w:proofErr w:type="spellStart"/>
+      <w:r>
+        <w:rPr>
+          <w:rFonts w:ascii="Arial Narrow" w:hAnsi="Arial Narrow"/>
+          <w:lang w:val="es-CO"/>
+        </w:rPr>
+        <w:t>Nginx</w:t>
+      </w:r>
+      <w:proofErr w:type="spellEnd"/>
+      <w:r>
+        <w:rPr>
+          <w:rFonts w:ascii="Arial Narrow" w:hAnsi="Arial Narrow"/>
+          <w:lang w:val="es-CO"/>
+        </w:rPr>
+        <w:t xml:space="preserve">. De esta manera, se distribuyen las peticiones hechas al sistema a cada uno de los servidores de </w:t>
+      </w:r>
+      <w:proofErr w:type="spellStart"/>
+      <w:r>
+        <w:rPr>
+          <w:rFonts w:ascii="Arial Narrow" w:hAnsi="Arial Narrow"/>
+          <w:lang w:val="es-CO"/>
+        </w:rPr>
+        <w:t>Heroku</w:t>
+      </w:r>
+      <w:proofErr w:type="spellEnd"/>
+      <w:r>
+        <w:rPr>
+          <w:rFonts w:ascii="Arial Narrow" w:hAnsi="Arial Narrow"/>
+          <w:lang w:val="es-CO"/>
+        </w:rPr>
+        <w:t xml:space="preserve">. Finalmente, en el archivo de configuraciones de </w:t>
+      </w:r>
+      <w:proofErr w:type="spellStart"/>
+      <w:r>
+        <w:rPr>
+          <w:rFonts w:ascii="Arial Narrow" w:hAnsi="Arial Narrow"/>
+          <w:lang w:val="es-CO"/>
+        </w:rPr>
+        <w:t>Nginx</w:t>
+      </w:r>
+      <w:proofErr w:type="spellEnd"/>
+      <w:r>
+        <w:rPr>
+          <w:rFonts w:ascii="Arial Narrow" w:hAnsi="Arial Narrow"/>
+          <w:lang w:val="es-CO"/>
+        </w:rPr>
+        <w:t xml:space="preserve">, se utilizó el método de balanceo de carga Round </w:t>
+      </w:r>
+      <w:proofErr w:type="spellStart"/>
+      <w:r>
+        <w:rPr>
+          <w:rFonts w:ascii="Arial Narrow" w:hAnsi="Arial Narrow"/>
+          <w:lang w:val="es-CO"/>
+        </w:rPr>
+        <w:t>Robin</w:t>
+      </w:r>
+      <w:proofErr w:type="spellEnd"/>
+      <w:r>
+        <w:rPr>
+          <w:rFonts w:ascii="Arial Narrow" w:hAnsi="Arial Narrow"/>
+          <w:lang w:val="es-CO"/>
+        </w:rPr>
+        <w:t xml:space="preserve">. A partir de este, se manda la misma cantidad de peticiones a cada servidor sin tener en cuenta que tan saturado este cada uno de ellos. Consideramos que por medio de este método de balanceo de carga se consiguen mejores resultados en cuando a tiempos de respuesta y rendimiento porque no se tiene que consultar el número de conexiones activas a cada servidor cada vez que se haga una petición. Esto se constituye como un beneficio frente a </w:t>
+      </w:r>
+      <w:proofErr w:type="spellStart"/>
+      <w:r>
+        <w:rPr>
+          <w:rFonts w:ascii="Arial Narrow" w:hAnsi="Arial Narrow"/>
+          <w:lang w:val="es-CO"/>
+        </w:rPr>
+        <w:t>Least</w:t>
+      </w:r>
+      <w:proofErr w:type="spellEnd"/>
+      <w:r>
+        <w:rPr>
+          <w:rFonts w:ascii="Arial Narrow" w:hAnsi="Arial Narrow"/>
+          <w:lang w:val="es-CO"/>
+        </w:rPr>
+        <w:t xml:space="preserve"> </w:t>
+      </w:r>
+      <w:proofErr w:type="spellStart"/>
+      <w:r>
+        <w:rPr>
+          <w:rFonts w:ascii="Arial Narrow" w:hAnsi="Arial Narrow"/>
+          <w:lang w:val="es-CO"/>
+        </w:rPr>
+        <w:t>Conn</w:t>
+      </w:r>
+      <w:proofErr w:type="spellEnd"/>
+      <w:r>
+        <w:rPr>
+          <w:rFonts w:ascii="Arial Narrow" w:hAnsi="Arial Narrow"/>
+          <w:lang w:val="es-CO"/>
+        </w:rPr>
+        <w:t xml:space="preserve"> debido a que este método si hace verificación del número de conexiones que tiene cada servidor y envía la solicitud al servidor menos saturado. Por último, se implement</w:t>
+      </w:r>
+      <w:r>
+        <w:rPr>
+          <w:rFonts w:ascii="Arial Narrow" w:hAnsi="Arial Narrow"/>
+          <w:lang w:val="es-CO"/>
+        </w:rPr>
+        <w:t xml:space="preserve">ó un artefacto que intercepta todas las llamadas al API del software y verifica, con la información de los </w:t>
+      </w:r>
+      <w:proofErr w:type="spellStart"/>
+      <w:r>
+        <w:rPr>
+          <w:rFonts w:ascii="Arial Narrow" w:hAnsi="Arial Narrow"/>
+          <w:lang w:val="es-CO"/>
+        </w:rPr>
+        <w:t>headers</w:t>
+      </w:r>
+      <w:proofErr w:type="spellEnd"/>
+      <w:r>
+        <w:rPr>
+          <w:rFonts w:ascii="Arial Narrow" w:hAnsi="Arial Narrow"/>
+          <w:lang w:val="es-CO"/>
+        </w:rPr>
+        <w:t xml:space="preserve"> de cada llamada, el usuario que la está haciendo y el rol del mismo. De esta manera se verifican los permisos que requiere la petición y los compara con los permisos que tiene el usuario que la hace. </w:t>
+      </w:r>
+      <w:proofErr w:type="spellStart"/>
+      <w:r>
+        <w:rPr>
+          <w:rFonts w:ascii="Arial Narrow" w:hAnsi="Arial Narrow"/>
+          <w:lang w:val="es-CO"/>
+        </w:rPr>
+        <w:t>Ademas</w:t>
+      </w:r>
+      <w:proofErr w:type="spellEnd"/>
+      <w:r>
+        <w:rPr>
+          <w:rFonts w:ascii="Arial Narrow" w:hAnsi="Arial Narrow"/>
+          <w:lang w:val="es-CO"/>
+        </w:rPr>
+        <w:t xml:space="preserve">, se usa una encriptación aleatoria en base 64 para todos los datos sensibles del usuario como la contraseña y el ID. De esta manera, los datos viajan y se almacenan tanto en el dispositivo como en la base de datos de manera cifrada. En el caso de la integridad de los datos, se implementó un </w:t>
+      </w:r>
+      <w:proofErr w:type="spellStart"/>
+      <w:r>
+        <w:rPr>
+          <w:rFonts w:ascii="Arial Narrow" w:hAnsi="Arial Narrow"/>
+          <w:lang w:val="es-CO"/>
+        </w:rPr>
+        <w:t>checksum</w:t>
+      </w:r>
+      <w:proofErr w:type="spellEnd"/>
+      <w:r>
+        <w:rPr>
+          <w:rFonts w:ascii="Arial Narrow" w:hAnsi="Arial Narrow"/>
+          <w:lang w:val="es-CO"/>
+        </w:rPr>
+        <w:t xml:space="preserve"> del hash de cada lectura enviada por los sensores de manera que al recibir un dato corrupto este no se tiene en cuenta. De esta manera se busca cumplir los escenarios de calidad 005 y 006.</w:t>
+      </w:r>
+    </w:p>
+    <w:p>
+      <w:pPr>
+        <w:jc w:val="both"/>
+        <w:rPr>
+          <w:rFonts w:ascii="Arial Narrow" w:hAnsi="Arial Narrow"/>
+          <w:lang w:val="es-CO"/>
+        </w:rPr>
+      </w:pPr>
+    </w:p>
+    <w:p>
+      <w:pPr>
+        <w:jc w:val="both"/>
+        <w:rPr>
+          <w:rFonts w:ascii="Arial Narrow" w:hAnsi="Arial Narrow"/>
+          <w:lang w:val="es-CO"/>
+        </w:rPr>
+      </w:pPr>
+      <w:r>
+        <w:rPr>
+          <w:rFonts w:ascii="Arial Narrow" w:hAnsi="Arial Narrow"/>
+          <w:lang w:val="es-CO"/>
+        </w:rPr>
+        <w:t xml:space="preserve">Para realizar los experimentos se utilizó la herramienta </w:t>
+      </w:r>
+      <w:proofErr w:type="spellStart"/>
+      <w:r>
+        <w:rPr>
+          <w:rFonts w:ascii="Arial Narrow" w:hAnsi="Arial Narrow"/>
+          <w:lang w:val="es-CO"/>
+        </w:rPr>
+        <w:t>JMeter</w:t>
+      </w:r>
+      <w:proofErr w:type="spellEnd"/>
+      <w:r>
+        <w:rPr>
+          <w:rFonts w:ascii="Arial Narrow" w:hAnsi="Arial Narrow"/>
+          <w:lang w:val="es-CO"/>
+        </w:rPr>
+        <w:t xml:space="preserve">, el cual es un software en el que se pueden hacer pruebas variando la cantidad de </w:t>
+      </w:r>
+      <w:proofErr w:type="spellStart"/>
+      <w:r>
+        <w:rPr>
+          <w:rFonts w:ascii="Arial Narrow" w:hAnsi="Arial Narrow"/>
+          <w:lang w:val="es-CO"/>
+        </w:rPr>
+        <w:t>threads</w:t>
+      </w:r>
+      <w:proofErr w:type="spellEnd"/>
+      <w:r>
+        <w:rPr>
+          <w:rFonts w:ascii="Arial Narrow" w:hAnsi="Arial Narrow"/>
+          <w:lang w:val="es-CO"/>
+        </w:rPr>
+        <w:t xml:space="preserve">, el tiempo de ramp-up, y algunos otros parámetros. La característica más importante de esta herramienta es que presenta la posibilidad de utilizar scripts adentro del </w:t>
+      </w:r>
+      <w:proofErr w:type="spellStart"/>
+      <w:r>
+        <w:rPr>
+          <w:rFonts w:ascii="Arial Narrow" w:hAnsi="Arial Narrow"/>
+          <w:lang w:val="es-CO"/>
+        </w:rPr>
+        <w:t>request</w:t>
+      </w:r>
+      <w:proofErr w:type="spellEnd"/>
+      <w:r>
+        <w:rPr>
+          <w:rFonts w:ascii="Arial Narrow" w:hAnsi="Arial Narrow"/>
+          <w:lang w:val="es-CO"/>
+        </w:rPr>
+        <w:t xml:space="preserve"> </w:t>
+      </w:r>
+      <w:proofErr w:type="spellStart"/>
+      <w:r>
+        <w:rPr>
+          <w:rFonts w:ascii="Arial Narrow" w:hAnsi="Arial Narrow"/>
+          <w:lang w:val="es-CO"/>
+        </w:rPr>
+        <w:t>JSon</w:t>
+      </w:r>
+      <w:proofErr w:type="spellEnd"/>
+      <w:r>
+        <w:rPr>
+          <w:rFonts w:ascii="Arial Narrow" w:hAnsi="Arial Narrow"/>
+          <w:lang w:val="es-CO"/>
+        </w:rPr>
+        <w:t xml:space="preserve"> de manera que se varíen automáticamente algunos de los parámetros del mismo, presentando más posibilidades de experimentación.</w:t>
+      </w:r>
+    </w:p>
+    <w:p>
+      <w:pPr>
+        <w:jc w:val="both"/>
+        <w:rPr>
+          <w:rFonts w:ascii="Arial Narrow" w:hAnsi="Arial Narrow"/>
+          <w:lang w:val="es-CO"/>
+        </w:rPr>
+      </w:pPr>
+    </w:p>
+    <w:p>
+      <w:pPr>
+        <w:jc w:val="both"/>
+        <w:rPr>
+          <w:rFonts w:ascii="Arial Narrow" w:hAnsi="Arial Narrow"/>
+          <w:lang w:val="es-CO"/>
+        </w:rPr>
+      </w:pPr>
+      <w:r>
+        <w:rPr>
+          <w:rFonts w:ascii="Arial Narrow" w:hAnsi="Arial Narrow"/>
+          <w:lang w:val="es-CO"/>
+        </w:rPr>
+        <w:t>Debido a que la base de datos y el servidor están en la misma ub</w:t>
+      </w:r>
+      <w:r>
+        <w:rPr>
+          <w:rFonts w:ascii="Arial Narrow" w:hAnsi="Arial Narrow"/>
+          <w:lang w:val="es-CO"/>
+        </w:rPr>
+        <w:t xml:space="preserve">icación geográfica se espera que las peticiones, ya sea de POST evento sísmico y PUT sensores, presenten poca latencia. Además, gracias al script mencionado anteriormente, se logra actualizar un sensor diferente por </w:t>
+      </w:r>
+      <w:proofErr w:type="spellStart"/>
+      <w:r>
+        <w:rPr>
+          <w:rFonts w:ascii="Arial Narrow" w:hAnsi="Arial Narrow"/>
+          <w:lang w:val="es-CO"/>
+        </w:rPr>
+        <w:t>thread</w:t>
+      </w:r>
+      <w:proofErr w:type="spellEnd"/>
+      <w:r>
+        <w:rPr>
+          <w:rFonts w:ascii="Arial Narrow" w:hAnsi="Arial Narrow"/>
+          <w:lang w:val="es-CO"/>
+        </w:rPr>
+        <w:t>, logrando que no se encolen peticiones por recursos ocupados.</w:t>
+      </w:r>
+    </w:p>
+    <w:p>
+      <w:pPr>
+        <w:rPr>
+          <w:rFonts w:ascii="Arial Narrow" w:hAnsi="Arial Narrow"/>
+          <w:lang w:val="es-CO"/>
+        </w:rPr>
+      </w:pPr>
+    </w:p>
+    <w:p>
+      <w:pPr>
+        <w:jc w:val="both"/>
+        <w:rPr>
+          <w:rFonts w:ascii="Arial Narrow" w:hAnsi="Arial Narrow"/>
+          <w:b/>
+          <w:lang w:val="es-CO"/>
+        </w:rPr>
+      </w:pPr>
+      <w:r>
+        <w:rPr>
+          <w:rFonts w:ascii="Arial Narrow" w:hAnsi="Arial Narrow"/>
+          <w:b/>
+          <w:lang w:val="es-CO"/>
+        </w:rPr>
+        <w:t>Post-experimentación</w:t>
+      </w:r>
+    </w:p>
+    <w:p>
+      <w:pPr>
+        <w:jc w:val="both"/>
+        <w:rPr>
+          <w:rFonts w:ascii="Arial Narrow" w:hAnsi="Arial Narrow"/>
+          <w:lang w:val="es-CO"/>
+        </w:rPr>
+      </w:pPr>
+      <w:r>
+        <w:rPr>
+          <w:rFonts w:ascii="Arial Narrow" w:hAnsi="Arial Narrow"/>
+          <w:lang w:val="es-CO"/>
+        </w:rPr>
+        <w:t xml:space="preserve">En primera instancia se realizaron las pruebas de carga para el escenario 001 y 002 utilizando </w:t>
+      </w:r>
+      <w:proofErr w:type="spellStart"/>
+      <w:r>
+        <w:rPr>
+          <w:rFonts w:ascii="Arial Narrow" w:hAnsi="Arial Narrow"/>
+          <w:lang w:val="es-CO"/>
+        </w:rPr>
+        <w:t>JMetter</w:t>
+      </w:r>
+      <w:proofErr w:type="spellEnd"/>
+      <w:r>
+        <w:rPr>
+          <w:rFonts w:ascii="Arial Narrow" w:hAnsi="Arial Narrow"/>
+          <w:lang w:val="es-CO"/>
+        </w:rPr>
+        <w:t xml:space="preserve">. Para esta prueba, se utilizó en general un tiempo de ramp up de 0 segundos y se variaron la cantidad de </w:t>
+      </w:r>
+      <w:proofErr w:type="spellStart"/>
+      <w:r>
+        <w:rPr>
+          <w:rFonts w:ascii="Arial Narrow" w:hAnsi="Arial Narrow"/>
+          <w:lang w:val="es-CO"/>
+        </w:rPr>
+        <w:t>threads</w:t>
+      </w:r>
+      <w:proofErr w:type="spellEnd"/>
+      <w:r>
+        <w:rPr>
+          <w:rFonts w:ascii="Arial Narrow" w:hAnsi="Arial Narrow"/>
+          <w:lang w:val="es-CO"/>
+        </w:rPr>
+        <w:t xml:space="preserve"> por máquina y maquinas totales para de esta manera conseguir diferentes valores de </w:t>
+      </w:r>
+      <w:proofErr w:type="spellStart"/>
+      <w:r>
+        <w:rPr>
+          <w:rFonts w:ascii="Arial Narrow" w:hAnsi="Arial Narrow"/>
+          <w:lang w:val="es-CO"/>
+        </w:rPr>
+        <w:t>threads</w:t>
+      </w:r>
+      <w:proofErr w:type="spellEnd"/>
+      <w:r>
+        <w:rPr>
+          <w:rFonts w:ascii="Arial Narrow" w:hAnsi="Arial Narrow"/>
+          <w:lang w:val="es-CO"/>
+        </w:rPr>
+        <w:t xml:space="preserve"> totales. Por medio de estas pruebas, primero se midió el desempeño de los escenarios de calidad 001 y 002. Para esto, se envió un POST de un evento sísmico y se revisó el tiempo de respuesta del mismo. Este incluye toda la lógica de negocio y la respectiva alerta. Adicionalmente, al hacer la actualización de un evento sísmico se consume el mismo servicio, por lo tanto, la prueba realizada cubre ambos escenarios de calidad.</w:t>
+      </w:r>
+    </w:p>
+    <w:p>
+      <w:pPr>
+        <w:jc w:val="both"/>
+        <w:rPr>
+          <w:rFonts w:ascii="Arial Narrow" w:hAnsi="Arial Narrow"/>
+          <w:lang w:val="es-CO"/>
+        </w:rPr>
+      </w:pPr>
+    </w:p>
+    <w:p>
+      <w:pPr>
+        <w:jc w:val="center"/>
+        <w:rPr>
+          <w:rFonts w:ascii="Arial Narrow" w:hAnsi="Arial Narrow"/>
+          <w:lang w:val="es-CO"/>
+        </w:rPr>
+      </w:pPr>
+      <w:r>
+        <w:drawing>
+          <wp:inline distT="0" distB="0" distL="0" distR="0" wp14:anchorId="6C518200" wp14:editId="0DF51EDB">
+            <wp:extent cx="5486400" cy="1084968"/>
+            <wp:effectExtent l="0" t="0" r="0" b="1270"/>
+            <wp:docPr id="11" name="Picture 11"/>
+            <wp:cNvGraphicFramePr>
+              <a:graphicFrameLocks xmlns:a="http://schemas.openxmlformats.org/drawingml/2006/main" noChangeAspect="1"/>
+            </wp:cNvGraphicFramePr>
+            <a:graphic xmlns:a="http://schemas.openxmlformats.org/drawingml/2006/main">
+              <a:graphicData uri="http://schemas.openxmlformats.org/drawingml/2006/picture">
+                <pic:pic xmlns:pic="http://schemas.openxmlformats.org/drawingml/2006/picture">
+                  <pic:nvPicPr>
+                    <pic:cNvPr id="0" name="Picture 1"/>
+                    <pic:cNvPicPr>
+                      <a:picLocks noChangeAspect="1" noChangeArrowheads="1"/>
+                    </pic:cNvPicPr>
+                  </pic:nvPicPr>
+                  <pic:blipFill>
+                    <a:blip r:embed="rId26">
+                      <a:extLst>
+                        <a:ext uri="{28A0092B-C50C-407E-A947-70E740481C1C}">
+                          <a14:useLocalDpi xmlns:a14="http://schemas.microsoft.com/office/drawing/2010/main" val="0"/>
+                        </a:ext>
+                      </a:extLst>
+                    </a:blip>
+                    <a:srcRect/>
+                    <a:stretch>
+                      <a:fillRect/>
+                    </a:stretch>
+                  </pic:blipFill>
+                  <pic:spPr bwMode="auto">
+                    <a:xfrm>
+                      <a:off x="0" y="0"/>
+                      <a:ext cx="5486400" cy="1084968"/>
+                    </a:xfrm>
+                    <a:prstGeom prst="rect">
+                      <a:avLst/>
+                    </a:prstGeom>
+                    <a:noFill/>
+                    <a:ln>
+                      <a:noFill/>
+                    </a:ln>
+                  </pic:spPr>
+                </pic:pic>
+              </a:graphicData>
+            </a:graphic>
+          </wp:inline>
+        </w:drawing>
+      </w:r>
+    </w:p>
+    <w:p>
+      <w:pPr>
+        <w:jc w:val="both"/>
+        <w:rPr>
+          <w:rFonts w:ascii="Arial Narrow" w:hAnsi="Arial Narrow"/>
+          <w:lang w:val="es-CO"/>
+        </w:rPr>
+      </w:pPr>
+    </w:p>
+    <w:p>
+      <w:pPr>
+        <w:jc w:val="both"/>
+        <w:rPr>
+          <w:rFonts w:ascii="Arial Narrow" w:hAnsi="Arial Narrow"/>
+          <w:lang w:val="es-CO"/>
+        </w:rPr>
+      </w:pPr>
+      <w:r>
+        <w:rPr>
+          <w:rFonts w:ascii="Arial Narrow" w:hAnsi="Arial Narrow"/>
+          <w:lang w:val="es-CO"/>
+        </w:rPr>
+        <w:t xml:space="preserve">Como se puede ver, </w:t>
+      </w:r>
+      <w:r>
+        <w:rPr>
+          <w:rFonts w:ascii="Arial Narrow" w:hAnsi="Arial Narrow"/>
+          <w:lang w:val="es-CO"/>
+        </w:rPr>
+        <w:t xml:space="preserve">aun con la inclusión de los escenarios de calidad 004, 005 y 006 </w:t>
+      </w:r>
+      <w:r>
+        <w:rPr>
+          <w:rFonts w:ascii="Arial Narrow" w:hAnsi="Arial Narrow"/>
+          <w:lang w:val="es-CO"/>
+        </w:rPr>
+        <w:t>se cumple el requerimiento no funcional ya que al enviar un evento sísmico el sistema responde con una alerta en 372 ms. Además, se presenta un porcentaje de error de 0%, el cual fue verificado a partir de la repetición de la prueba anterior. Posteriormente, se incrementó el número máquinas y los hilos de ejecución por máquina. Esto con el fin de explorar que tantos eventos sísmicos es capaz de soportar el sistema y que tantos errores</w:t>
+      </w:r>
+      <w:r>
+        <w:rPr>
+          <w:rFonts w:ascii="Arial Narrow" w:hAnsi="Arial Narrow"/>
+          <w:lang w:val="es-CO"/>
+        </w:rPr>
+        <w:t xml:space="preserve"> presenta en respuesta a ellos.</w:t>
+      </w:r>
+    </w:p>
+    <w:p>
+      <w:pPr>
+        <w:jc w:val="both"/>
+        <w:rPr>
+          <w:rFonts w:ascii="Arial Narrow" w:hAnsi="Arial Narrow"/>
+          <w:lang w:val="es-CO"/>
+        </w:rPr>
+      </w:pPr>
+    </w:p>
+    <w:p>
+      <w:pPr>
+        <w:jc w:val="center"/>
+        <w:rPr>
+          <w:rFonts w:ascii="Arial Narrow" w:hAnsi="Arial Narrow"/>
+          <w:lang w:val="es-CO"/>
+        </w:rPr>
+      </w:pPr>
+      <w:r>
+        <w:rPr>
+          <w:noProof/>
+        </w:rPr>
+        <w:lastRenderedPageBreak/>
+        <w:drawing>
+          <wp:inline distT="0" distB="0" distL="0" distR="0" wp14:anchorId="0FAD7DC5" wp14:editId="0DBEA99D">
+            <wp:extent cx="4572000" cy="2743200"/>
+            <wp:effectExtent l="0" t="0" r="19050" b="19050"/>
+            <wp:docPr id="25" name="Chart 25"/>
+            <wp:cNvGraphicFramePr/>
+            <a:graphic xmlns:a="http://schemas.openxmlformats.org/drawingml/2006/main">
+              <a:graphicData uri="http://schemas.openxmlformats.org/drawingml/2006/chart">
+                <c:chart xmlns:c="http://schemas.openxmlformats.org/drawingml/2006/chart" xmlns:r="http://schemas.openxmlformats.org/officeDocument/2006/relationships" r:id="rId27"/>
+              </a:graphicData>
+            </a:graphic>
+          </wp:inline>
+        </w:drawing>
+      </w:r>
+    </w:p>
+    <w:p>
+      <w:pPr>
+        <w:jc w:val="both"/>
+        <w:rPr>
+          <w:rFonts w:ascii="Arial Narrow" w:hAnsi="Arial Narrow"/>
+          <w:lang w:val="es-CO"/>
+        </w:rPr>
+      </w:pPr>
+    </w:p>
+    <w:p>
+      <w:pPr>
+        <w:jc w:val="center"/>
+        <w:rPr>
+          <w:rFonts w:ascii="Arial Narrow" w:hAnsi="Arial Narrow"/>
+          <w:lang w:val="es-CO"/>
+        </w:rPr>
+      </w:pPr>
+      <w:r>
+        <w:rPr>
+          <w:noProof/>
+        </w:rPr>
+        <w:drawing>
+          <wp:inline distT="0" distB="0" distL="0" distR="0" wp14:anchorId="667DA49B" wp14:editId="7D20AD77">
+            <wp:extent cx="4572000" cy="2743200"/>
+            <wp:effectExtent l="0" t="0" r="19050" b="19050"/>
+            <wp:docPr id="28" name="Chart 28"/>
+            <wp:cNvGraphicFramePr/>
+            <a:graphic xmlns:a="http://schemas.openxmlformats.org/drawingml/2006/main">
+              <a:graphicData uri="http://schemas.openxmlformats.org/drawingml/2006/chart">
+                <c:chart xmlns:c="http://schemas.openxmlformats.org/drawingml/2006/chart" xmlns:r="http://schemas.openxmlformats.org/officeDocument/2006/relationships" r:id="rId28"/>
+              </a:graphicData>
+            </a:graphic>
+          </wp:inline>
+        </w:drawing>
+      </w:r>
+    </w:p>
+    <w:p>
+      <w:pPr>
+        <w:jc w:val="both"/>
+        <w:rPr>
+          <w:rFonts w:ascii="Arial Narrow" w:hAnsi="Arial Narrow"/>
+          <w:lang w:val="es-CO"/>
+        </w:rPr>
+      </w:pPr>
+      <w:r>
+        <w:rPr>
+          <w:rFonts w:ascii="Arial Narrow" w:hAnsi="Arial Narrow"/>
+          <w:lang w:val="es-CO"/>
+        </w:rPr>
+        <w:t xml:space="preserve"> </w:t>
+      </w:r>
+    </w:p>
+    <w:p>
+      <w:pPr>
+        <w:jc w:val="both"/>
+        <w:rPr>
+          <w:rFonts w:ascii="Arial Narrow" w:hAnsi="Arial Narrow"/>
+          <w:lang w:val="es-CO"/>
+        </w:rPr>
+      </w:pPr>
+      <w:r>
+        <w:rPr>
+          <w:rFonts w:ascii="Arial Narrow" w:hAnsi="Arial Narrow"/>
+          <w:lang w:val="es-CO"/>
+        </w:rPr>
+        <w:t xml:space="preserve">Como se puede ver, en general el sistema presenta un muy buen tiempo de respuesta en cuanto a la recepción de un evento sísmico, el análisis del mismo y la publicación de una alerta si es pertinente. Se presentan buenos tiempos de respuesta hasta para casos extremos en los que se reportan hasta 10 eventos sísmicos en menos de un segundo en zonas costeras cercanas. Para la prueba con un solo </w:t>
+      </w:r>
+      <w:proofErr w:type="spellStart"/>
+      <w:r>
+        <w:rPr>
+          <w:rFonts w:ascii="Arial Narrow" w:hAnsi="Arial Narrow"/>
+          <w:lang w:val="es-CO"/>
+        </w:rPr>
+        <w:t>thread</w:t>
+      </w:r>
+      <w:proofErr w:type="spellEnd"/>
+      <w:r>
+        <w:rPr>
+          <w:rFonts w:ascii="Arial Narrow" w:hAnsi="Arial Narrow"/>
+          <w:lang w:val="es-CO"/>
+        </w:rPr>
+        <w:t xml:space="preserve"> en el que se prueba el desempeño del sistema se presenta un tiempo de respuesta de 314 ms. En el resto de las pruebas, con tres, cinco, ocho y diez </w:t>
+      </w:r>
+      <w:proofErr w:type="spellStart"/>
+      <w:r>
+        <w:rPr>
+          <w:rFonts w:ascii="Arial Narrow" w:hAnsi="Arial Narrow"/>
+          <w:lang w:val="es-CO"/>
+        </w:rPr>
+        <w:t>threads</w:t>
+      </w:r>
+      <w:proofErr w:type="spellEnd"/>
+      <w:r>
+        <w:rPr>
+          <w:rFonts w:ascii="Arial Narrow" w:hAnsi="Arial Narrow"/>
+          <w:lang w:val="es-CO"/>
+        </w:rPr>
+        <w:t xml:space="preserve">, se presentan tiempos de respuesta menores a los 250 ms. Todos estos tiempos resultan satisfactorios debido a que el escenario de calidad presenta una medida de respuesta de máximo 500 ms a partir de la recepción de un evento sísmico, el análisis del mismo y la publicación de una alerta. Por el otro lado, a partir de la gráfica de rendimiento vs # de </w:t>
+      </w:r>
+      <w:proofErr w:type="spellStart"/>
+      <w:r>
+        <w:rPr>
+          <w:rFonts w:ascii="Arial Narrow" w:hAnsi="Arial Narrow"/>
+          <w:lang w:val="es-CO"/>
+        </w:rPr>
+        <w:t>threads</w:t>
+      </w:r>
+      <w:proofErr w:type="spellEnd"/>
+      <w:r>
+        <w:rPr>
+          <w:rFonts w:ascii="Arial Narrow" w:hAnsi="Arial Narrow"/>
+          <w:lang w:val="es-CO"/>
+        </w:rPr>
+        <w:t xml:space="preserve"> podemos sacar conclusiones importantes acerca del funcionamiento del SATT. Se puede ver que para las primeras pruebas con un menor número de </w:t>
+      </w:r>
+      <w:proofErr w:type="spellStart"/>
+      <w:r>
+        <w:rPr>
+          <w:rFonts w:ascii="Arial Narrow" w:hAnsi="Arial Narrow"/>
+          <w:lang w:val="es-CO"/>
+        </w:rPr>
+        <w:t>threads</w:t>
+      </w:r>
+      <w:proofErr w:type="spellEnd"/>
+      <w:r>
+        <w:rPr>
+          <w:rFonts w:ascii="Arial Narrow" w:hAnsi="Arial Narrow"/>
+          <w:lang w:val="es-CO"/>
+        </w:rPr>
+        <w:t xml:space="preserve"> se presenta un rendimiento mucho </w:t>
+      </w:r>
+      <w:proofErr w:type="spellStart"/>
+      <w:r>
+        <w:rPr>
+          <w:rFonts w:ascii="Arial Narrow" w:hAnsi="Arial Narrow"/>
+          <w:lang w:val="es-CO"/>
+        </w:rPr>
+        <w:t>mas</w:t>
+      </w:r>
+      <w:proofErr w:type="spellEnd"/>
+      <w:r>
+        <w:rPr>
+          <w:rFonts w:ascii="Arial Narrow" w:hAnsi="Arial Narrow"/>
+          <w:lang w:val="es-CO"/>
+        </w:rPr>
+        <w:t xml:space="preserve"> reducido que con las pruebas utilizando cinco, ocho y diez </w:t>
+      </w:r>
+      <w:proofErr w:type="spellStart"/>
+      <w:r>
+        <w:rPr>
+          <w:rFonts w:ascii="Arial Narrow" w:hAnsi="Arial Narrow"/>
+          <w:lang w:val="es-CO"/>
+        </w:rPr>
+        <w:t>threads</w:t>
+      </w:r>
+      <w:proofErr w:type="spellEnd"/>
+      <w:r>
+        <w:rPr>
+          <w:rFonts w:ascii="Arial Narrow" w:hAnsi="Arial Narrow"/>
+          <w:lang w:val="es-CO"/>
+        </w:rPr>
+        <w:t xml:space="preserve">. Esto guarda concordancia con </w:t>
+      </w:r>
+      <w:r>
+        <w:rPr>
+          <w:rFonts w:ascii="Arial Narrow" w:hAnsi="Arial Narrow"/>
+          <w:lang w:val="es-CO"/>
+        </w:rPr>
+        <w:lastRenderedPageBreak/>
+        <w:t xml:space="preserve">la gráfica de tiempo de respuesta medio vs # de </w:t>
+      </w:r>
+      <w:proofErr w:type="spellStart"/>
+      <w:r>
+        <w:rPr>
+          <w:rFonts w:ascii="Arial Narrow" w:hAnsi="Arial Narrow"/>
+          <w:lang w:val="es-CO"/>
+        </w:rPr>
+        <w:t>threads</w:t>
+      </w:r>
+      <w:proofErr w:type="spellEnd"/>
+      <w:r>
+        <w:rPr>
+          <w:rFonts w:ascii="Arial Narrow" w:hAnsi="Arial Narrow"/>
+          <w:lang w:val="es-CO"/>
+        </w:rPr>
+        <w:t xml:space="preserve"> ya que se presentan los mejores tiempos de respuesta con un mayor número de </w:t>
+      </w:r>
+      <w:proofErr w:type="spellStart"/>
+      <w:r>
+        <w:rPr>
+          <w:rFonts w:ascii="Arial Narrow" w:hAnsi="Arial Narrow"/>
+          <w:lang w:val="es-CO"/>
+        </w:rPr>
+        <w:t>threads</w:t>
+      </w:r>
+      <w:proofErr w:type="spellEnd"/>
+      <w:r>
+        <w:rPr>
+          <w:rFonts w:ascii="Arial Narrow" w:hAnsi="Arial Narrow"/>
+          <w:lang w:val="es-CO"/>
+        </w:rPr>
+        <w:t>. A partir de lo anterior, se puede concluir que se cumple satisfactoriamente el escenario de calidad 001, aun así en condiciones extremas y “apocalípticas”, debido a que se consigue un tiempo de respuesta menor a 500  ms. Adicionalmente, también se cumple el escenario de calidad 002 debido a que este consiste en la actualización del boletín de alerta creado a partir de un evento sísmico, el cual utiliza la misma lógica de negocio que el análisis inicial de un evento sísmico.</w:t>
+      </w:r>
+    </w:p>
+    <w:p>
+      <w:pPr>
+        <w:jc w:val="both"/>
+        <w:rPr>
+          <w:rFonts w:ascii="Arial Narrow" w:hAnsi="Arial Narrow"/>
+          <w:lang w:val="es-CO"/>
+        </w:rPr>
+      </w:pPr>
+    </w:p>
+    <w:p>
+      <w:pPr>
+        <w:jc w:val="both"/>
+        <w:rPr>
+          <w:rFonts w:ascii="Arial Narrow" w:hAnsi="Arial Narrow"/>
+          <w:lang w:val="es-CO"/>
+        </w:rPr>
+      </w:pPr>
+      <w:r>
+        <w:rPr>
+          <w:rFonts w:ascii="Arial Narrow" w:hAnsi="Arial Narrow"/>
+          <w:lang w:val="es-CO"/>
+        </w:rPr>
+        <w:t xml:space="preserve">En comparación con los resultados de las pruebas </w:t>
+      </w:r>
+      <w:r>
+        <w:rPr>
+          <w:rFonts w:ascii="Arial Narrow" w:hAnsi="Arial Narrow"/>
+          <w:lang w:val="es-CO"/>
+        </w:rPr>
+        <w:t>anteriores, se puede ver que el tiempo de respuesta medio aumentó sistemáticamente y de igual manera, el rendimiento disminuyó casi en igual proporción en cada una de las iteraciones de las pruebas. Esto se puede explicar por medio de la implementación de los escenarios de calidad adicionales propuestos para la entrega final del experimento dos. Para cumplir con el requerimiento no funcional de seguridad, es necesario realizar más solicitudes a la base de datos y procesar información a partir de la respuesta de la misma. Esto aumenta el tiempo de respuesta de las peticiones hechas al sistema lo cual de igual manera disminuye el rendimiento del mismo.</w:t>
+      </w:r>
+    </w:p>
+    <w:p>
+      <w:pPr>
+        <w:jc w:val="both"/>
+        <w:rPr>
+          <w:rFonts w:ascii="Arial Narrow" w:hAnsi="Arial Narrow"/>
+          <w:lang w:val="es-CO"/>
+        </w:rPr>
+      </w:pPr>
+    </w:p>
+    <w:p>
+      <w:pPr>
+        <w:jc w:val="both"/>
+        <w:rPr>
+          <w:rFonts w:ascii="Arial Narrow" w:hAnsi="Arial Narrow"/>
+          <w:lang w:val="es-CO"/>
+        </w:rPr>
+      </w:pPr>
+      <w:r>
+        <w:rPr>
+          <w:rFonts w:ascii="Arial Narrow" w:hAnsi="Arial Narrow"/>
+          <w:lang w:val="es-CO"/>
+        </w:rPr>
+        <w:t xml:space="preserve">En el caso de los sensores, se hizo una prueba de carga desde el programa </w:t>
+      </w:r>
+      <w:proofErr w:type="spellStart"/>
+      <w:r>
+        <w:rPr>
+          <w:rFonts w:ascii="Arial Narrow" w:hAnsi="Arial Narrow"/>
+          <w:lang w:val="es-CO"/>
+        </w:rPr>
+        <w:t>JMeter</w:t>
+      </w:r>
+      <w:proofErr w:type="spellEnd"/>
+      <w:r>
+        <w:rPr>
+          <w:rFonts w:ascii="Arial Narrow" w:hAnsi="Arial Narrow"/>
+          <w:lang w:val="es-CO"/>
+        </w:rPr>
+        <w:t xml:space="preserve"> en el que se incrementó el número total de </w:t>
+      </w:r>
+      <w:proofErr w:type="spellStart"/>
+      <w:r>
+        <w:rPr>
+          <w:rFonts w:ascii="Arial Narrow" w:hAnsi="Arial Narrow"/>
+          <w:lang w:val="es-CO"/>
+        </w:rPr>
+        <w:t>threads</w:t>
+      </w:r>
+      <w:proofErr w:type="spellEnd"/>
+      <w:r>
+        <w:rPr>
+          <w:rFonts w:ascii="Arial Narrow" w:hAnsi="Arial Narrow"/>
+          <w:lang w:val="es-CO"/>
+        </w:rPr>
+        <w:t xml:space="preserve"> gradualmente, donde cada uno hacía una actualización de los sensores del SATT. Para esta prueba se utilizó </w:t>
+      </w:r>
+      <w:proofErr w:type="spellStart"/>
+      <w:r>
+        <w:rPr>
+          <w:rFonts w:ascii="Arial Narrow" w:hAnsi="Arial Narrow"/>
+          <w:lang w:val="es-CO"/>
+        </w:rPr>
+        <w:t>JMeter</w:t>
+      </w:r>
+      <w:proofErr w:type="spellEnd"/>
+      <w:r>
+        <w:rPr>
+          <w:rFonts w:ascii="Arial Narrow" w:hAnsi="Arial Narrow"/>
+          <w:lang w:val="es-CO"/>
+        </w:rPr>
+        <w:t xml:space="preserve"> principalmente debido a que por medio de scripts incluidos dentro del </w:t>
+      </w:r>
+      <w:proofErr w:type="spellStart"/>
+      <w:r>
+        <w:rPr>
+          <w:rFonts w:ascii="Arial Narrow" w:hAnsi="Arial Narrow"/>
+          <w:lang w:val="es-CO"/>
+        </w:rPr>
+        <w:t>JSon</w:t>
+      </w:r>
+      <w:proofErr w:type="spellEnd"/>
+      <w:r>
+        <w:rPr>
+          <w:rFonts w:ascii="Arial Narrow" w:hAnsi="Arial Narrow"/>
+          <w:lang w:val="es-CO"/>
+        </w:rPr>
+        <w:t xml:space="preserve"> se pueden modificar los parámetros de este. La prueba consistió en bombardear la aplicación desplegada en Cloud consumiendo el servicio PUT de los sensores y así actualizando una gran cantidad de ellos. Para esto se realizaron las siguientes iteraciones y se consiguieron los siguientes resultados:</w:t>
+      </w:r>
+    </w:p>
+    <w:p>
+      <w:pPr>
+        <w:jc w:val="both"/>
+        <w:rPr>
+          <w:rFonts w:ascii="Arial Narrow" w:hAnsi="Arial Narrow"/>
+          <w:lang w:val="es-CO"/>
+        </w:rPr>
+      </w:pPr>
+    </w:p>
+    <w:p>
+      <w:pPr>
+        <w:jc w:val="center"/>
+        <w:rPr>
+          <w:rFonts w:ascii="Arial Narrow" w:hAnsi="Arial Narrow"/>
+          <w:lang w:val="es-CO"/>
+        </w:rPr>
+      </w:pPr>
+      <w:r>
+        <w:drawing>
+          <wp:inline distT="0" distB="0" distL="0" distR="0" wp14:anchorId="69ABA24B" wp14:editId="787DFF05">
+            <wp:extent cx="5486400" cy="1513726"/>
+            <wp:effectExtent l="0" t="0" r="0" b="0"/>
+            <wp:docPr id="32" name="Picture 32"/>
+            <wp:cNvGraphicFramePr>
+              <a:graphicFrameLocks xmlns:a="http://schemas.openxmlformats.org/drawingml/2006/main" noChangeAspect="1"/>
+            </wp:cNvGraphicFramePr>
+            <a:graphic xmlns:a="http://schemas.openxmlformats.org/drawingml/2006/main">
+              <a:graphicData uri="http://schemas.openxmlformats.org/drawingml/2006/picture">
+                <pic:pic xmlns:pic="http://schemas.openxmlformats.org/drawingml/2006/picture">
+                  <pic:nvPicPr>
+                    <pic:cNvPr id="0" name="Picture 2"/>
+                    <pic:cNvPicPr>
+                      <a:picLocks noChangeAspect="1" noChangeArrowheads="1"/>
+                    </pic:cNvPicPr>
+                  </pic:nvPicPr>
+                  <pic:blipFill>
+                    <a:blip r:embed="rId29">
+                      <a:extLst>
+                        <a:ext uri="{28A0092B-C50C-407E-A947-70E740481C1C}">
+                          <a14:useLocalDpi xmlns:a14="http://schemas.microsoft.com/office/drawing/2010/main" val="0"/>
+                        </a:ext>
+                      </a:extLst>
+                    </a:blip>
+                    <a:srcRect/>
+                    <a:stretch>
+                      <a:fillRect/>
+                    </a:stretch>
+                  </pic:blipFill>
+                  <pic:spPr bwMode="auto">
+                    <a:xfrm>
+                      <a:off x="0" y="0"/>
+                      <a:ext cx="5486400" cy="1513726"/>
+                    </a:xfrm>
+                    <a:prstGeom prst="rect">
+                      <a:avLst/>
+                    </a:prstGeom>
+                    <a:noFill/>
+                    <a:ln>
+                      <a:noFill/>
+                    </a:ln>
+                  </pic:spPr>
+                </pic:pic>
+              </a:graphicData>
+            </a:graphic>
+          </wp:inline>
+        </w:drawing>
+      </w:r>
+    </w:p>
+    <w:p>
+      <w:pPr>
+        <w:jc w:val="both"/>
+        <w:rPr>
+          <w:rFonts w:ascii="Arial Narrow" w:hAnsi="Arial Narrow"/>
+          <w:lang w:val="es-CO"/>
+        </w:rPr>
+      </w:pPr>
+    </w:p>
+    <w:p>
+      <w:pPr>
+        <w:jc w:val="both"/>
+        <w:rPr>
+          <w:rFonts w:ascii="Arial Narrow" w:hAnsi="Arial Narrow"/>
+          <w:lang w:val="es-CO"/>
+        </w:rPr>
+      </w:pPr>
+      <w:r>
+        <w:rPr>
+          <w:rFonts w:ascii="Arial Narrow" w:hAnsi="Arial Narrow"/>
+          <w:lang w:val="es-CO"/>
+        </w:rPr>
+        <w:t>Además, en cuanto al tiempo de respuesta medio, se obtuvo la siguiente gráfica:</w:t>
+      </w:r>
+    </w:p>
+    <w:p>
+      <w:pPr>
+        <w:jc w:val="both"/>
+        <w:rPr>
+          <w:rFonts w:ascii="Arial Narrow" w:hAnsi="Arial Narrow"/>
+          <w:lang w:val="es-CO"/>
+        </w:rPr>
+      </w:pPr>
+    </w:p>
+    <w:p>
+      <w:pPr>
+        <w:jc w:val="center"/>
+        <w:rPr>
+          <w:rFonts w:ascii="Arial Narrow" w:hAnsi="Arial Narrow"/>
+          <w:lang w:val="es-CO"/>
+        </w:rPr>
+      </w:pPr>
+      <w:r>
+        <w:rPr>
+          <w:noProof/>
+        </w:rPr>
+        <w:lastRenderedPageBreak/>
+        <w:drawing>
+          <wp:inline distT="0" distB="0" distL="0" distR="0" wp14:anchorId="14AD529D" wp14:editId="584704CF">
+            <wp:extent cx="4572000" cy="2743200"/>
+            <wp:effectExtent l="0" t="0" r="19050" b="19050"/>
+            <wp:docPr id="33" name="Chart 33"/>
+            <wp:cNvGraphicFramePr/>
+            <a:graphic xmlns:a="http://schemas.openxmlformats.org/drawingml/2006/main">
+              <a:graphicData uri="http://schemas.openxmlformats.org/drawingml/2006/chart">
+                <c:chart xmlns:c="http://schemas.openxmlformats.org/drawingml/2006/chart" xmlns:r="http://schemas.openxmlformats.org/officeDocument/2006/relationships" r:id="rId30"/>
+              </a:graphicData>
+            </a:graphic>
+          </wp:inline>
+        </w:drawing>
+      </w:r>
+    </w:p>
+    <w:p>
+      <w:pPr>
+        <w:jc w:val="both"/>
+        <w:rPr>
+          <w:rFonts w:ascii="Arial Narrow" w:hAnsi="Arial Narrow"/>
+          <w:lang w:val="es-CO"/>
+        </w:rPr>
+      </w:pPr>
+      <w:r>
+        <w:rPr>
+          <w:rFonts w:ascii="Arial Narrow" w:hAnsi="Arial Narrow"/>
+          <w:lang w:val="es-CO"/>
+        </w:rPr>
+        <w:t xml:space="preserve"> </w:t>
+      </w:r>
+    </w:p>
+    <w:p>
+      <w:pPr>
+        <w:jc w:val="both"/>
+        <w:rPr>
+          <w:rFonts w:ascii="Arial Narrow" w:hAnsi="Arial Narrow"/>
+          <w:lang w:val="es-CO"/>
+        </w:rPr>
+      </w:pPr>
+      <w:r>
+        <w:rPr>
+          <w:rFonts w:ascii="Arial Narrow" w:hAnsi="Arial Narrow"/>
+          <w:lang w:val="es-CO"/>
+        </w:rPr>
+        <w:t xml:space="preserve">Adicionalmente, se obtuvo la siguiente gráfica de # de </w:t>
+      </w:r>
+      <w:proofErr w:type="spellStart"/>
+      <w:r>
+        <w:rPr>
+          <w:rFonts w:ascii="Arial Narrow" w:hAnsi="Arial Narrow"/>
+          <w:lang w:val="es-CO"/>
+        </w:rPr>
+        <w:t>threads</w:t>
+      </w:r>
+      <w:proofErr w:type="spellEnd"/>
+      <w:r>
+        <w:rPr>
+          <w:rFonts w:ascii="Arial Narrow" w:hAnsi="Arial Narrow"/>
+          <w:lang w:val="es-CO"/>
+        </w:rPr>
+        <w:t xml:space="preserve"> vs. Rendimiento:</w:t>
+      </w:r>
+    </w:p>
+    <w:p>
+      <w:pPr>
+        <w:jc w:val="both"/>
+        <w:rPr>
+          <w:rFonts w:ascii="Arial Narrow" w:hAnsi="Arial Narrow"/>
+          <w:lang w:val="es-CO"/>
+        </w:rPr>
+      </w:pPr>
+    </w:p>
+    <w:p>
+      <w:pPr>
+        <w:jc w:val="center"/>
+        <w:rPr>
+          <w:rFonts w:ascii="Arial Narrow" w:hAnsi="Arial Narrow"/>
+          <w:lang w:val="es-CO"/>
+        </w:rPr>
+      </w:pPr>
+      <w:r>
+        <w:rPr>
+          <w:noProof/>
+        </w:rPr>
+        <w:drawing>
+          <wp:inline distT="0" distB="0" distL="0" distR="0" wp14:anchorId="379066BF" wp14:editId="39C2764B">
+            <wp:extent cx="4572000" cy="2743200"/>
+            <wp:effectExtent l="0" t="0" r="19050" b="19050"/>
+            <wp:docPr id="34" name="Chart 34"/>
+            <wp:cNvGraphicFramePr/>
+            <a:graphic xmlns:a="http://schemas.openxmlformats.org/drawingml/2006/main">
+              <a:graphicData uri="http://schemas.openxmlformats.org/drawingml/2006/chart">
+                <c:chart xmlns:c="http://schemas.openxmlformats.org/drawingml/2006/chart" xmlns:r="http://schemas.openxmlformats.org/officeDocument/2006/relationships" r:id="rId31"/>
+              </a:graphicData>
+            </a:graphic>
+          </wp:inline>
+        </w:drawing>
+      </w:r>
+    </w:p>
+    <w:p>
+      <w:pPr>
+        <w:jc w:val="both"/>
+        <w:rPr>
+          <w:rFonts w:ascii="Arial Narrow" w:hAnsi="Arial Narrow"/>
+          <w:lang w:val="es-CO"/>
+        </w:rPr>
+      </w:pPr>
+      <w:r>
+        <w:rPr>
+          <w:rFonts w:ascii="Arial Narrow" w:hAnsi="Arial Narrow"/>
+          <w:lang w:val="es-CO"/>
+        </w:rPr>
+        <w:t xml:space="preserve"> </w:t>
+      </w:r>
+    </w:p>
+    <w:p>
+      <w:pPr>
+        <w:jc w:val="both"/>
+        <w:rPr>
+          <w:rFonts w:ascii="Arial Narrow" w:hAnsi="Arial Narrow"/>
+          <w:lang w:val="es-CO"/>
+        </w:rPr>
+      </w:pPr>
+      <w:r>
+        <w:rPr>
+          <w:rFonts w:ascii="Arial Narrow" w:hAnsi="Arial Narrow"/>
+          <w:lang w:val="es-CO"/>
+        </w:rPr>
+        <w:t xml:space="preserve">Finalmente, se utilizó el siguiente código </w:t>
+      </w:r>
+      <w:proofErr w:type="spellStart"/>
+      <w:r>
+        <w:rPr>
+          <w:rFonts w:ascii="Arial Narrow" w:hAnsi="Arial Narrow"/>
+          <w:lang w:val="es-CO"/>
+        </w:rPr>
+        <w:t>JSon</w:t>
+      </w:r>
+      <w:proofErr w:type="spellEnd"/>
+      <w:r>
+        <w:rPr>
+          <w:rFonts w:ascii="Arial Narrow" w:hAnsi="Arial Narrow"/>
+          <w:lang w:val="es-CO"/>
+        </w:rPr>
+        <w:t xml:space="preserve"> para hacer las actualizaciones de los sensores:</w:t>
+      </w:r>
+    </w:p>
+    <w:p>
+      <w:pPr>
+        <w:jc w:val="both"/>
+        <w:rPr>
+          <w:rFonts w:ascii="Arial Narrow" w:hAnsi="Arial Narrow"/>
+          <w:lang w:val="es-CO"/>
+        </w:rPr>
+      </w:pPr>
+    </w:p>
+    <w:p>
+      <w:pPr>
+        <w:jc w:val="center"/>
+        <w:rPr>
+          <w:rFonts w:ascii="Arial Narrow" w:hAnsi="Arial Narrow"/>
+          <w:lang w:val="es-CO"/>
+        </w:rPr>
+      </w:pPr>
+      <w:r>
+        <w:rPr>
+          <w:noProof/>
+        </w:rPr>
+        <w:drawing>
+          <wp:inline distT="0" distB="0" distL="0" distR="0" wp14:anchorId="7440EAF8" wp14:editId="7983101F">
+            <wp:extent cx="2905125" cy="942975"/>
+            <wp:effectExtent l="0" t="0" r="9525" b="9525"/>
+            <wp:docPr id="35" name="Picture 35"/>
+            <wp:cNvGraphicFramePr>
+              <a:graphicFrameLocks xmlns:a="http://schemas.openxmlformats.org/drawingml/2006/main" noChangeAspect="1"/>
+            </wp:cNvGraphicFramePr>
+            <a:graphic xmlns:a="http://schemas.openxmlformats.org/drawingml/2006/main">
+              <a:graphicData uri="http://schemas.openxmlformats.org/drawingml/2006/picture">
+                <pic:pic xmlns:pic="http://schemas.openxmlformats.org/drawingml/2006/picture">
+                  <pic:nvPicPr>
+                    <pic:cNvPr id="0" name=""/>
+                    <pic:cNvPicPr/>
+                  </pic:nvPicPr>
+                  <pic:blipFill>
+                    <a:blip r:embed="rId19"/>
+                    <a:stretch>
+                      <a:fillRect/>
+                    </a:stretch>
+                  </pic:blipFill>
+                  <pic:spPr>
+                    <a:xfrm>
+                      <a:off x="0" y="0"/>
+                      <a:ext cx="2905125" cy="942975"/>
+                    </a:xfrm>
+                    <a:prstGeom prst="rect">
+                      <a:avLst/>
+                    </a:prstGeom>
+                  </pic:spPr>
+                </pic:pic>
+              </a:graphicData>
+            </a:graphic>
+          </wp:inline>
+        </w:drawing>
+      </w:r>
+    </w:p>
+    <w:p>
+      <w:pPr>
+        <w:jc w:val="both"/>
+        <w:rPr>
+          <w:rFonts w:ascii="Arial Narrow" w:hAnsi="Arial Narrow"/>
+          <w:lang w:val="es-CO"/>
+        </w:rPr>
+      </w:pPr>
+      <w:r>
+        <w:rPr>
+          <w:rFonts w:ascii="Arial Narrow" w:hAnsi="Arial Narrow"/>
+          <w:lang w:val="es-CO"/>
+        </w:rPr>
+        <w:t xml:space="preserve"> </w:t>
+      </w:r>
+    </w:p>
+    <w:p>
+      <w:pPr>
+        <w:jc w:val="both"/>
+        <w:rPr>
+          <w:rFonts w:ascii="Arial Narrow" w:hAnsi="Arial Narrow"/>
+          <w:lang w:val="es-CO"/>
+        </w:rPr>
+      </w:pPr>
+      <w:r>
+        <w:rPr>
+          <w:rFonts w:ascii="Arial Narrow" w:hAnsi="Arial Narrow"/>
+          <w:lang w:val="es-CO"/>
+        </w:rPr>
+        <w:t xml:space="preserve">Inicialmente, hay que tener en cuenta el uso de scripts en el </w:t>
+      </w:r>
+      <w:proofErr w:type="spellStart"/>
+      <w:r>
+        <w:rPr>
+          <w:rFonts w:ascii="Arial Narrow" w:hAnsi="Arial Narrow"/>
+          <w:lang w:val="es-CO"/>
+        </w:rPr>
+        <w:t>JSon</w:t>
+      </w:r>
+      <w:proofErr w:type="spellEnd"/>
+      <w:r>
+        <w:rPr>
+          <w:rFonts w:ascii="Arial Narrow" w:hAnsi="Arial Narrow"/>
+          <w:lang w:val="es-CO"/>
+        </w:rPr>
+        <w:t xml:space="preserve"> de petición. El script utilizado (${__</w:t>
+      </w:r>
+      <w:proofErr w:type="spellStart"/>
+      <w:proofErr w:type="gramStart"/>
+      <w:r>
+        <w:rPr>
+          <w:rFonts w:ascii="Arial Narrow" w:hAnsi="Arial Narrow"/>
+          <w:lang w:val="es-CO"/>
+        </w:rPr>
+        <w:t>counter</w:t>
+      </w:r>
+      <w:proofErr w:type="spellEnd"/>
+      <w:r>
+        <w:rPr>
+          <w:rFonts w:ascii="Arial Narrow" w:hAnsi="Arial Narrow"/>
+          <w:lang w:val="es-CO"/>
+        </w:rPr>
+        <w:t>(</w:t>
+      </w:r>
+      <w:proofErr w:type="gramEnd"/>
+      <w:r>
+        <w:rPr>
+          <w:rFonts w:ascii="Arial Narrow" w:hAnsi="Arial Narrow"/>
+          <w:lang w:val="es-CO"/>
+        </w:rPr>
+        <w:t xml:space="preserve">false, </w:t>
+      </w:r>
+      <w:proofErr w:type="spellStart"/>
+      <w:r>
+        <w:rPr>
+          <w:rFonts w:ascii="Arial Narrow" w:hAnsi="Arial Narrow"/>
+          <w:lang w:val="es-CO"/>
+        </w:rPr>
+        <w:t>my_counter</w:t>
+      </w:r>
+      <w:proofErr w:type="spellEnd"/>
+      <w:r>
+        <w:rPr>
+          <w:rFonts w:ascii="Arial Narrow" w:hAnsi="Arial Narrow"/>
+          <w:lang w:val="es-CO"/>
+        </w:rPr>
+        <w:t xml:space="preserve">)}) utiliza un contador para generar números desde el 1 hasta que se termina la prueba. De esta manera, se generan latitudes y longitudes de 1 a 4000 para </w:t>
+      </w:r>
+      <w:r>
+        <w:rPr>
+          <w:rFonts w:ascii="Arial Narrow" w:hAnsi="Arial Narrow"/>
+          <w:lang w:val="es-CO"/>
+        </w:rPr>
+        <w:lastRenderedPageBreak/>
+        <w:t xml:space="preserve">actualizar sensores con dichos valores creados anteriormente. Esta modificación fue determinante en el éxito de la prueba debido a que al usar valores fijos para la latitud y la longitud el sistema intenta actualizar siempre el mismo sensor. Esto ocasionaba una excepción de </w:t>
+      </w:r>
+      <w:proofErr w:type="spellStart"/>
+      <w:r>
+        <w:rPr>
+          <w:rFonts w:ascii="Arial Narrow" w:hAnsi="Arial Narrow"/>
+          <w:lang w:val="es-CO"/>
+        </w:rPr>
+        <w:t>Connection</w:t>
+      </w:r>
+      <w:proofErr w:type="spellEnd"/>
+      <w:r>
+        <w:rPr>
+          <w:rFonts w:ascii="Arial Narrow" w:hAnsi="Arial Narrow"/>
+          <w:lang w:val="es-CO"/>
+        </w:rPr>
+        <w:t xml:space="preserve"> </w:t>
+      </w:r>
+      <w:proofErr w:type="spellStart"/>
+      <w:r>
+        <w:rPr>
+          <w:rFonts w:ascii="Arial Narrow" w:hAnsi="Arial Narrow"/>
+          <w:lang w:val="es-CO"/>
+        </w:rPr>
+        <w:t>Timmed</w:t>
+      </w:r>
+      <w:proofErr w:type="spellEnd"/>
+      <w:r>
+        <w:rPr>
+          <w:rFonts w:ascii="Arial Narrow" w:hAnsi="Arial Narrow"/>
+          <w:lang w:val="es-CO"/>
+        </w:rPr>
+        <w:t xml:space="preserve"> </w:t>
+      </w:r>
+      <w:proofErr w:type="spellStart"/>
+      <w:r>
+        <w:rPr>
+          <w:rFonts w:ascii="Arial Narrow" w:hAnsi="Arial Narrow"/>
+          <w:lang w:val="es-CO"/>
+        </w:rPr>
+        <w:t>Out</w:t>
+      </w:r>
+      <w:proofErr w:type="spellEnd"/>
+      <w:r>
+        <w:rPr>
+          <w:rFonts w:ascii="Arial Narrow" w:hAnsi="Arial Narrow"/>
+          <w:lang w:val="es-CO"/>
+        </w:rPr>
+        <w:t xml:space="preserve"> debido a que al llegar demasiadas peticiones para actualizar el mismo sensor la base de datos bloqueaba la </w:t>
+      </w:r>
+      <w:proofErr w:type="spellStart"/>
+      <w:r>
+        <w:rPr>
+          <w:rFonts w:ascii="Arial Narrow" w:hAnsi="Arial Narrow"/>
+          <w:lang w:val="es-CO"/>
+        </w:rPr>
+        <w:t>tupla</w:t>
+      </w:r>
+      <w:proofErr w:type="spellEnd"/>
+      <w:r>
+        <w:rPr>
+          <w:rFonts w:ascii="Arial Narrow" w:hAnsi="Arial Narrow"/>
+          <w:lang w:val="es-CO"/>
+        </w:rPr>
+        <w:t xml:space="preserve"> y las peticiones se encolaban, al punto que algunas de ellas demoraban más de 30 segundos en ser respondidas y se lanzaba la excepción. A partir del uso del script, con cada </w:t>
+      </w:r>
+      <w:proofErr w:type="spellStart"/>
+      <w:r>
+        <w:rPr>
+          <w:rFonts w:ascii="Arial Narrow" w:hAnsi="Arial Narrow"/>
+          <w:lang w:val="es-CO"/>
+        </w:rPr>
+        <w:t>thread</w:t>
+      </w:r>
+      <w:proofErr w:type="spellEnd"/>
+      <w:r>
+        <w:rPr>
+          <w:rFonts w:ascii="Arial Narrow" w:hAnsi="Arial Narrow"/>
+          <w:lang w:val="es-CO"/>
+        </w:rPr>
+        <w:t xml:space="preserve"> se actualiza una entrada diferente de los sensores evitando el problema mencionado anteriormente. Además de lo anterior, fue necesario utilizar cierto tiempo de Ramp-up ya que aunque con la inclusión del script en el </w:t>
+      </w:r>
+      <w:proofErr w:type="spellStart"/>
+      <w:r>
+        <w:rPr>
+          <w:rFonts w:ascii="Arial Narrow" w:hAnsi="Arial Narrow"/>
+          <w:lang w:val="es-CO"/>
+        </w:rPr>
+        <w:t>JSon</w:t>
+      </w:r>
+      <w:proofErr w:type="spellEnd"/>
+      <w:r>
+        <w:rPr>
+          <w:rFonts w:ascii="Arial Narrow" w:hAnsi="Arial Narrow"/>
+          <w:lang w:val="es-CO"/>
+        </w:rPr>
+        <w:t xml:space="preserve"> se reduce sustancialmente la probabilidad de que se presente la excepción de </w:t>
+      </w:r>
+      <w:proofErr w:type="spellStart"/>
+      <w:r>
+        <w:rPr>
+          <w:rFonts w:ascii="Arial Narrow" w:hAnsi="Arial Narrow"/>
+          <w:lang w:val="es-CO"/>
+        </w:rPr>
+        <w:t>Connection</w:t>
+      </w:r>
+      <w:proofErr w:type="spellEnd"/>
+      <w:r>
+        <w:rPr>
+          <w:rFonts w:ascii="Arial Narrow" w:hAnsi="Arial Narrow"/>
+          <w:lang w:val="es-CO"/>
+        </w:rPr>
+        <w:t xml:space="preserve"> </w:t>
+      </w:r>
+      <w:proofErr w:type="spellStart"/>
+      <w:r>
+        <w:rPr>
+          <w:rFonts w:ascii="Arial Narrow" w:hAnsi="Arial Narrow"/>
+          <w:lang w:val="es-CO"/>
+        </w:rPr>
+        <w:t>Timmed</w:t>
+      </w:r>
+      <w:proofErr w:type="spellEnd"/>
+      <w:r>
+        <w:rPr>
+          <w:rFonts w:ascii="Arial Narrow" w:hAnsi="Arial Narrow"/>
+          <w:lang w:val="es-CO"/>
+        </w:rPr>
+        <w:t xml:space="preserve"> </w:t>
+      </w:r>
+      <w:proofErr w:type="spellStart"/>
+      <w:r>
+        <w:rPr>
+          <w:rFonts w:ascii="Arial Narrow" w:hAnsi="Arial Narrow"/>
+          <w:lang w:val="es-CO"/>
+        </w:rPr>
+        <w:t>Out</w:t>
+      </w:r>
+      <w:proofErr w:type="spellEnd"/>
+      <w:r>
+        <w:rPr>
+          <w:rFonts w:ascii="Arial Narrow" w:hAnsi="Arial Narrow"/>
+          <w:lang w:val="es-CO"/>
+        </w:rPr>
+        <w:t xml:space="preserve">, si no se utiliza cierto tiempo de Ramp-up existe una pequeña probabilidad de que se encolen algunos de los </w:t>
+      </w:r>
+      <w:proofErr w:type="spellStart"/>
+      <w:r>
+        <w:rPr>
+          <w:rFonts w:ascii="Arial Narrow" w:hAnsi="Arial Narrow"/>
+          <w:lang w:val="es-CO"/>
+        </w:rPr>
+        <w:t>threads</w:t>
+      </w:r>
+      <w:proofErr w:type="spellEnd"/>
+      <w:r>
+        <w:rPr>
+          <w:rFonts w:ascii="Arial Narrow" w:hAnsi="Arial Narrow"/>
+          <w:lang w:val="es-CO"/>
+        </w:rPr>
+        <w:t>.</w:t>
+      </w:r>
+    </w:p>
+    <w:p>
+      <w:pPr>
+        <w:jc w:val="both"/>
+        <w:rPr>
+          <w:rFonts w:ascii="Arial Narrow" w:hAnsi="Arial Narrow"/>
+          <w:lang w:val="es-CO"/>
+        </w:rPr>
+      </w:pPr>
+    </w:p>
+    <w:p>
+      <w:pPr>
+        <w:jc w:val="both"/>
+        <w:rPr>
+          <w:rFonts w:ascii="Arial Narrow" w:hAnsi="Arial Narrow"/>
+          <w:lang w:val="es-CO"/>
+        </w:rPr>
+      </w:pPr>
+      <w:r>
+        <w:rPr>
+          <w:rFonts w:ascii="Arial Narrow" w:hAnsi="Arial Narrow"/>
+          <w:lang w:val="es-CO"/>
+        </w:rPr>
+        <w:t xml:space="preserve">En cuanto a los resultados de la prueba, se puede ver que, al igual que en el caso del POST de un evento sísmico, se presentaron aumentos en los tiempos de respuesta medios y disminuciones en los rendimientos de todas las iteraciones realizadas. Aunque se sigue cumpliendo el escenario de calidad, en el que se debe recibir la información de las lecturas de los 4000 sensores en menos de un minuto, se puede ver que la inclusión de los requerimientos de seguridad e integridad afecta el funcionamiento del sistema. Al incluir estos escenarios de calidad, es necesario hacer verificaciones de credenciales y de permisos del usuario y esto se traduce un acceso adicional a la base de datos. Este acceso implica aumentos en los tiempos de respuesta medios de todas las iteraciones de la prueba y, a su vez, disminuciones en el rendimiento. </w:t>
+      </w:r>
+    </w:p>
+    <w:p>
+      <w:pPr>
+        <w:jc w:val="both"/>
+        <w:rPr>
+          <w:rFonts w:ascii="Arial Narrow" w:hAnsi="Arial Narrow"/>
+          <w:lang w:val="es-CO"/>
+        </w:rPr>
+      </w:pPr>
+    </w:p>
+    <w:p>
+      <w:pPr>
+        <w:jc w:val="both"/>
+        <w:rPr>
+          <w:rFonts w:ascii="Arial Narrow" w:hAnsi="Arial Narrow"/>
+          <w:lang w:val="es-CO"/>
+        </w:rPr>
+      </w:pPr>
+      <w:r>
+        <w:rPr>
+          <w:rFonts w:ascii="Arial Narrow" w:hAnsi="Arial Narrow"/>
+          <w:lang w:val="es-CO"/>
+        </w:rPr>
+        <w:t xml:space="preserve">En conclusión, en cuanto a los escenarios de calidad </w:t>
+      </w:r>
+      <w:r>
+        <w:rPr>
+          <w:rFonts w:ascii="Arial Narrow" w:hAnsi="Arial Narrow"/>
+          <w:lang w:val="es-CO"/>
+        </w:rPr>
+        <w:t xml:space="preserve">iniciales </w:t>
+      </w:r>
+      <w:r>
+        <w:rPr>
+          <w:rFonts w:ascii="Arial Narrow" w:hAnsi="Arial Narrow"/>
+          <w:lang w:val="es-CO"/>
+        </w:rPr>
+        <w:t>(0</w:t>
+      </w:r>
+      <w:r>
+        <w:rPr>
+          <w:rFonts w:ascii="Arial Narrow" w:hAnsi="Arial Narrow"/>
+          <w:lang w:val="es-CO"/>
+        </w:rPr>
+        <w:t>01, 002, 003 y 004) la inclusión de los requerimientos no funcionales</w:t>
+      </w:r>
+      <w:r>
+        <w:rPr>
+          <w:rFonts w:ascii="Arial Narrow" w:hAnsi="Arial Narrow"/>
+          <w:lang w:val="es-CO"/>
+        </w:rPr>
+        <w:t xml:space="preserve"> </w:t>
+      </w:r>
+      <w:r>
+        <w:rPr>
+          <w:rFonts w:ascii="Arial Narrow" w:hAnsi="Arial Narrow"/>
+          <w:lang w:val="es-CO"/>
+        </w:rPr>
+        <w:t>005 y 006</w:t>
+      </w:r>
+      <w:r>
+        <w:rPr>
+          <w:rFonts w:ascii="Arial Narrow" w:hAnsi="Arial Narrow"/>
+          <w:lang w:val="es-CO"/>
+        </w:rPr>
+        <w:t xml:space="preserve">, no afecta </w:t>
+      </w:r>
+      <w:r>
+        <w:rPr>
+          <w:rFonts w:ascii="Arial Narrow" w:hAnsi="Arial Narrow"/>
+          <w:lang w:val="es-CO"/>
+        </w:rPr>
+        <w:t xml:space="preserve">en gran medida </w:t>
+      </w:r>
+      <w:r>
+        <w:rPr>
+          <w:rFonts w:ascii="Arial Narrow" w:hAnsi="Arial Narrow"/>
+          <w:lang w:val="es-CO"/>
+        </w:rPr>
+        <w:t xml:space="preserve">los escenarios de calidad mencionados anteriormente. </w:t>
+      </w:r>
+      <w:r>
+        <w:rPr>
+          <w:rFonts w:ascii="Arial Narrow" w:hAnsi="Arial Narrow"/>
+          <w:lang w:val="es-CO"/>
+        </w:rPr>
+        <w:t xml:space="preserve">Aunque en general los tiempos de respuesta medios aumentaron y que los rendimientos de los </w:t>
+      </w:r>
+      <w:proofErr w:type="spellStart"/>
+      <w:r>
+        <w:rPr>
+          <w:rFonts w:ascii="Arial Narrow" w:hAnsi="Arial Narrow"/>
+          <w:lang w:val="es-CO"/>
+        </w:rPr>
+        <w:t>threads</w:t>
+      </w:r>
+      <w:proofErr w:type="spellEnd"/>
+      <w:r>
+        <w:rPr>
+          <w:rFonts w:ascii="Arial Narrow" w:hAnsi="Arial Narrow"/>
+          <w:lang w:val="es-CO"/>
+        </w:rPr>
+        <w:t xml:space="preserve"> disminuyeron, las métricas de los escenarios de calidad se siguen cumpliendo. El anterior es un trade-off que vale la pena realizar debido a que se sacrificando 0.1 segundos se obtiene un software mucho más confiable en cuanto a la seguridad e integridad de los datos. </w:t>
       </w:r>
     </w:p>
     <w:sectPr>
@@ -17369,6 +20113,894 @@
 </w:styles>
 </file>
 
+<file path=word/charts/chart1.xml><?xml version="1.0" encoding="utf-8"?>
+<c:chartSpace xmlns:c="http://schemas.openxmlformats.org/drawingml/2006/chart" xmlns:a="http://schemas.openxmlformats.org/drawingml/2006/main" xmlns:r="http://schemas.openxmlformats.org/officeDocument/2006/relationships">
+  <c:date1904 val="0"/>
+  <c:lang val="en-US"/>
+  <c:roundedCorners val="0"/>
+  <mc:AlternateContent xmlns:mc="http://schemas.openxmlformats.org/markup-compatibility/2006">
+    <mc:Choice xmlns:c14="http://schemas.microsoft.com/office/drawing/2007/8/2/chart" Requires="c14">
+      <c14:style val="102"/>
+    </mc:Choice>
+    <mc:Fallback>
+      <c:style val="2"/>
+    </mc:Fallback>
+  </mc:AlternateContent>
+  <c:chart>
+    <c:title>
+      <c:tx>
+        <c:rich>
+          <a:bodyPr/>
+          <a:lstStyle/>
+          <a:p>
+            <a:pPr>
+              <a:defRPr/>
+            </a:pPr>
+            <a:r>
+              <a:rPr lang="en-US"/>
+              <a:t>Tiempo de Respuesta Medio</a:t>
+            </a:r>
+          </a:p>
+        </c:rich>
+      </c:tx>
+      <c:overlay val="0"/>
+    </c:title>
+    <c:autoTitleDeleted val="0"/>
+    <c:plotArea>
+      <c:layout/>
+      <c:scatterChart>
+        <c:scatterStyle val="smoothMarker"/>
+        <c:varyColors val="0"/>
+        <c:ser>
+          <c:idx val="0"/>
+          <c:order val="0"/>
+          <c:tx>
+            <c:v>Antes</c:v>
+          </c:tx>
+          <c:xVal>
+            <c:numRef>
+              <c:f>Sheet2!$C$3:$C$7</c:f>
+              <c:numCache>
+                <c:formatCode>General</c:formatCode>
+                <c:ptCount val="5"/>
+                <c:pt idx="0">
+                  <c:v>1</c:v>
+                </c:pt>
+                <c:pt idx="1">
+                  <c:v>3</c:v>
+                </c:pt>
+                <c:pt idx="2">
+                  <c:v>5</c:v>
+                </c:pt>
+                <c:pt idx="3">
+                  <c:v>8</c:v>
+                </c:pt>
+                <c:pt idx="4">
+                  <c:v>10</c:v>
+                </c:pt>
+              </c:numCache>
+            </c:numRef>
+          </c:xVal>
+          <c:yVal>
+            <c:numRef>
+              <c:f>Sheet2!$D$3:$D$7</c:f>
+              <c:numCache>
+                <c:formatCode>General</c:formatCode>
+                <c:ptCount val="5"/>
+                <c:pt idx="0">
+                  <c:v>314</c:v>
+                </c:pt>
+                <c:pt idx="1">
+                  <c:v>228</c:v>
+                </c:pt>
+                <c:pt idx="2">
+                  <c:v>222</c:v>
+                </c:pt>
+                <c:pt idx="3">
+                  <c:v>209</c:v>
+                </c:pt>
+                <c:pt idx="4">
+                  <c:v>210</c:v>
+                </c:pt>
+              </c:numCache>
+            </c:numRef>
+          </c:yVal>
+          <c:smooth val="1"/>
+        </c:ser>
+        <c:ser>
+          <c:idx val="1"/>
+          <c:order val="1"/>
+          <c:tx>
+            <c:v>Despues</c:v>
+          </c:tx>
+          <c:xVal>
+            <c:numRef>
+              <c:f>Sheet2!$L$3:$L$7</c:f>
+              <c:numCache>
+                <c:formatCode>General</c:formatCode>
+                <c:ptCount val="5"/>
+                <c:pt idx="0">
+                  <c:v>1</c:v>
+                </c:pt>
+                <c:pt idx="1">
+                  <c:v>3</c:v>
+                </c:pt>
+                <c:pt idx="2">
+                  <c:v>5</c:v>
+                </c:pt>
+                <c:pt idx="3">
+                  <c:v>8</c:v>
+                </c:pt>
+                <c:pt idx="4">
+                  <c:v>10</c:v>
+                </c:pt>
+              </c:numCache>
+            </c:numRef>
+          </c:xVal>
+          <c:yVal>
+            <c:numRef>
+              <c:f>Sheet2!$M$3:$M$7</c:f>
+              <c:numCache>
+                <c:formatCode>General</c:formatCode>
+                <c:ptCount val="5"/>
+                <c:pt idx="0">
+                  <c:v>405</c:v>
+                </c:pt>
+                <c:pt idx="1">
+                  <c:v>331</c:v>
+                </c:pt>
+                <c:pt idx="2">
+                  <c:v>319</c:v>
+                </c:pt>
+                <c:pt idx="3">
+                  <c:v>304</c:v>
+                </c:pt>
+                <c:pt idx="4">
+                  <c:v>315</c:v>
+                </c:pt>
+              </c:numCache>
+            </c:numRef>
+          </c:yVal>
+          <c:smooth val="1"/>
+        </c:ser>
+        <c:dLbls>
+          <c:showLegendKey val="0"/>
+          <c:showVal val="0"/>
+          <c:showCatName val="0"/>
+          <c:showSerName val="0"/>
+          <c:showPercent val="0"/>
+          <c:showBubbleSize val="0"/>
+        </c:dLbls>
+        <c:axId val="353900416"/>
+        <c:axId val="353901952"/>
+      </c:scatterChart>
+      <c:valAx>
+        <c:axId val="353900416"/>
+        <c:scaling>
+          <c:orientation val="minMax"/>
+        </c:scaling>
+        <c:delete val="0"/>
+        <c:axPos val="b"/>
+        <c:numFmt formatCode="General" sourceLinked="1"/>
+        <c:majorTickMark val="out"/>
+        <c:minorTickMark val="none"/>
+        <c:tickLblPos val="nextTo"/>
+        <c:crossAx val="353901952"/>
+        <c:crosses val="autoZero"/>
+        <c:crossBetween val="midCat"/>
+      </c:valAx>
+      <c:valAx>
+        <c:axId val="353901952"/>
+        <c:scaling>
+          <c:orientation val="minMax"/>
+        </c:scaling>
+        <c:delete val="0"/>
+        <c:axPos val="l"/>
+        <c:majorGridlines/>
+        <c:numFmt formatCode="General" sourceLinked="1"/>
+        <c:majorTickMark val="out"/>
+        <c:minorTickMark val="none"/>
+        <c:tickLblPos val="nextTo"/>
+        <c:crossAx val="353900416"/>
+        <c:crosses val="autoZero"/>
+        <c:crossBetween val="midCat"/>
+      </c:valAx>
+    </c:plotArea>
+    <c:legend>
+      <c:legendPos val="r"/>
+      <c:overlay val="0"/>
+    </c:legend>
+    <c:plotVisOnly val="1"/>
+    <c:dispBlanksAs val="gap"/>
+    <c:showDLblsOverMax val="0"/>
+  </c:chart>
+  <c:externalData r:id="rId1">
+    <c:autoUpdate val="0"/>
+  </c:externalData>
+</c:chartSpace>
+</file>
+
+<file path=word/charts/chart2.xml><?xml version="1.0" encoding="utf-8"?>
+<c:chartSpace xmlns:c="http://schemas.openxmlformats.org/drawingml/2006/chart" xmlns:a="http://schemas.openxmlformats.org/drawingml/2006/main" xmlns:r="http://schemas.openxmlformats.org/officeDocument/2006/relationships">
+  <c:date1904 val="0"/>
+  <c:lang val="en-US"/>
+  <c:roundedCorners val="0"/>
+  <mc:AlternateContent xmlns:mc="http://schemas.openxmlformats.org/markup-compatibility/2006">
+    <mc:Choice xmlns:c14="http://schemas.microsoft.com/office/drawing/2007/8/2/chart" Requires="c14">
+      <c14:style val="102"/>
+    </mc:Choice>
+    <mc:Fallback>
+      <c:style val="2"/>
+    </mc:Fallback>
+  </mc:AlternateContent>
+  <c:chart>
+    <c:autoTitleDeleted val="0"/>
+    <c:plotArea>
+      <c:layout/>
+      <c:scatterChart>
+        <c:scatterStyle val="smoothMarker"/>
+        <c:varyColors val="0"/>
+        <c:ser>
+          <c:idx val="0"/>
+          <c:order val="0"/>
+          <c:tx>
+            <c:v>Antes</c:v>
+          </c:tx>
+          <c:xVal>
+            <c:numRef>
+              <c:f>Sheet2!$C$3:$C$7</c:f>
+              <c:numCache>
+                <c:formatCode>General</c:formatCode>
+                <c:ptCount val="5"/>
+                <c:pt idx="0">
+                  <c:v>1</c:v>
+                </c:pt>
+                <c:pt idx="1">
+                  <c:v>3</c:v>
+                </c:pt>
+                <c:pt idx="2">
+                  <c:v>5</c:v>
+                </c:pt>
+                <c:pt idx="3">
+                  <c:v>8</c:v>
+                </c:pt>
+                <c:pt idx="4">
+                  <c:v>10</c:v>
+                </c:pt>
+              </c:numCache>
+            </c:numRef>
+          </c:xVal>
+          <c:yVal>
+            <c:numRef>
+              <c:f>Sheet2!$F$3:$F$7</c:f>
+              <c:numCache>
+                <c:formatCode>General</c:formatCode>
+                <c:ptCount val="5"/>
+                <c:pt idx="0">
+                  <c:v>3.2</c:v>
+                </c:pt>
+                <c:pt idx="1">
+                  <c:v>12.7</c:v>
+                </c:pt>
+                <c:pt idx="2">
+                  <c:v>21.7</c:v>
+                </c:pt>
+                <c:pt idx="3">
+                  <c:v>18.8</c:v>
+                </c:pt>
+                <c:pt idx="4">
+                  <c:v>22.3</c:v>
+                </c:pt>
+              </c:numCache>
+            </c:numRef>
+          </c:yVal>
+          <c:smooth val="1"/>
+        </c:ser>
+        <c:ser>
+          <c:idx val="1"/>
+          <c:order val="1"/>
+          <c:tx>
+            <c:v>Despues</c:v>
+          </c:tx>
+          <c:xVal>
+            <c:numRef>
+              <c:f>Sheet2!$L$3:$L$7</c:f>
+              <c:numCache>
+                <c:formatCode>General</c:formatCode>
+                <c:ptCount val="5"/>
+                <c:pt idx="0">
+                  <c:v>1</c:v>
+                </c:pt>
+                <c:pt idx="1">
+                  <c:v>3</c:v>
+                </c:pt>
+                <c:pt idx="2">
+                  <c:v>5</c:v>
+                </c:pt>
+                <c:pt idx="3">
+                  <c:v>8</c:v>
+                </c:pt>
+                <c:pt idx="4">
+                  <c:v>10</c:v>
+                </c:pt>
+              </c:numCache>
+            </c:numRef>
+          </c:xVal>
+          <c:yVal>
+            <c:numRef>
+              <c:f>Sheet2!$O$3:$O$7</c:f>
+              <c:numCache>
+                <c:formatCode>General</c:formatCode>
+                <c:ptCount val="5"/>
+                <c:pt idx="0">
+                  <c:v>3</c:v>
+                </c:pt>
+                <c:pt idx="1">
+                  <c:v>12.4</c:v>
+                </c:pt>
+                <c:pt idx="2">
+                  <c:v>21.2</c:v>
+                </c:pt>
+                <c:pt idx="3">
+                  <c:v>18</c:v>
+                </c:pt>
+                <c:pt idx="4">
+                  <c:v>21.7</c:v>
+                </c:pt>
+              </c:numCache>
+            </c:numRef>
+          </c:yVal>
+          <c:smooth val="1"/>
+        </c:ser>
+        <c:dLbls>
+          <c:showLegendKey val="0"/>
+          <c:showVal val="0"/>
+          <c:showCatName val="0"/>
+          <c:showSerName val="0"/>
+          <c:showPercent val="0"/>
+          <c:showBubbleSize val="0"/>
+        </c:dLbls>
+        <c:axId val="375462912"/>
+        <c:axId val="375575680"/>
+      </c:scatterChart>
+      <c:valAx>
+        <c:axId val="375462912"/>
+        <c:scaling>
+          <c:orientation val="minMax"/>
+        </c:scaling>
+        <c:delete val="0"/>
+        <c:axPos val="b"/>
+        <c:numFmt formatCode="General" sourceLinked="1"/>
+        <c:majorTickMark val="out"/>
+        <c:minorTickMark val="none"/>
+        <c:tickLblPos val="nextTo"/>
+        <c:crossAx val="375575680"/>
+        <c:crosses val="autoZero"/>
+        <c:crossBetween val="midCat"/>
+      </c:valAx>
+      <c:valAx>
+        <c:axId val="375575680"/>
+        <c:scaling>
+          <c:orientation val="minMax"/>
+        </c:scaling>
+        <c:delete val="0"/>
+        <c:axPos val="l"/>
+        <c:majorGridlines/>
+        <c:numFmt formatCode="General" sourceLinked="1"/>
+        <c:majorTickMark val="out"/>
+        <c:minorTickMark val="none"/>
+        <c:tickLblPos val="nextTo"/>
+        <c:crossAx val="375462912"/>
+        <c:crosses val="autoZero"/>
+        <c:crossBetween val="midCat"/>
+      </c:valAx>
+    </c:plotArea>
+    <c:legend>
+      <c:legendPos val="r"/>
+      <c:overlay val="0"/>
+    </c:legend>
+    <c:plotVisOnly val="1"/>
+    <c:dispBlanksAs val="gap"/>
+    <c:showDLblsOverMax val="0"/>
+  </c:chart>
+  <c:externalData r:id="rId1">
+    <c:autoUpdate val="0"/>
+  </c:externalData>
+</c:chartSpace>
+</file>
+
+<file path=word/charts/chart3.xml><?xml version="1.0" encoding="utf-8"?>
+<c:chartSpace xmlns:c="http://schemas.openxmlformats.org/drawingml/2006/chart" xmlns:a="http://schemas.openxmlformats.org/drawingml/2006/main" xmlns:r="http://schemas.openxmlformats.org/officeDocument/2006/relationships">
+  <c:date1904 val="0"/>
+  <c:lang val="en-US"/>
+  <c:roundedCorners val="0"/>
+  <mc:AlternateContent xmlns:mc="http://schemas.openxmlformats.org/markup-compatibility/2006">
+    <mc:Choice xmlns:c14="http://schemas.microsoft.com/office/drawing/2007/8/2/chart" Requires="c14">
+      <c14:style val="102"/>
+    </mc:Choice>
+    <mc:Fallback>
+      <c:style val="2"/>
+    </mc:Fallback>
+  </mc:AlternateContent>
+  <c:chart>
+    <c:title>
+      <c:tx>
+        <c:rich>
+          <a:bodyPr/>
+          <a:lstStyle/>
+          <a:p>
+            <a:pPr>
+              <a:defRPr/>
+            </a:pPr>
+            <a:r>
+              <a:rPr lang="en-US"/>
+              <a:t>Tiempo de Respuesta Medio</a:t>
+            </a:r>
+          </a:p>
+        </c:rich>
+      </c:tx>
+      <c:overlay val="0"/>
+    </c:title>
+    <c:autoTitleDeleted val="0"/>
+    <c:plotArea>
+      <c:layout/>
+      <c:scatterChart>
+        <c:scatterStyle val="smoothMarker"/>
+        <c:varyColors val="0"/>
+        <c:ser>
+          <c:idx val="0"/>
+          <c:order val="0"/>
+          <c:tx>
+            <c:v>Antes</c:v>
+          </c:tx>
+          <c:xVal>
+            <c:numRef>
+              <c:f>Sheet2!$C$11:$C$19</c:f>
+              <c:numCache>
+                <c:formatCode>General</c:formatCode>
+                <c:ptCount val="9"/>
+                <c:pt idx="0">
+                  <c:v>250</c:v>
+                </c:pt>
+                <c:pt idx="1">
+                  <c:v>500</c:v>
+                </c:pt>
+                <c:pt idx="2">
+                  <c:v>1000</c:v>
+                </c:pt>
+                <c:pt idx="3">
+                  <c:v>1500</c:v>
+                </c:pt>
+                <c:pt idx="4">
+                  <c:v>2000</c:v>
+                </c:pt>
+                <c:pt idx="5">
+                  <c:v>2500</c:v>
+                </c:pt>
+                <c:pt idx="6">
+                  <c:v>3000</c:v>
+                </c:pt>
+                <c:pt idx="7">
+                  <c:v>3500</c:v>
+                </c:pt>
+                <c:pt idx="8">
+                  <c:v>4000</c:v>
+                </c:pt>
+              </c:numCache>
+            </c:numRef>
+          </c:xVal>
+          <c:yVal>
+            <c:numRef>
+              <c:f>Sheet2!$E$11:$E$19</c:f>
+              <c:numCache>
+                <c:formatCode>General</c:formatCode>
+                <c:ptCount val="9"/>
+                <c:pt idx="0">
+                  <c:v>219</c:v>
+                </c:pt>
+                <c:pt idx="1">
+                  <c:v>383</c:v>
+                </c:pt>
+                <c:pt idx="2">
+                  <c:v>329</c:v>
+                </c:pt>
+                <c:pt idx="3">
+                  <c:v>236</c:v>
+                </c:pt>
+                <c:pt idx="4">
+                  <c:v>383</c:v>
+                </c:pt>
+                <c:pt idx="5">
+                  <c:v>269</c:v>
+                </c:pt>
+                <c:pt idx="6">
+                  <c:v>284</c:v>
+                </c:pt>
+                <c:pt idx="7">
+                  <c:v>258</c:v>
+                </c:pt>
+                <c:pt idx="8">
+                  <c:v>313</c:v>
+                </c:pt>
+              </c:numCache>
+            </c:numRef>
+          </c:yVal>
+          <c:smooth val="1"/>
+        </c:ser>
+        <c:ser>
+          <c:idx val="1"/>
+          <c:order val="1"/>
+          <c:tx>
+            <c:v>Despues</c:v>
+          </c:tx>
+          <c:xVal>
+            <c:numRef>
+              <c:f>Sheet2!$L$11:$L$19</c:f>
+              <c:numCache>
+                <c:formatCode>General</c:formatCode>
+                <c:ptCount val="9"/>
+                <c:pt idx="0">
+                  <c:v>250</c:v>
+                </c:pt>
+                <c:pt idx="1">
+                  <c:v>500</c:v>
+                </c:pt>
+                <c:pt idx="2">
+                  <c:v>1000</c:v>
+                </c:pt>
+                <c:pt idx="3">
+                  <c:v>1500</c:v>
+                </c:pt>
+                <c:pt idx="4">
+                  <c:v>2000</c:v>
+                </c:pt>
+                <c:pt idx="5">
+                  <c:v>2500</c:v>
+                </c:pt>
+                <c:pt idx="6">
+                  <c:v>3000</c:v>
+                </c:pt>
+                <c:pt idx="7">
+                  <c:v>3500</c:v>
+                </c:pt>
+                <c:pt idx="8">
+                  <c:v>4000</c:v>
+                </c:pt>
+              </c:numCache>
+            </c:numRef>
+          </c:xVal>
+          <c:yVal>
+            <c:numRef>
+              <c:f>Sheet2!$N$11:$N$19</c:f>
+              <c:numCache>
+                <c:formatCode>General</c:formatCode>
+                <c:ptCount val="9"/>
+                <c:pt idx="0">
+                  <c:v>304</c:v>
+                </c:pt>
+                <c:pt idx="1">
+                  <c:v>457</c:v>
+                </c:pt>
+                <c:pt idx="2">
+                  <c:v>413</c:v>
+                </c:pt>
+                <c:pt idx="3">
+                  <c:v>332</c:v>
+                </c:pt>
+                <c:pt idx="4">
+                  <c:v>477</c:v>
+                </c:pt>
+                <c:pt idx="5">
+                  <c:v>353</c:v>
+                </c:pt>
+                <c:pt idx="6">
+                  <c:v>381</c:v>
+                </c:pt>
+                <c:pt idx="7">
+                  <c:v>349</c:v>
+                </c:pt>
+                <c:pt idx="8">
+                  <c:v>399</c:v>
+                </c:pt>
+              </c:numCache>
+            </c:numRef>
+          </c:yVal>
+          <c:smooth val="1"/>
+        </c:ser>
+        <c:dLbls>
+          <c:showLegendKey val="0"/>
+          <c:showVal val="0"/>
+          <c:showCatName val="0"/>
+          <c:showSerName val="0"/>
+          <c:showPercent val="0"/>
+          <c:showBubbleSize val="0"/>
+        </c:dLbls>
+        <c:axId val="375702656"/>
+        <c:axId val="375704576"/>
+      </c:scatterChart>
+      <c:valAx>
+        <c:axId val="375702656"/>
+        <c:scaling>
+          <c:orientation val="minMax"/>
+        </c:scaling>
+        <c:delete val="0"/>
+        <c:axPos val="b"/>
+        <c:numFmt formatCode="General" sourceLinked="1"/>
+        <c:majorTickMark val="out"/>
+        <c:minorTickMark val="none"/>
+        <c:tickLblPos val="nextTo"/>
+        <c:crossAx val="375704576"/>
+        <c:crosses val="autoZero"/>
+        <c:crossBetween val="midCat"/>
+      </c:valAx>
+      <c:valAx>
+        <c:axId val="375704576"/>
+        <c:scaling>
+          <c:orientation val="minMax"/>
+        </c:scaling>
+        <c:delete val="0"/>
+        <c:axPos val="l"/>
+        <c:majorGridlines/>
+        <c:numFmt formatCode="General" sourceLinked="1"/>
+        <c:majorTickMark val="out"/>
+        <c:minorTickMark val="none"/>
+        <c:tickLblPos val="nextTo"/>
+        <c:crossAx val="375702656"/>
+        <c:crosses val="autoZero"/>
+        <c:crossBetween val="midCat"/>
+      </c:valAx>
+    </c:plotArea>
+    <c:legend>
+      <c:legendPos val="r"/>
+      <c:overlay val="0"/>
+    </c:legend>
+    <c:plotVisOnly val="1"/>
+    <c:dispBlanksAs val="gap"/>
+    <c:showDLblsOverMax val="0"/>
+  </c:chart>
+  <c:externalData r:id="rId1">
+    <c:autoUpdate val="0"/>
+  </c:externalData>
+</c:chartSpace>
+</file>
+
+<file path=word/charts/chart4.xml><?xml version="1.0" encoding="utf-8"?>
+<c:chartSpace xmlns:c="http://schemas.openxmlformats.org/drawingml/2006/chart" xmlns:a="http://schemas.openxmlformats.org/drawingml/2006/main" xmlns:r="http://schemas.openxmlformats.org/officeDocument/2006/relationships">
+  <c:date1904 val="0"/>
+  <c:lang val="en-US"/>
+  <c:roundedCorners val="0"/>
+  <mc:AlternateContent xmlns:mc="http://schemas.openxmlformats.org/markup-compatibility/2006">
+    <mc:Choice xmlns:c14="http://schemas.microsoft.com/office/drawing/2007/8/2/chart" Requires="c14">
+      <c14:style val="102"/>
+    </mc:Choice>
+    <mc:Fallback>
+      <c:style val="2"/>
+    </mc:Fallback>
+  </mc:AlternateContent>
+  <c:chart>
+    <c:autoTitleDeleted val="0"/>
+    <c:plotArea>
+      <c:layout/>
+      <c:scatterChart>
+        <c:scatterStyle val="smoothMarker"/>
+        <c:varyColors val="0"/>
+        <c:ser>
+          <c:idx val="0"/>
+          <c:order val="0"/>
+          <c:tx>
+            <c:v>Antes</c:v>
+          </c:tx>
+          <c:xVal>
+            <c:numRef>
+              <c:f>Sheet2!$C$11:$C$19</c:f>
+              <c:numCache>
+                <c:formatCode>General</c:formatCode>
+                <c:ptCount val="9"/>
+                <c:pt idx="0">
+                  <c:v>250</c:v>
+                </c:pt>
+                <c:pt idx="1">
+                  <c:v>500</c:v>
+                </c:pt>
+                <c:pt idx="2">
+                  <c:v>1000</c:v>
+                </c:pt>
+                <c:pt idx="3">
+                  <c:v>1500</c:v>
+                </c:pt>
+                <c:pt idx="4">
+                  <c:v>2000</c:v>
+                </c:pt>
+                <c:pt idx="5">
+                  <c:v>2500</c:v>
+                </c:pt>
+                <c:pt idx="6">
+                  <c:v>3000</c:v>
+                </c:pt>
+                <c:pt idx="7">
+                  <c:v>3500</c:v>
+                </c:pt>
+                <c:pt idx="8">
+                  <c:v>4000</c:v>
+                </c:pt>
+              </c:numCache>
+            </c:numRef>
+          </c:xVal>
+          <c:yVal>
+            <c:numRef>
+              <c:f>Sheet2!$G$11:$G$19</c:f>
+              <c:numCache>
+                <c:formatCode>General</c:formatCode>
+                <c:ptCount val="9"/>
+                <c:pt idx="0">
+                  <c:v>9</c:v>
+                </c:pt>
+                <c:pt idx="1">
+                  <c:v>10.199999999999999</c:v>
+                </c:pt>
+                <c:pt idx="2">
+                  <c:v>23.8</c:v>
+                </c:pt>
+                <c:pt idx="3">
+                  <c:v>39.1</c:v>
+                </c:pt>
+                <c:pt idx="4">
+                  <c:v>29.8</c:v>
+                </c:pt>
+                <c:pt idx="5">
+                  <c:v>49.8</c:v>
+                </c:pt>
+                <c:pt idx="6">
+                  <c:v>53.8</c:v>
+                </c:pt>
+                <c:pt idx="7">
+                  <c:v>63.1</c:v>
+                </c:pt>
+                <c:pt idx="8">
+                  <c:v>66.099999999999994</c:v>
+                </c:pt>
+              </c:numCache>
+            </c:numRef>
+          </c:yVal>
+          <c:smooth val="1"/>
+        </c:ser>
+        <c:ser>
+          <c:idx val="1"/>
+          <c:order val="1"/>
+          <c:tx>
+            <c:v>Despues</c:v>
+          </c:tx>
+          <c:xVal>
+            <c:numRef>
+              <c:f>Sheet2!$L$11:$L$19</c:f>
+              <c:numCache>
+                <c:formatCode>General</c:formatCode>
+                <c:ptCount val="9"/>
+                <c:pt idx="0">
+                  <c:v>250</c:v>
+                </c:pt>
+                <c:pt idx="1">
+                  <c:v>500</c:v>
+                </c:pt>
+                <c:pt idx="2">
+                  <c:v>1000</c:v>
+                </c:pt>
+                <c:pt idx="3">
+                  <c:v>1500</c:v>
+                </c:pt>
+                <c:pt idx="4">
+                  <c:v>2000</c:v>
+                </c:pt>
+                <c:pt idx="5">
+                  <c:v>2500</c:v>
+                </c:pt>
+                <c:pt idx="6">
+                  <c:v>3000</c:v>
+                </c:pt>
+                <c:pt idx="7">
+                  <c:v>3500</c:v>
+                </c:pt>
+                <c:pt idx="8">
+                  <c:v>4000</c:v>
+                </c:pt>
+              </c:numCache>
+            </c:numRef>
+          </c:xVal>
+          <c:yVal>
+            <c:numRef>
+              <c:f>Sheet2!$P$11:$P$19</c:f>
+              <c:numCache>
+                <c:formatCode>General</c:formatCode>
+                <c:ptCount val="9"/>
+                <c:pt idx="0">
+                  <c:v>8.5</c:v>
+                </c:pt>
+                <c:pt idx="1">
+                  <c:v>9.9</c:v>
+                </c:pt>
+                <c:pt idx="2">
+                  <c:v>22.7</c:v>
+                </c:pt>
+                <c:pt idx="3">
+                  <c:v>38.5</c:v>
+                </c:pt>
+                <c:pt idx="4">
+                  <c:v>28.1</c:v>
+                </c:pt>
+                <c:pt idx="5">
+                  <c:v>48.3</c:v>
+                </c:pt>
+                <c:pt idx="6">
+                  <c:v>51.5</c:v>
+                </c:pt>
+                <c:pt idx="7">
+                  <c:v>62.4</c:v>
+                </c:pt>
+                <c:pt idx="8">
+                  <c:v>64.7</c:v>
+                </c:pt>
+              </c:numCache>
+            </c:numRef>
+          </c:yVal>
+          <c:smooth val="1"/>
+        </c:ser>
+        <c:dLbls>
+          <c:showLegendKey val="0"/>
+          <c:showVal val="0"/>
+          <c:showCatName val="0"/>
+          <c:showSerName val="0"/>
+          <c:showPercent val="0"/>
+          <c:showBubbleSize val="0"/>
+        </c:dLbls>
+        <c:axId val="159961472"/>
+        <c:axId val="159963008"/>
+      </c:scatterChart>
+      <c:valAx>
+        <c:axId val="159961472"/>
+        <c:scaling>
+          <c:orientation val="minMax"/>
+        </c:scaling>
+        <c:delete val="0"/>
+        <c:axPos val="b"/>
+        <c:numFmt formatCode="General" sourceLinked="1"/>
+        <c:majorTickMark val="out"/>
+        <c:minorTickMark val="none"/>
+        <c:tickLblPos val="nextTo"/>
+        <c:crossAx val="159963008"/>
+        <c:crosses val="autoZero"/>
+        <c:crossBetween val="midCat"/>
+      </c:valAx>
+      <c:valAx>
+        <c:axId val="159963008"/>
+        <c:scaling>
+          <c:orientation val="minMax"/>
+        </c:scaling>
+        <c:delete val="0"/>
+        <c:axPos val="l"/>
+        <c:majorGridlines/>
+        <c:numFmt formatCode="General" sourceLinked="1"/>
+        <c:majorTickMark val="out"/>
+        <c:minorTickMark val="none"/>
+        <c:tickLblPos val="nextTo"/>
+        <c:crossAx val="159961472"/>
+        <c:crosses val="autoZero"/>
+        <c:crossBetween val="midCat"/>
+      </c:valAx>
+    </c:plotArea>
+    <c:legend>
+      <c:legendPos val="r"/>
+      <c:overlay val="0"/>
+    </c:legend>
+    <c:plotVisOnly val="1"/>
+    <c:dispBlanksAs val="gap"/>
+    <c:showDLblsOverMax val="0"/>
+  </c:chart>
+  <c:externalData r:id="rId1">
+    <c:autoUpdate val="0"/>
+  </c:externalData>
+</c:chartSpace>
+</file>
+
 <file path=word/theme/theme1.xml><?xml version="1.0" encoding="utf-8"?>
 <a:theme xmlns:a="http://schemas.openxmlformats.org/drawingml/2006/main" name="Office Theme">
   <a:themeElements>
@@ -17694,7 +21326,7 @@
 </file>
 
 <file path=customXml/itemProps1.xml><?xml version="1.0" encoding="utf-8"?>
-<ds:datastoreItem xmlns:ds="http://schemas.openxmlformats.org/officeDocument/2006/customXml" ds:itemID="{2B0546DD-0CBD-4F50-B3B3-7C3676846554}">
+<ds:datastoreItem xmlns:ds="http://schemas.openxmlformats.org/officeDocument/2006/customXml" ds:itemID="{5B7BD4AB-C1CD-4DAA-AEC2-C521C25EEB49}">
   <ds:schemaRefs>
     <ds:schemaRef ds:uri="http://schemas.openxmlformats.org/officeDocument/2006/bibliography"/>
   </ds:schemaRefs>

</xml_diff>

<commit_message>
Avance Sonar y comienzo crítica
</commit_message>
<xml_diff>
--- a/Documentacion Proyecto.docx
+++ b/Documentacion Proyecto.docx
@@ -15094,7 +15094,7 @@
                         <a:effectLst/>
                         <a:extLst>
                           <a:ext uri="{C572A759-6A51-4108-AA02-DFA0A04FC94B}">
-                            <ma14:wrappingTextBoxFlag xmlns:w15="http://schemas.microsoft.com/office/word/2012/wordml" xmlns:ma14="http://schemas.microsoft.com/office/mac/drawingml/2011/main" xmlns:w="http://schemas.openxmlformats.org/wordprocessingml/2006/main" xmlns:w10="urn:schemas-microsoft-com:office:word" xmlns:v="urn:schemas-microsoft-com:vml" xmlns:o="urn:schemas-microsoft-com:office:office" xmlns:mv="urn:schemas-microsoft-com:mac:vml" xmlns:mo="http://schemas.microsoft.com/office/mac/office/2008/main" xmlns=""/>
+                            <ma14:wrappingTextBoxFlag xmlns="" xmlns:mo="http://schemas.microsoft.com/office/mac/office/2008/main" xmlns:mv="urn:schemas-microsoft-com:mac:vml" xmlns:o="urn:schemas-microsoft-com:office:office" xmlns:v="urn:schemas-microsoft-com:vml" xmlns:w10="urn:schemas-microsoft-com:office:word" xmlns:w="http://schemas.openxmlformats.org/wordprocessingml/2006/main" xmlns:ma14="http://schemas.microsoft.com/office/mac/drawingml/2011/main" xmlns:w15="http://schemas.microsoft.com/office/word/2012/wordml"/>
                           </a:ext>
                         </a:extLst>
                       </wps:spPr>
@@ -15294,7 +15294,7 @@
                         <a:effectLst/>
                         <a:extLst>
                           <a:ext uri="{C572A759-6A51-4108-AA02-DFA0A04FC94B}">
-                            <ma14:wrappingTextBoxFlag xmlns:w15="http://schemas.microsoft.com/office/word/2012/wordml" xmlns:ma14="http://schemas.microsoft.com/office/mac/drawingml/2011/main" xmlns:w="http://schemas.openxmlformats.org/wordprocessingml/2006/main" xmlns:w10="urn:schemas-microsoft-com:office:word" xmlns:v="urn:schemas-microsoft-com:vml" xmlns:o="urn:schemas-microsoft-com:office:office" xmlns:mv="urn:schemas-microsoft-com:mac:vml" xmlns:mo="http://schemas.microsoft.com/office/mac/office/2008/main" xmlns=""/>
+                            <ma14:wrappingTextBoxFlag xmlns="" xmlns:mo="http://schemas.microsoft.com/office/mac/office/2008/main" xmlns:mv="urn:schemas-microsoft-com:mac:vml" xmlns:o="urn:schemas-microsoft-com:office:office" xmlns:v="urn:schemas-microsoft-com:vml" xmlns:w10="urn:schemas-microsoft-com:office:word" xmlns:w="http://schemas.openxmlformats.org/wordprocessingml/2006/main" xmlns:ma14="http://schemas.microsoft.com/office/mac/drawingml/2011/main" xmlns:w15="http://schemas.microsoft.com/office/word/2012/wordml"/>
                           </a:ext>
                         </a:extLst>
                       </wps:spPr>
@@ -15414,7 +15414,7 @@
                         <a:effectLst/>
                         <a:extLst>
                           <a:ext uri="{C572A759-6A51-4108-AA02-DFA0A04FC94B}">
-                            <ma14:wrappingTextBoxFlag xmlns:w15="http://schemas.microsoft.com/office/word/2012/wordml" xmlns:ma14="http://schemas.microsoft.com/office/mac/drawingml/2011/main" xmlns:w="http://schemas.openxmlformats.org/wordprocessingml/2006/main" xmlns:w10="urn:schemas-microsoft-com:office:word" xmlns:v="urn:schemas-microsoft-com:vml" xmlns:o="urn:schemas-microsoft-com:office:office" xmlns:mv="urn:schemas-microsoft-com:mac:vml" xmlns:mo="http://schemas.microsoft.com/office/mac/office/2008/main" xmlns=""/>
+                            <ma14:wrappingTextBoxFlag xmlns="" xmlns:mo="http://schemas.microsoft.com/office/mac/office/2008/main" xmlns:mv="urn:schemas-microsoft-com:mac:vml" xmlns:o="urn:schemas-microsoft-com:office:office" xmlns:v="urn:schemas-microsoft-com:vml" xmlns:w10="urn:schemas-microsoft-com:office:word" xmlns:w="http://schemas.openxmlformats.org/wordprocessingml/2006/main" xmlns:ma14="http://schemas.microsoft.com/office/mac/drawingml/2011/main" xmlns:w15="http://schemas.microsoft.com/office/word/2012/wordml"/>
                           </a:ext>
                         </a:extLst>
                       </wps:spPr>
@@ -24006,6 +24006,333 @@
     </w:p>
     <w:p>
       <w:pPr>
+        <w:jc w:val="both"/>
+        <w:rPr>
+          <w:rFonts w:ascii="Arial Narrow" w:hAnsi="Arial Narrow"/>
+          <w:lang w:val="es-CO"/>
+        </w:rPr>
+      </w:pPr>
+      <w:r>
+        <w:rPr>
+          <w:rFonts w:ascii="Arial Narrow" w:hAnsi="Arial Narrow"/>
+          <w:lang w:val="es-CO"/>
+        </w:rPr>
+        <w:br/>
+        <w:t xml:space="preserve">Cuando se habla de valores óptimos nos referimos a los lineamientos máximos que el software debe tener para decir que se cumple con los requerimientos de modificabilidad. Debido a que en un ámbito industrial y laboral lo más importante es el dinero, ya sea invertido o ganado, la característica más importante </w:t>
+      </w:r>
+      <w:r>
+        <w:rPr>
+          <w:rFonts w:ascii="Arial Narrow" w:hAnsi="Arial Narrow"/>
+          <w:lang w:val="es-CO"/>
+        </w:rPr>
+        <w:t xml:space="preserve">y que se va a tener más en cuenta al analizar el proyecto será la deuda técnica. Si se tiene una deuda técnica muy elevada esto se traduce en más horas-ingeniero y por lo tanto en más dinero invertido en empleados y/o más tiempo que el software no cumple con los requerimientos ya sea funcionales o no funcionales. Es por esto que decidimos establecer que la máxima </w:t>
+      </w:r>
+      <w:r>
+        <w:rPr>
+          <w:rFonts w:ascii="Arial Narrow" w:hAnsi="Arial Narrow"/>
+          <w:lang w:val="es-CO"/>
+        </w:rPr>
+        <w:t xml:space="preserve">deuda técnica </w:t>
+      </w:r>
+      <w:r>
+        <w:rPr>
+          <w:rFonts w:ascii="Arial Narrow" w:hAnsi="Arial Narrow"/>
+          <w:lang w:val="es-CO"/>
+        </w:rPr>
+        <w:t xml:space="preserve">será de una semana. Al obtener valores superiores a este se tendrán que realizar cambios en el código para adaptarlo a dicho parámetro. Adicionalmente, </w:t>
+      </w:r>
+      <w:r>
+        <w:rPr>
+          <w:rFonts w:ascii="Arial Narrow" w:hAnsi="Arial Narrow"/>
+          <w:lang w:val="es-CO"/>
+        </w:rPr>
+        <w:lastRenderedPageBreak/>
+        <w:t xml:space="preserve">debido a que una clase compleja es una clase difícil de entender y por lo tanto difícil de modificar, se estableció que la complejidad/clase del proyecto debe estar por debajo de 10. Además, para asegurar que la mayoría de clases tienen una complejidad reducida, se estableció que el </w:t>
+      </w:r>
+      <w:r>
+        <w:rPr>
+          <w:rFonts w:ascii="Arial Narrow" w:hAnsi="Arial Narrow"/>
+          <w:lang w:val="es-CO"/>
+        </w:rPr>
+        <w:t xml:space="preserve">75% de las clases deben tener máximo una complejidad de 10. </w:t>
+      </w:r>
+      <w:r>
+        <w:rPr>
+          <w:rFonts w:ascii="Arial Narrow" w:hAnsi="Arial Narrow"/>
+          <w:lang w:val="es-CO"/>
+        </w:rPr>
+        <w:t xml:space="preserve">Finalmente, se requiere un </w:t>
+      </w:r>
+      <w:proofErr w:type="gramStart"/>
+      <w:r>
+        <w:rPr>
+          <w:rFonts w:ascii="Arial Narrow" w:hAnsi="Arial Narrow"/>
+          <w:lang w:val="es-CO"/>
+        </w:rPr>
+        <w:t>numero</w:t>
+      </w:r>
+      <w:proofErr w:type="gramEnd"/>
+      <w:r>
+        <w:rPr>
+          <w:rFonts w:ascii="Arial Narrow" w:hAnsi="Arial Narrow"/>
+          <w:lang w:val="es-CO"/>
+        </w:rPr>
+        <w:t xml:space="preserve"> de problemas bloqueantes de 0 debido a que esto afecta en gran medida el funcionamiento del software y por lo tanto agrega demasiado costo en cuando a reparaciones. </w:t>
+      </w:r>
+      <w:r>
+        <w:rPr>
+          <w:rFonts w:ascii="Arial Narrow" w:hAnsi="Arial Narrow"/>
+          <w:lang w:val="es-CO"/>
+        </w:rPr>
+        <w:t>En resumen, los máximos para cada característica son los siguientes:</w:t>
+      </w:r>
+    </w:p>
+    <w:p>
+      <w:pPr>
+        <w:jc w:val="both"/>
+        <w:rPr>
+          <w:rFonts w:ascii="Arial Narrow" w:hAnsi="Arial Narrow"/>
+          <w:lang w:val="es-CO"/>
+        </w:rPr>
+      </w:pPr>
+    </w:p>
+    <w:tbl>
+      <w:tblPr>
+        <w:tblStyle w:val="TableGrid"/>
+        <w:tblW w:w="0" w:type="auto"/>
+        <w:tblLook w:val="04A0" w:firstRow="1" w:lastRow="0" w:firstColumn="1" w:lastColumn="0" w:noHBand="0" w:noVBand="1"/>
+      </w:tblPr>
+      <w:tblGrid>
+        <w:gridCol w:w="4428"/>
+        <w:gridCol w:w="4428"/>
+      </w:tblGrid>
+      <w:tr>
+        <w:tc>
+          <w:tcPr>
+            <w:tcW w:w="4428" w:type="dxa"/>
+          </w:tcPr>
+          <w:p>
+            <w:pPr>
+              <w:jc w:val="both"/>
+              <w:rPr>
+                <w:rFonts w:ascii="Arial Narrow" w:hAnsi="Arial Narrow"/>
+                <w:b/>
+                <w:lang w:val="es-CO"/>
+              </w:rPr>
+            </w:pPr>
+            <w:r>
+              <w:rPr>
+                <w:rFonts w:ascii="Arial Narrow" w:hAnsi="Arial Narrow"/>
+                <w:b/>
+                <w:lang w:val="es-CO"/>
+              </w:rPr>
+              <w:t>Característica</w:t>
+            </w:r>
+          </w:p>
+        </w:tc>
+        <w:tc>
+          <w:tcPr>
+            <w:tcW w:w="4428" w:type="dxa"/>
+          </w:tcPr>
+          <w:p>
+            <w:pPr>
+              <w:jc w:val="both"/>
+              <w:rPr>
+                <w:rFonts w:ascii="Arial Narrow" w:hAnsi="Arial Narrow"/>
+                <w:b/>
+                <w:lang w:val="es-CO"/>
+              </w:rPr>
+            </w:pPr>
+            <w:r>
+              <w:rPr>
+                <w:rFonts w:ascii="Arial Narrow" w:hAnsi="Arial Narrow"/>
+                <w:b/>
+                <w:lang w:val="es-CO"/>
+              </w:rPr>
+              <w:t>Medida</w:t>
+            </w:r>
+          </w:p>
+        </w:tc>
+      </w:tr>
+      <w:tr>
+        <w:tc>
+          <w:tcPr>
+            <w:tcW w:w="4428" w:type="dxa"/>
+          </w:tcPr>
+          <w:p>
+            <w:pPr>
+              <w:jc w:val="both"/>
+              <w:rPr>
+                <w:rFonts w:ascii="Arial Narrow" w:hAnsi="Arial Narrow"/>
+                <w:lang w:val="es-CO"/>
+              </w:rPr>
+            </w:pPr>
+            <w:r>
+              <w:rPr>
+                <w:rFonts w:ascii="Arial Narrow" w:hAnsi="Arial Narrow"/>
+                <w:lang w:val="es-CO"/>
+              </w:rPr>
+              <w:t>Deuda Técnica</w:t>
+            </w:r>
+          </w:p>
+        </w:tc>
+        <w:tc>
+          <w:tcPr>
+            <w:tcW w:w="4428" w:type="dxa"/>
+          </w:tcPr>
+          <w:p>
+            <w:pPr>
+              <w:jc w:val="both"/>
+              <w:rPr>
+                <w:rFonts w:ascii="Arial Narrow" w:hAnsi="Arial Narrow"/>
+                <w:lang w:val="es-CO"/>
+              </w:rPr>
+            </w:pPr>
+            <w:r>
+              <w:rPr>
+                <w:rFonts w:ascii="Arial Narrow" w:hAnsi="Arial Narrow"/>
+                <w:lang w:val="es-CO"/>
+              </w:rPr>
+              <w:t>1 semana (7 días)</w:t>
+            </w:r>
+          </w:p>
+        </w:tc>
+      </w:tr>
+      <w:tr>
+        <w:tc>
+          <w:tcPr>
+            <w:tcW w:w="4428" w:type="dxa"/>
+          </w:tcPr>
+          <w:p>
+            <w:pPr>
+              <w:jc w:val="both"/>
+              <w:rPr>
+                <w:rFonts w:ascii="Arial Narrow" w:hAnsi="Arial Narrow"/>
+                <w:lang w:val="es-CO"/>
+              </w:rPr>
+            </w:pPr>
+            <w:r>
+              <w:rPr>
+                <w:rFonts w:ascii="Arial Narrow" w:hAnsi="Arial Narrow"/>
+                <w:lang w:val="es-CO"/>
+              </w:rPr>
+              <w:t>Complejidad/clase</w:t>
+            </w:r>
+          </w:p>
+        </w:tc>
+        <w:tc>
+          <w:tcPr>
+            <w:tcW w:w="4428" w:type="dxa"/>
+          </w:tcPr>
+          <w:p>
+            <w:pPr>
+              <w:jc w:val="both"/>
+              <w:rPr>
+                <w:rFonts w:ascii="Arial Narrow" w:hAnsi="Arial Narrow"/>
+                <w:lang w:val="es-CO"/>
+              </w:rPr>
+            </w:pPr>
+            <w:r>
+              <w:rPr>
+                <w:rFonts w:ascii="Arial Narrow" w:hAnsi="Arial Narrow"/>
+                <w:lang w:val="es-CO"/>
+              </w:rPr>
+              <w:t>10</w:t>
+            </w:r>
+          </w:p>
+        </w:tc>
+      </w:tr>
+      <w:tr>
+        <w:tc>
+          <w:tcPr>
+            <w:tcW w:w="4428" w:type="dxa"/>
+          </w:tcPr>
+          <w:p>
+            <w:pPr>
+              <w:jc w:val="both"/>
+              <w:rPr>
+                <w:rFonts w:ascii="Arial Narrow" w:hAnsi="Arial Narrow"/>
+                <w:lang w:val="es-CO"/>
+              </w:rPr>
+            </w:pPr>
+            <w:r>
+              <w:rPr>
+                <w:rFonts w:ascii="Arial Narrow" w:hAnsi="Arial Narrow"/>
+                <w:lang w:val="es-CO"/>
+              </w:rPr>
+              <w:t>Clases con complejidad menor a 10</w:t>
+            </w:r>
+          </w:p>
+        </w:tc>
+        <w:tc>
+          <w:tcPr>
+            <w:tcW w:w="4428" w:type="dxa"/>
+          </w:tcPr>
+          <w:p>
+            <w:pPr>
+              <w:jc w:val="both"/>
+              <w:rPr>
+                <w:rFonts w:ascii="Arial Narrow" w:hAnsi="Arial Narrow"/>
+                <w:lang w:val="es-CO"/>
+              </w:rPr>
+            </w:pPr>
+            <w:r>
+              <w:rPr>
+                <w:rFonts w:ascii="Arial Narrow" w:hAnsi="Arial Narrow"/>
+                <w:lang w:val="es-CO"/>
+              </w:rPr>
+              <w:t>75%</w:t>
+            </w:r>
+          </w:p>
+        </w:tc>
+      </w:tr>
+      <w:tr>
+        <w:tc>
+          <w:tcPr>
+            <w:tcW w:w="4428" w:type="dxa"/>
+          </w:tcPr>
+          <w:p>
+            <w:pPr>
+              <w:jc w:val="both"/>
+              <w:rPr>
+                <w:rFonts w:ascii="Arial Narrow" w:hAnsi="Arial Narrow"/>
+                <w:lang w:val="es-CO"/>
+              </w:rPr>
+            </w:pPr>
+            <w:r>
+              <w:rPr>
+                <w:rFonts w:ascii="Arial Narrow" w:hAnsi="Arial Narrow"/>
+                <w:lang w:val="es-CO"/>
+              </w:rPr>
+              <w:t>Problemas bloqueantes</w:t>
+            </w:r>
+          </w:p>
+        </w:tc>
+        <w:tc>
+          <w:tcPr>
+            <w:tcW w:w="4428" w:type="dxa"/>
+          </w:tcPr>
+          <w:p>
+            <w:pPr>
+              <w:jc w:val="both"/>
+              <w:rPr>
+                <w:rFonts w:ascii="Arial Narrow" w:hAnsi="Arial Narrow"/>
+                <w:lang w:val="es-CO"/>
+              </w:rPr>
+            </w:pPr>
+            <w:r>
+              <w:rPr>
+                <w:rFonts w:ascii="Arial Narrow" w:hAnsi="Arial Narrow"/>
+                <w:lang w:val="es-CO"/>
+              </w:rPr>
+              <w:t>0</w:t>
+            </w:r>
+          </w:p>
+        </w:tc>
+      </w:tr>
+    </w:tbl>
+    <w:p>
+      <w:pPr>
         <w:rPr>
           <w:rFonts w:ascii="Arial Narrow" w:hAnsi="Arial Narrow"/>
           <w:lang w:val="es-CO"/>
@@ -24104,7 +24431,6 @@
         <w:rPr>
           <w:noProof/>
         </w:rPr>
-        <w:lastRenderedPageBreak/>
         <w:drawing>
           <wp:inline distT="0" distB="0" distL="0" distR="0" wp14:anchorId="61AEADBE" wp14:editId="054C36E1">
             <wp:extent cx="5191125" cy="2705100"/>
@@ -24198,6 +24524,7 @@
         <w:rPr>
           <w:noProof/>
         </w:rPr>
+        <w:lastRenderedPageBreak/>
         <w:drawing>
           <wp:inline distT="0" distB="0" distL="0" distR="0" wp14:anchorId="08E532EF" wp14:editId="5BDFB69E">
             <wp:extent cx="5153025" cy="1419225"/>
@@ -24384,7 +24711,6 @@
         <w:rPr>
           <w:noProof/>
         </w:rPr>
-        <w:lastRenderedPageBreak/>
         <w:drawing>
           <wp:inline distT="0" distB="0" distL="0" distR="0" wp14:anchorId="6539ED4E" wp14:editId="6D5234FD">
             <wp:extent cx="5486400" cy="2811780"/>
@@ -24478,6 +24804,7 @@
         <w:rPr>
           <w:noProof/>
         </w:rPr>
+        <w:lastRenderedPageBreak/>
         <w:drawing>
           <wp:inline distT="0" distB="0" distL="0" distR="0" wp14:anchorId="06F41F5F" wp14:editId="708AFA8B">
             <wp:extent cx="5486400" cy="2715065"/>
@@ -24564,7 +24891,60 @@
           <w:rFonts w:ascii="Arial Narrow" w:hAnsi="Arial Narrow"/>
           <w:lang w:val="es-CO"/>
         </w:rPr>
-        <w:t xml:space="preserve"> En cuanto a las duplicaciones, se puede ver que solo el 13% del código presenta duplicaciones. Esto resulta ser beneficioso para la mantenibilidad del código debido a que este número tan reducido de duplicaciones permite decir que se están aplicando </w:t>
+        <w:t xml:space="preserve"> En cuanto a las duplicaciones, se puede ver que solo el 13% del código presenta duplicaciones. Esto resulta ser beneficioso para la mantenibilidad del código debido a que este número tan reducido de duplicaciones permite decir que se están aplicando correctamente tácticas que mejoran la modificabilidad. </w:t>
+      </w:r>
+      <w:r>
+        <w:rPr>
+          <w:rFonts w:ascii="Arial Narrow" w:hAnsi="Arial Narrow"/>
+          <w:lang w:val="es-CO"/>
+        </w:rPr>
+        <w:t xml:space="preserve">En la sección de complejidad existe una característica importante que tiene gran relevancia para el análisis: Complejidad/clase. </w:t>
+      </w:r>
+      <w:r>
+        <w:rPr>
+          <w:rFonts w:ascii="Arial Narrow" w:hAnsi="Arial Narrow"/>
+          <w:lang w:val="es-CO"/>
+        </w:rPr>
+        <w:t>A partir de este dato, se conoce la complejidad promedio del proyecto por clase. Esto resulta muy relevante para el análisis de la calidad del código porque una clase compleja es una clase poco modificable. Finalmente, se tiene la especificación de la deuda técnica por clase en la que se pueden ver cuáles son las que más aportan a la deuda técnica total del proyecto. Se puede ver que la mayoría de clases constan de una deuda técnica muy reducida (menos de 1 hora), luego hay dos de estas que tienen un tiempo de deuda técnica intermedio (entre 1 y 2 horas) y finalmente están la persistencia y la lógica del software que componen el mayor porcentaje de tiempo en cuanto a deuda técnica. Esto tiene total sentido porque en estas clases tienen el mayor porcentaje de líneas de código en comparación con la totalidad del proyecto y además en estas se maneja toda la lógica del software y los procesos que tienen que ver con las bases de datos, integridad de los datos y disponibilidad.</w:t>
+      </w:r>
+      <w:r>
+        <w:rPr>
+          <w:rFonts w:ascii="Arial Narrow" w:hAnsi="Arial Narrow"/>
+          <w:lang w:val="es-CO"/>
+        </w:rPr>
+        <w:t xml:space="preserve"> </w:t>
+      </w:r>
+    </w:p>
+    <w:p>
+      <w:pPr>
+        <w:jc w:val="both"/>
+        <w:rPr>
+          <w:rFonts w:ascii="Arial Narrow" w:hAnsi="Arial Narrow"/>
+          <w:lang w:val="es-CO"/>
+        </w:rPr>
+      </w:pPr>
+    </w:p>
+    <w:p>
+      <w:pPr>
+        <w:jc w:val="both"/>
+        <w:rPr>
+          <w:rFonts w:ascii="Arial Narrow" w:hAnsi="Arial Narrow"/>
+          <w:lang w:val="es-CO"/>
+        </w:rPr>
+      </w:pPr>
+      <w:r>
+        <w:rPr>
+          <w:rFonts w:ascii="Arial Narrow" w:hAnsi="Arial Narrow"/>
+          <w:lang w:val="es-CO"/>
+        </w:rPr>
+        <w:t xml:space="preserve">En conclusión, se puede decir que el software </w:t>
+      </w:r>
+      <w:r>
+        <w:rPr>
+          <w:rFonts w:ascii="Arial Narrow" w:hAnsi="Arial Narrow"/>
+          <w:lang w:val="es-CO"/>
+        </w:rPr>
+        <w:t xml:space="preserve">el software consta de una buena modificabilidad debido a que las características presentadas a partir del análisis de SonarQube 5.3 y SonarRunner 2.4 cumplen los parámetros máximos definidos anteriormente. Se puede ver que el proyecto presenta una deuda técnica de 6 días y 6 horas, lo cual es menor a 1 semana (7 días). Adicionalmente, se puede ver que la complejidad promedio del proyecto es de 8.9 mientras que el </w:t>
       </w:r>
       <w:r>
         <w:rPr>
@@ -24572,122 +24952,1716 @@
           <w:lang w:val="es-CO"/>
         </w:rPr>
         <w:lastRenderedPageBreak/>
-        <w:t xml:space="preserve">correctamente tácticas que mejoran la modificabilidad. </w:t>
-      </w:r>
-      <w:r>
-        <w:rPr>
-          <w:rFonts w:ascii="Arial Narrow" w:hAnsi="Arial Narrow"/>
-          <w:lang w:val="es-CO"/>
-        </w:rPr>
-        <w:t xml:space="preserve">En la sección de complejidad existe una característica importante que tiene gran relevancia para el análisis: Complejidad/clase. </w:t>
-      </w:r>
+        <w:t xml:space="preserve">máximo definido es de 10. </w:t>
+      </w:r>
+      <w:r>
+        <w:rPr>
+          <w:rFonts w:ascii="Arial Narrow" w:hAnsi="Arial Narrow"/>
+          <w:lang w:val="es-CO"/>
+        </w:rPr>
+        <w:t>Luego</w:t>
+      </w:r>
+      <w:r>
+        <w:rPr>
+          <w:rFonts w:ascii="Arial Narrow" w:hAnsi="Arial Narrow"/>
+          <w:lang w:val="es-CO"/>
+        </w:rPr>
+        <w:t xml:space="preserve">, la cantidad de clases que tienen una complejidad por debajo de 10 es la esperada. El proyecto tiene 43 clases desarrolladas por nuestro grupo y de estas 43 hay 40 que tienen una complejidad por debajo de 10. Esto quiere decir que aproximadamente el 93% de las clases constan con una complejidad por debajo de 10. </w:t>
+      </w:r>
+      <w:r>
+        <w:rPr>
+          <w:rFonts w:ascii="Arial Narrow" w:hAnsi="Arial Narrow"/>
+          <w:lang w:val="es-CO"/>
+        </w:rPr>
+        <w:t>Finalmente, se puede ver que de los problemas del proyecto ninguno de estos es bloqueante. Así, se confirma el buen funcionamiento de la aplicación. Por último</w:t>
+      </w:r>
+      <w:r>
+        <w:rPr>
+          <w:rFonts w:ascii="Arial Narrow" w:hAnsi="Arial Narrow"/>
+          <w:lang w:val="es-CO"/>
+        </w:rPr>
+        <w:t xml:space="preserve">, se </w:t>
+      </w:r>
+      <w:r>
+        <w:rPr>
+          <w:rFonts w:ascii="Arial Narrow" w:hAnsi="Arial Narrow"/>
+          <w:lang w:val="es-CO"/>
+        </w:rPr>
+        <w:t>asegura la buena modificabilidad del proyecto y la buena respuesta a los cambios ya sea de stakeholders externos o internos al grupo de desarrollo a partir de las características y parámetros cumplidos mencionados anteriormente.</w:t>
+      </w:r>
+      <w:r>
+        <w:rPr>
+          <w:rFonts w:ascii="Arial Narrow" w:hAnsi="Arial Narrow"/>
+          <w:lang w:val="es-CO"/>
+        </w:rPr>
+        <w:br w:type="page"/>
+      </w:r>
+    </w:p>
+    <w:p>
+      <w:pPr>
+        <w:jc w:val="center"/>
+        <w:rPr>
+          <w:rFonts w:ascii="Arial Narrow" w:hAnsi="Arial Narrow"/>
+          <w:b/>
+          <w:lang w:val="es-CO"/>
+        </w:rPr>
+      </w:pPr>
+      <w:r>
+        <w:rPr>
+          <w:rFonts w:ascii="Arial Narrow" w:hAnsi="Arial Narrow"/>
+          <w:b/>
+          <w:lang w:val="es-CO"/>
+        </w:rPr>
+        <w:lastRenderedPageBreak/>
+        <w:t>XIX: Crítica Colaborativa</w:t>
+      </w:r>
+    </w:p>
+    <w:p>
+      <w:pPr>
+        <w:jc w:val="center"/>
+        <w:rPr>
+          <w:rFonts w:ascii="Arial Narrow" w:hAnsi="Arial Narrow"/>
+          <w:lang w:val="es-CO"/>
+        </w:rPr>
+      </w:pPr>
+    </w:p>
+    <w:p>
+      <w:pPr>
+        <w:rPr>
+          <w:rFonts w:ascii="Arial Narrow" w:hAnsi="Arial Narrow"/>
+          <w:b/>
+          <w:lang w:val="es-CO"/>
+        </w:rPr>
+      </w:pPr>
+      <w:r>
+        <w:rPr>
+          <w:rFonts w:ascii="Arial Narrow" w:hAnsi="Arial Narrow"/>
+          <w:b/>
+          <w:lang w:val="es-CO"/>
+        </w:rPr>
+        <w:t>Pre-experimentación</w:t>
+      </w:r>
+    </w:p>
+    <w:p>
+      <w:pPr>
+        <w:rPr>
+          <w:rFonts w:ascii="Arial Narrow" w:hAnsi="Arial Narrow"/>
+          <w:lang w:val="es-CO"/>
+        </w:rPr>
+      </w:pPr>
       <w:bookmarkStart w:id="0" w:name="_GoBack"/>
       <w:bookmarkEnd w:id="0"/>
-      <w:r>
-        <w:rPr>
-          <w:rFonts w:ascii="Arial Narrow" w:hAnsi="Arial Narrow"/>
-          <w:lang w:val="es-CO"/>
-        </w:rPr>
-        <w:br w:type="page"/>
+    </w:p>
+    <w:p>
+      <w:pPr>
+        <w:rPr>
+          <w:rFonts w:ascii="Arial Narrow" w:hAnsi="Arial Narrow"/>
+          <w:lang w:val="es-CO"/>
+        </w:rPr>
+      </w:pPr>
+    </w:p>
+    <w:p>
+      <w:pPr>
+        <w:rPr>
+          <w:rFonts w:ascii="Arial Narrow" w:hAnsi="Arial Narrow"/>
+          <w:lang w:val="es-CO"/>
+        </w:rPr>
+      </w:pPr>
+    </w:p>
+    <w:p>
+      <w:pPr>
+        <w:rPr>
+          <w:rFonts w:ascii="Arial Narrow" w:hAnsi="Arial Narrow"/>
+          <w:b/>
+          <w:lang w:val="es-CO"/>
+        </w:rPr>
+      </w:pPr>
+      <w:r>
+        <w:rPr>
+          <w:rFonts w:ascii="Arial Narrow" w:hAnsi="Arial Narrow"/>
+          <w:b/>
+          <w:lang w:val="es-CO"/>
+        </w:rPr>
+        <w:t>Post- experimentación</w:t>
+      </w:r>
+    </w:p>
+    <w:p>
+      <w:pPr>
+        <w:jc w:val="both"/>
+        <w:rPr>
+          <w:rFonts w:ascii="Arial Narrow" w:hAnsi="Arial Narrow"/>
+          <w:lang w:val="es-ES_tradnl"/>
+        </w:rPr>
+      </w:pPr>
+      <w:r>
+        <w:rPr>
+          <w:rFonts w:ascii="Arial Narrow" w:hAnsi="Arial Narrow"/>
+          <w:lang w:val="es-ES_tradnl"/>
+        </w:rPr>
+        <w:t xml:space="preserve">A partir de la crítica colaborativa realizada se decidió utilizar ciertos patrones de usabilidad que respondieran a las principales sugerencias de los usuarios: </w:t>
+      </w:r>
+      <w:r>
+        <w:rPr>
+          <w:rFonts w:ascii="Arial Narrow" w:hAnsi="Arial Narrow"/>
+          <w:color w:val="FF0000"/>
+          <w:highlight w:val="yellow"/>
+          <w:lang w:val="es-ES_tradnl"/>
+        </w:rPr>
+        <w:t>_______COSTE AQUÍ PON LAS PRINCIPALES SUGERENCIAS__________________.</w:t>
+      </w:r>
+      <w:r>
+        <w:rPr>
+          <w:rFonts w:ascii="Arial Narrow" w:hAnsi="Arial Narrow"/>
+          <w:color w:val="FF0000"/>
+          <w:lang w:val="es-ES_tradnl"/>
+        </w:rPr>
+        <w:t xml:space="preserve"> </w:t>
+      </w:r>
+      <w:r>
+        <w:rPr>
+          <w:rFonts w:ascii="Arial Narrow" w:hAnsi="Arial Narrow"/>
+          <w:lang w:val="es-ES_tradnl"/>
+        </w:rPr>
+        <w:t>Así, las tácticas utilizadas fueron las siguientes:</w:t>
+      </w:r>
+    </w:p>
+    <w:p>
+      <w:pPr>
+        <w:jc w:val="both"/>
+        <w:rPr>
+          <w:rFonts w:ascii="Arial Narrow" w:hAnsi="Arial Narrow"/>
+          <w:lang w:val="es-ES_tradnl"/>
+        </w:rPr>
+      </w:pPr>
+    </w:p>
+    <w:p>
+      <w:pPr>
+        <w:jc w:val="both"/>
+        <w:rPr>
+          <w:rFonts w:ascii="Arial Narrow" w:hAnsi="Arial Narrow"/>
+          <w:b/>
+          <w:lang w:val="es-ES_tradnl"/>
+        </w:rPr>
+      </w:pPr>
+      <w:r>
+        <w:rPr>
+          <w:rFonts w:ascii="Arial Narrow" w:hAnsi="Arial Narrow"/>
+          <w:b/>
+          <w:lang w:val="es-ES_tradnl"/>
+        </w:rPr>
+        <w:t>Paginación</w:t>
+      </w:r>
+    </w:p>
+    <w:p>
+      <w:pPr>
+        <w:jc w:val="both"/>
+        <w:rPr>
+          <w:rFonts w:ascii="Arial Narrow" w:hAnsi="Arial Narrow"/>
+          <w:lang w:val="es-ES_tradnl"/>
+        </w:rPr>
+      </w:pPr>
+      <w:r>
+        <w:rPr>
+          <w:rFonts w:ascii="Arial Narrow" w:hAnsi="Arial Narrow"/>
+          <w:lang w:val="es-ES_tradnl"/>
+        </w:rPr>
+        <w:t>Al tener que revisar las alertas generadas por eventos sísmicos, y los eventos sísmicos en sí, el funcionario que utiliza el SATT debe poder visualizar la información por partes. Así, se implementó paginación para estas dos consultas.</w:t>
+      </w:r>
+    </w:p>
+    <w:p>
+      <w:pPr>
+        <w:jc w:val="both"/>
+        <w:rPr>
+          <w:rFonts w:ascii="Arial Narrow" w:hAnsi="Arial Narrow"/>
+          <w:lang w:val="es-ES_tradnl"/>
+        </w:rPr>
+      </w:pPr>
+    </w:p>
+    <w:p>
+      <w:pPr>
+        <w:jc w:val="center"/>
+        <w:rPr>
+          <w:rFonts w:ascii="Arial Narrow" w:hAnsi="Arial Narrow"/>
+          <w:lang w:val="es-ES_tradnl"/>
+        </w:rPr>
+      </w:pPr>
+      <w:r>
+        <w:rPr>
+          <w:noProof/>
+        </w:rPr>
+        <mc:AlternateContent>
+          <mc:Choice Requires="wps">
+            <w:drawing>
+              <wp:anchor distT="0" distB="0" distL="114300" distR="114300" simplePos="0" relativeHeight="251706368" behindDoc="0" locked="0" layoutInCell="1" allowOverlap="1" wp14:anchorId="55A48F11" wp14:editId="643A427F">
+                <wp:simplePos x="0" y="0"/>
+                <wp:positionH relativeFrom="column">
+                  <wp:posOffset>857885</wp:posOffset>
+                </wp:positionH>
+                <wp:positionV relativeFrom="paragraph">
+                  <wp:posOffset>2015490</wp:posOffset>
+                </wp:positionV>
+                <wp:extent cx="1485900" cy="228600"/>
+                <wp:effectExtent l="57150" t="19050" r="76200" b="95250"/>
+                <wp:wrapNone/>
+                <wp:docPr id="72" name="Rectangle 72"/>
+                <wp:cNvGraphicFramePr/>
+                <a:graphic xmlns:a="http://schemas.openxmlformats.org/drawingml/2006/main">
+                  <a:graphicData uri="http://schemas.microsoft.com/office/word/2010/wordprocessingShape">
+                    <wps:wsp>
+                      <wps:cNvSpPr/>
+                      <wps:spPr>
+                        <a:xfrm>
+                          <a:off x="0" y="0"/>
+                          <a:ext cx="1485900" cy="228600"/>
+                        </a:xfrm>
+                        <a:prstGeom prst="rect">
+                          <a:avLst/>
+                        </a:prstGeom>
+                        <a:noFill/>
+                        <a:ln w="19050">
+                          <a:solidFill>
+                            <a:srgbClr val="FFFF00"/>
+                          </a:solidFill>
+                        </a:ln>
+                      </wps:spPr>
+                      <wps:style>
+                        <a:lnRef idx="1">
+                          <a:schemeClr val="accent1"/>
+                        </a:lnRef>
+                        <a:fillRef idx="3">
+                          <a:schemeClr val="accent1"/>
+                        </a:fillRef>
+                        <a:effectRef idx="2">
+                          <a:schemeClr val="accent1"/>
+                        </a:effectRef>
+                        <a:fontRef idx="minor">
+                          <a:schemeClr val="lt1"/>
+                        </a:fontRef>
+                      </wps:style>
+                      <wps:bodyPr rot="0" spcFirstLastPara="0" vertOverflow="overflow" horzOverflow="overflow" vert="horz" wrap="square" lIns="91440" tIns="45720" rIns="91440" bIns="45720" numCol="1" spcCol="0" rtlCol="0" fromWordArt="0" anchor="ctr" anchorCtr="0" forceAA="0" compatLnSpc="1">
+                        <a:prstTxWarp prst="textNoShape">
+                          <a:avLst/>
+                        </a:prstTxWarp>
+                        <a:noAutofit/>
+                      </wps:bodyPr>
+                    </wps:wsp>
+                  </a:graphicData>
+                </a:graphic>
+                <wp14:sizeRelH relativeFrom="page">
+                  <wp14:pctWidth>0</wp14:pctWidth>
+                </wp14:sizeRelH>
+                <wp14:sizeRelV relativeFrom="page">
+                  <wp14:pctHeight>0</wp14:pctHeight>
+                </wp14:sizeRelV>
+              </wp:anchor>
+            </w:drawing>
+          </mc:Choice>
+          <mc:Fallback>
+            <w:pict>
+              <v:rect id="Rectangle 72" o:spid="_x0000_s1026" style="position:absolute;margin-left:67.55pt;margin-top:158.7pt;width:117pt;height:18pt;z-index:251706368;visibility:visible;mso-wrap-style:square;mso-width-percent:0;mso-height-percent:0;mso-wrap-distance-left:9pt;mso-wrap-distance-top:0;mso-wrap-distance-right:9pt;mso-wrap-distance-bottom:0;mso-position-horizontal:absolute;mso-position-horizontal-relative:text;mso-position-vertical:absolute;mso-position-vertical-relative:text;mso-width-percent:0;mso-height-percent:0;mso-width-relative:page;mso-height-relative:page;v-text-anchor:middle" o:gfxdata="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" filled="f" strokecolor="yellow" strokeweight="1.5pt">
+                <v:shadow on="t" color="black" opacity="22937f" origin=",.5" offset="0,.63889mm"/>
+              </v:rect>
+            </w:pict>
+          </mc:Fallback>
+        </mc:AlternateContent>
+      </w:r>
+      <w:r>
+        <w:rPr>
+          <w:rFonts w:ascii="Arial Narrow" w:hAnsi="Arial Narrow"/>
+          <w:noProof/>
+        </w:rPr>
+        <w:drawing>
+          <wp:inline distT="0" distB="0" distL="0" distR="0" wp14:anchorId="1B622B59" wp14:editId="32A35C3D">
+            <wp:extent cx="4171950" cy="2286000"/>
+            <wp:effectExtent l="0" t="0" r="0" b="0"/>
+            <wp:docPr id="65" name="Picture 65" descr="../../../Desktop/Screen%20Shot%202016-05-19%20at%208.08.20%20PM.png"/>
+            <wp:cNvGraphicFramePr>
+              <a:graphicFrameLocks xmlns:a="http://schemas.openxmlformats.org/drawingml/2006/main" noChangeAspect="1"/>
+            </wp:cNvGraphicFramePr>
+            <a:graphic xmlns:a="http://schemas.openxmlformats.org/drawingml/2006/main">
+              <a:graphicData uri="http://schemas.openxmlformats.org/drawingml/2006/picture">
+                <pic:pic xmlns:pic="http://schemas.openxmlformats.org/drawingml/2006/picture">
+                  <pic:nvPicPr>
+                    <pic:cNvPr id="0" name="Picture 24" descr="../../../Desktop/Screen%20Shot%202016-05-19%20at%208.08.20%20PM.png"/>
+                    <pic:cNvPicPr>
+                      <a:picLocks noChangeAspect="1" noChangeArrowheads="1"/>
+                    </pic:cNvPicPr>
+                  </pic:nvPicPr>
+                  <pic:blipFill>
+                    <a:blip r:embed="rId45">
+                      <a:extLst>
+                        <a:ext uri="{28A0092B-C50C-407E-A947-70E740481C1C}">
+                          <a14:useLocalDpi xmlns:a14="http://schemas.microsoft.com/office/drawing/2010/main" val="0"/>
+                        </a:ext>
+                      </a:extLst>
+                    </a:blip>
+                    <a:srcRect/>
+                    <a:stretch>
+                      <a:fillRect/>
+                    </a:stretch>
+                  </pic:blipFill>
+                  <pic:spPr bwMode="auto">
+                    <a:xfrm>
+                      <a:off x="0" y="0"/>
+                      <a:ext cx="4171950" cy="2286000"/>
+                    </a:xfrm>
+                    <a:prstGeom prst="rect">
+                      <a:avLst/>
+                    </a:prstGeom>
+                    <a:noFill/>
+                    <a:ln>
+                      <a:noFill/>
+                    </a:ln>
+                  </pic:spPr>
+                </pic:pic>
+              </a:graphicData>
+            </a:graphic>
+          </wp:inline>
+        </w:drawing>
+      </w:r>
+    </w:p>
+    <w:p>
+      <w:pPr>
+        <w:jc w:val="both"/>
+        <w:rPr>
+          <w:rFonts w:ascii="Arial Narrow" w:hAnsi="Arial Narrow"/>
+          <w:lang w:val="es-ES_tradnl"/>
+        </w:rPr>
+      </w:pPr>
+    </w:p>
+    <w:p>
+      <w:pPr>
+        <w:jc w:val="both"/>
+        <w:rPr>
+          <w:rFonts w:ascii="Arial Narrow" w:hAnsi="Arial Narrow"/>
+          <w:b/>
+          <w:lang w:val="es-ES_tradnl"/>
+        </w:rPr>
+      </w:pPr>
+      <w:r>
+        <w:rPr>
+          <w:rFonts w:ascii="Arial Narrow" w:hAnsi="Arial Narrow"/>
+          <w:b/>
+          <w:lang w:val="es-ES_tradnl"/>
+        </w:rPr>
+        <w:t>Filtros de búsqueda</w:t>
+      </w:r>
+    </w:p>
+    <w:p>
+      <w:pPr>
+        <w:jc w:val="both"/>
+        <w:rPr>
+          <w:rFonts w:ascii="Arial Narrow" w:hAnsi="Arial Narrow"/>
+          <w:lang w:val="es-ES_tradnl"/>
+        </w:rPr>
+      </w:pPr>
+      <w:r>
+        <w:rPr>
+          <w:rFonts w:ascii="Arial Narrow" w:hAnsi="Arial Narrow"/>
+          <w:lang w:val="es-ES_tradnl"/>
+        </w:rPr>
+        <w:t>Adicionalmente, el funcionario probablemente querrá priorizar los eventos sísmicos o las alertas según la prioridad que tengan, por lo cual es ahora posible que a través del SATT se puedan visualizar alertas con perfiles determinados, o eventos sísmicos cercanos a la costa. Incluso, se pueden filtrar por cualquiera de sus atributos:</w:t>
+      </w:r>
+    </w:p>
+    <w:p>
+      <w:pPr>
+        <w:jc w:val="both"/>
+        <w:rPr>
+          <w:rFonts w:ascii="Arial Narrow" w:hAnsi="Arial Narrow"/>
+          <w:lang w:val="es-ES_tradnl"/>
+        </w:rPr>
+      </w:pPr>
+    </w:p>
+    <w:p>
+      <w:pPr>
+        <w:jc w:val="center"/>
+        <w:rPr>
+          <w:rFonts w:ascii="Arial Narrow" w:hAnsi="Arial Narrow"/>
+          <w:lang w:val="es-ES_tradnl"/>
+        </w:rPr>
+      </w:pPr>
+      <w:r>
+        <w:rPr>
+          <w:noProof/>
+        </w:rPr>
+        <w:lastRenderedPageBreak/>
+        <mc:AlternateContent>
+          <mc:Choice Requires="wps">
+            <w:drawing>
+              <wp:anchor distT="0" distB="0" distL="114300" distR="114300" simplePos="0" relativeHeight="251705344" behindDoc="0" locked="0" layoutInCell="1" allowOverlap="1" wp14:anchorId="2511520C" wp14:editId="1DF36477">
+                <wp:simplePos x="0" y="0"/>
+                <wp:positionH relativeFrom="column">
+                  <wp:posOffset>1654175</wp:posOffset>
+                </wp:positionH>
+                <wp:positionV relativeFrom="paragraph">
+                  <wp:posOffset>457200</wp:posOffset>
+                </wp:positionV>
+                <wp:extent cx="2286000" cy="228600"/>
+                <wp:effectExtent l="95250" t="76200" r="114300" b="95250"/>
+                <wp:wrapNone/>
+                <wp:docPr id="71" name="Rectangle 71"/>
+                <wp:cNvGraphicFramePr/>
+                <a:graphic xmlns:a="http://schemas.openxmlformats.org/drawingml/2006/main">
+                  <a:graphicData uri="http://schemas.microsoft.com/office/word/2010/wordprocessingShape">
+                    <wps:wsp>
+                      <wps:cNvSpPr/>
+                      <wps:spPr>
+                        <a:xfrm>
+                          <a:off x="0" y="0"/>
+                          <a:ext cx="2286000" cy="228600"/>
+                        </a:xfrm>
+                        <a:prstGeom prst="rect">
+                          <a:avLst/>
+                        </a:prstGeom>
+                        <a:noFill/>
+                        <a:ln w="19050">
+                          <a:solidFill>
+                            <a:srgbClr val="FFFF00"/>
+                          </a:solidFill>
+                        </a:ln>
+                        <a:effectLst>
+                          <a:outerShdw blurRad="63500" sx="102000" sy="102000" algn="ctr" rotWithShape="0">
+                            <a:prstClr val="black">
+                              <a:alpha val="40000"/>
+                            </a:prstClr>
+                          </a:outerShdw>
+                        </a:effectLst>
+                      </wps:spPr>
+                      <wps:style>
+                        <a:lnRef idx="1">
+                          <a:schemeClr val="accent1"/>
+                        </a:lnRef>
+                        <a:fillRef idx="3">
+                          <a:schemeClr val="accent1"/>
+                        </a:fillRef>
+                        <a:effectRef idx="2">
+                          <a:schemeClr val="accent1"/>
+                        </a:effectRef>
+                        <a:fontRef idx="minor">
+                          <a:schemeClr val="lt1"/>
+                        </a:fontRef>
+                      </wps:style>
+                      <wps:bodyPr rot="0" spcFirstLastPara="0" vertOverflow="overflow" horzOverflow="overflow" vert="horz" wrap="square" lIns="91440" tIns="45720" rIns="91440" bIns="45720" numCol="1" spcCol="0" rtlCol="0" fromWordArt="0" anchor="ctr" anchorCtr="0" forceAA="0" compatLnSpc="1">
+                        <a:prstTxWarp prst="textNoShape">
+                          <a:avLst/>
+                        </a:prstTxWarp>
+                        <a:noAutofit/>
+                      </wps:bodyPr>
+                    </wps:wsp>
+                  </a:graphicData>
+                </a:graphic>
+                <wp14:sizeRelH relativeFrom="page">
+                  <wp14:pctWidth>0</wp14:pctWidth>
+                </wp14:sizeRelH>
+                <wp14:sizeRelV relativeFrom="page">
+                  <wp14:pctHeight>0</wp14:pctHeight>
+                </wp14:sizeRelV>
+              </wp:anchor>
+            </w:drawing>
+          </mc:Choice>
+          <mc:Fallback>
+            <w:pict>
+              <v:rect id="Rectangle 71" o:spid="_x0000_s1026" style="position:absolute;margin-left:130.25pt;margin-top:36pt;width:180pt;height:18pt;z-index:251705344;visibility:visible;mso-wrap-style:square;mso-width-percent:0;mso-height-percent:0;mso-wrap-distance-left:9pt;mso-wrap-distance-top:0;mso-wrap-distance-right:9pt;mso-wrap-distance-bottom:0;mso-position-horizontal:absolute;mso-position-horizontal-relative:text;mso-position-vertical:absolute;mso-position-vertical-relative:text;mso-width-percent:0;mso-height-percent:0;mso-width-relative:page;mso-height-relative:page;v-text-anchor:middle" o:gfxdata="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" filled="f" strokecolor="yellow" strokeweight="1.5pt">
+                <v:shadow on="t" type="perspective" color="black" opacity="26214f" offset="0,0" matrix="66847f,,,66847f"/>
+              </v:rect>
+            </w:pict>
+          </mc:Fallback>
+        </mc:AlternateContent>
+      </w:r>
+      <w:r>
+        <w:rPr>
+          <w:rFonts w:ascii="Arial Narrow" w:hAnsi="Arial Narrow"/>
+          <w:noProof/>
+        </w:rPr>
+        <w:drawing>
+          <wp:inline distT="0" distB="0" distL="0" distR="0" wp14:anchorId="2025C4C2" wp14:editId="7BA6995A">
+            <wp:extent cx="3714750" cy="2038350"/>
+            <wp:effectExtent l="0" t="0" r="0" b="0"/>
+            <wp:docPr id="64" name="Picture 64" descr="../../../Desktop/Screen%20Shot%202016-05-19%20at%208.42.52%20PM.png"/>
+            <wp:cNvGraphicFramePr>
+              <a:graphicFrameLocks xmlns:a="http://schemas.openxmlformats.org/drawingml/2006/main" noChangeAspect="1"/>
+            </wp:cNvGraphicFramePr>
+            <a:graphic xmlns:a="http://schemas.openxmlformats.org/drawingml/2006/main">
+              <a:graphicData uri="http://schemas.openxmlformats.org/drawingml/2006/picture">
+                <pic:pic xmlns:pic="http://schemas.openxmlformats.org/drawingml/2006/picture">
+                  <pic:nvPicPr>
+                    <pic:cNvPr id="0" name="Picture 39" descr="../../../Desktop/Screen%20Shot%202016-05-19%20at%208.42.52%20PM.png"/>
+                    <pic:cNvPicPr>
+                      <a:picLocks noChangeAspect="1" noChangeArrowheads="1"/>
+                    </pic:cNvPicPr>
+                  </pic:nvPicPr>
+                  <pic:blipFill>
+                    <a:blip r:embed="rId46">
+                      <a:extLst>
+                        <a:ext uri="{28A0092B-C50C-407E-A947-70E740481C1C}">
+                          <a14:useLocalDpi xmlns:a14="http://schemas.microsoft.com/office/drawing/2010/main" val="0"/>
+                        </a:ext>
+                      </a:extLst>
+                    </a:blip>
+                    <a:srcRect/>
+                    <a:stretch>
+                      <a:fillRect/>
+                    </a:stretch>
+                  </pic:blipFill>
+                  <pic:spPr bwMode="auto">
+                    <a:xfrm>
+                      <a:off x="0" y="0"/>
+                      <a:ext cx="3714750" cy="2038350"/>
+                    </a:xfrm>
+                    <a:prstGeom prst="rect">
+                      <a:avLst/>
+                    </a:prstGeom>
+                    <a:noFill/>
+                    <a:ln>
+                      <a:noFill/>
+                    </a:ln>
+                  </pic:spPr>
+                </pic:pic>
+              </a:graphicData>
+            </a:graphic>
+          </wp:inline>
+        </w:drawing>
+      </w:r>
+    </w:p>
+    <w:p>
+      <w:pPr>
+        <w:jc w:val="both"/>
+        <w:rPr>
+          <w:rFonts w:ascii="Arial Narrow" w:hAnsi="Arial Narrow"/>
+          <w:lang w:val="es-ES_tradnl"/>
+        </w:rPr>
+      </w:pPr>
+    </w:p>
+    <w:p>
+      <w:pPr>
+        <w:jc w:val="both"/>
+        <w:rPr>
+          <w:rFonts w:ascii="Arial Narrow" w:hAnsi="Arial Narrow"/>
+          <w:b/>
+          <w:lang w:val="es-ES_tradnl"/>
+        </w:rPr>
+      </w:pPr>
+      <w:r>
+        <w:rPr>
+          <w:rFonts w:ascii="Arial Narrow" w:hAnsi="Arial Narrow"/>
+          <w:b/>
+          <w:lang w:val="es-ES_tradnl"/>
+        </w:rPr>
+        <w:t>Ubicar elementos importantes en las esquinas</w:t>
+      </w:r>
+    </w:p>
+    <w:p>
+      <w:pPr>
+        <w:jc w:val="both"/>
+        <w:rPr>
+          <w:rFonts w:ascii="Arial Narrow" w:hAnsi="Arial Narrow"/>
+          <w:lang w:val="es-ES_tradnl"/>
+        </w:rPr>
+      </w:pPr>
+      <w:r>
+        <w:rPr>
+          <w:rFonts w:ascii="Arial Narrow" w:hAnsi="Arial Narrow"/>
+          <w:lang w:val="es-ES_tradnl"/>
+        </w:rPr>
+        <w:t xml:space="preserve">Al aplicar la Ley de </w:t>
+      </w:r>
+      <w:proofErr w:type="spellStart"/>
+      <w:r>
+        <w:rPr>
+          <w:rFonts w:ascii="Arial Narrow" w:hAnsi="Arial Narrow"/>
+          <w:lang w:val="es-ES_tradnl"/>
+        </w:rPr>
+        <w:t>Fitts</w:t>
+      </w:r>
+      <w:proofErr w:type="spellEnd"/>
+      <w:r>
+        <w:rPr>
+          <w:rFonts w:ascii="Arial Narrow" w:hAnsi="Arial Narrow"/>
+          <w:lang w:val="es-ES_tradnl"/>
+        </w:rPr>
+        <w:t xml:space="preserve"> en la interfaz del SATT, se ubicaron los botones más importantes en las esquinas superior izquierda y superior derecha de la pantalla para las acciones de ir al Home y salir de la aplicación:</w:t>
+      </w:r>
+    </w:p>
+    <w:p>
+      <w:pPr>
+        <w:jc w:val="both"/>
+        <w:rPr>
+          <w:rFonts w:ascii="Arial Narrow" w:hAnsi="Arial Narrow"/>
+          <w:lang w:val="es-ES_tradnl"/>
+        </w:rPr>
+      </w:pPr>
+      <w:r>
+        <w:rPr>
+          <w:noProof/>
+        </w:rPr>
+        <mc:AlternateContent>
+          <mc:Choice Requires="wps">
+            <w:drawing>
+              <wp:anchor distT="0" distB="0" distL="114300" distR="114300" simplePos="0" relativeHeight="251703296" behindDoc="0" locked="0" layoutInCell="1" allowOverlap="1" wp14:anchorId="24856C27" wp14:editId="5B9A8D11">
+                <wp:simplePos x="0" y="0"/>
+                <wp:positionH relativeFrom="column">
+                  <wp:posOffset>966470</wp:posOffset>
+                </wp:positionH>
+                <wp:positionV relativeFrom="paragraph">
+                  <wp:posOffset>102870</wp:posOffset>
+                </wp:positionV>
+                <wp:extent cx="342900" cy="226060"/>
+                <wp:effectExtent l="76200" t="76200" r="95250" b="97790"/>
+                <wp:wrapNone/>
+                <wp:docPr id="70" name="Rectangle 70"/>
+                <wp:cNvGraphicFramePr/>
+                <a:graphic xmlns:a="http://schemas.openxmlformats.org/drawingml/2006/main">
+                  <a:graphicData uri="http://schemas.microsoft.com/office/word/2010/wordprocessingShape">
+                    <wps:wsp>
+                      <wps:cNvSpPr/>
+                      <wps:spPr>
+                        <a:xfrm>
+                          <a:off x="0" y="0"/>
+                          <a:ext cx="342900" cy="226060"/>
+                        </a:xfrm>
+                        <a:prstGeom prst="rect">
+                          <a:avLst/>
+                        </a:prstGeom>
+                        <a:noFill/>
+                        <a:ln w="19050">
+                          <a:solidFill>
+                            <a:srgbClr val="FFFF00"/>
+                          </a:solidFill>
+                        </a:ln>
+                        <a:effectLst>
+                          <a:outerShdw blurRad="63500" sx="102000" sy="102000" algn="ctr" rotWithShape="0">
+                            <a:prstClr val="black">
+                              <a:alpha val="40000"/>
+                            </a:prstClr>
+                          </a:outerShdw>
+                        </a:effectLst>
+                      </wps:spPr>
+                      <wps:style>
+                        <a:lnRef idx="1">
+                          <a:schemeClr val="accent1"/>
+                        </a:lnRef>
+                        <a:fillRef idx="3">
+                          <a:schemeClr val="accent1"/>
+                        </a:fillRef>
+                        <a:effectRef idx="2">
+                          <a:schemeClr val="accent1"/>
+                        </a:effectRef>
+                        <a:fontRef idx="minor">
+                          <a:schemeClr val="lt1"/>
+                        </a:fontRef>
+                      </wps:style>
+                      <wps:bodyPr rot="0" spcFirstLastPara="0" vertOverflow="overflow" horzOverflow="overflow" vert="horz" wrap="square" lIns="91440" tIns="45720" rIns="91440" bIns="45720" numCol="1" spcCol="0" rtlCol="0" fromWordArt="0" anchor="ctr" anchorCtr="0" forceAA="0" compatLnSpc="1">
+                        <a:prstTxWarp prst="textNoShape">
+                          <a:avLst/>
+                        </a:prstTxWarp>
+                        <a:noAutofit/>
+                      </wps:bodyPr>
+                    </wps:wsp>
+                  </a:graphicData>
+                </a:graphic>
+                <wp14:sizeRelH relativeFrom="page">
+                  <wp14:pctWidth>0</wp14:pctWidth>
+                </wp14:sizeRelH>
+                <wp14:sizeRelV relativeFrom="margin">
+                  <wp14:pctHeight>0</wp14:pctHeight>
+                </wp14:sizeRelV>
+              </wp:anchor>
+            </w:drawing>
+          </mc:Choice>
+          <mc:Fallback>
+            <w:pict>
+              <v:rect id="Rectangle 70" o:spid="_x0000_s1026" style="position:absolute;margin-left:76.1pt;margin-top:8.1pt;width:27pt;height:17.8pt;z-index:251703296;visibility:visible;mso-wrap-style:square;mso-width-percent:0;mso-height-percent:0;mso-wrap-distance-left:9pt;mso-wrap-distance-top:0;mso-wrap-distance-right:9pt;mso-wrap-distance-bottom:0;mso-position-horizontal:absolute;mso-position-horizontal-relative:text;mso-position-vertical:absolute;mso-position-vertical-relative:text;mso-width-percent:0;mso-height-percent:0;mso-width-relative:page;mso-height-relative:margin;v-text-anchor:middle" o:gfxdata="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" filled="f" strokecolor="yellow" strokeweight="1.5pt">
+                <v:shadow on="t" type="perspective" color="black" opacity="26214f" offset="0,0" matrix="66847f,,,66847f"/>
+              </v:rect>
+            </w:pict>
+          </mc:Fallback>
+        </mc:AlternateContent>
+      </w:r>
+    </w:p>
+    <w:p>
+      <w:pPr>
+        <w:jc w:val="center"/>
+        <w:rPr>
+          <w:rFonts w:ascii="Arial Narrow" w:hAnsi="Arial Narrow"/>
+          <w:lang w:val="es-ES_tradnl"/>
+        </w:rPr>
+      </w:pPr>
+      <w:r>
+        <w:rPr>
+          <w:noProof/>
+        </w:rPr>
+        <mc:AlternateContent>
+          <mc:Choice Requires="wps">
+            <w:drawing>
+              <wp:anchor distT="0" distB="0" distL="114300" distR="114300" simplePos="0" relativeHeight="251704320" behindDoc="0" locked="0" layoutInCell="1" allowOverlap="1" wp14:anchorId="2D92ED2F" wp14:editId="1C2A700D">
+                <wp:simplePos x="0" y="0"/>
+                <wp:positionH relativeFrom="column">
+                  <wp:posOffset>4053205</wp:posOffset>
+                </wp:positionH>
+                <wp:positionV relativeFrom="paragraph">
+                  <wp:posOffset>0</wp:posOffset>
+                </wp:positionV>
+                <wp:extent cx="457200" cy="114300"/>
+                <wp:effectExtent l="76200" t="76200" r="76200" b="95250"/>
+                <wp:wrapNone/>
+                <wp:docPr id="69" name="Rectangle 69"/>
+                <wp:cNvGraphicFramePr/>
+                <a:graphic xmlns:a="http://schemas.openxmlformats.org/drawingml/2006/main">
+                  <a:graphicData uri="http://schemas.microsoft.com/office/word/2010/wordprocessingShape">
+                    <wps:wsp>
+                      <wps:cNvSpPr/>
+                      <wps:spPr>
+                        <a:xfrm>
+                          <a:off x="0" y="0"/>
+                          <a:ext cx="457200" cy="114300"/>
+                        </a:xfrm>
+                        <a:prstGeom prst="rect">
+                          <a:avLst/>
+                        </a:prstGeom>
+                        <a:noFill/>
+                        <a:ln w="19050">
+                          <a:solidFill>
+                            <a:srgbClr val="FFFF00"/>
+                          </a:solidFill>
+                        </a:ln>
+                        <a:effectLst>
+                          <a:outerShdw blurRad="63500" sx="102000" sy="102000" algn="ctr" rotWithShape="0">
+                            <a:prstClr val="black">
+                              <a:alpha val="40000"/>
+                            </a:prstClr>
+                          </a:outerShdw>
+                        </a:effectLst>
+                      </wps:spPr>
+                      <wps:style>
+                        <a:lnRef idx="1">
+                          <a:schemeClr val="accent1"/>
+                        </a:lnRef>
+                        <a:fillRef idx="3">
+                          <a:schemeClr val="accent1"/>
+                        </a:fillRef>
+                        <a:effectRef idx="2">
+                          <a:schemeClr val="accent1"/>
+                        </a:effectRef>
+                        <a:fontRef idx="minor">
+                          <a:schemeClr val="lt1"/>
+                        </a:fontRef>
+                      </wps:style>
+                      <wps:bodyPr rot="0" spcFirstLastPara="0" vertOverflow="overflow" horzOverflow="overflow" vert="horz" wrap="square" lIns="91440" tIns="45720" rIns="91440" bIns="45720" numCol="1" spcCol="0" rtlCol="0" fromWordArt="0" anchor="ctr" anchorCtr="0" forceAA="0" compatLnSpc="1">
+                        <a:prstTxWarp prst="textNoShape">
+                          <a:avLst/>
+                        </a:prstTxWarp>
+                        <a:noAutofit/>
+                      </wps:bodyPr>
+                    </wps:wsp>
+                  </a:graphicData>
+                </a:graphic>
+                <wp14:sizeRelH relativeFrom="page">
+                  <wp14:pctWidth>0</wp14:pctWidth>
+                </wp14:sizeRelH>
+                <wp14:sizeRelV relativeFrom="page">
+                  <wp14:pctHeight>0</wp14:pctHeight>
+                </wp14:sizeRelV>
+              </wp:anchor>
+            </w:drawing>
+          </mc:Choice>
+          <mc:Fallback>
+            <w:pict>
+              <v:rect id="Rectangle 69" o:spid="_x0000_s1026" style="position:absolute;margin-left:319.15pt;margin-top:0;width:36pt;height:9pt;z-index:251704320;visibility:visible;mso-wrap-style:square;mso-width-percent:0;mso-height-percent:0;mso-wrap-distance-left:9pt;mso-wrap-distance-top:0;mso-wrap-distance-right:9pt;mso-wrap-distance-bottom:0;mso-position-horizontal:absolute;mso-position-horizontal-relative:text;mso-position-vertical:absolute;mso-position-vertical-relative:text;mso-width-percent:0;mso-height-percent:0;mso-width-relative:page;mso-height-relative:page;v-text-anchor:middle" o:gfxdata="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" filled="f" strokecolor="yellow" strokeweight="1.5pt">
+                <v:shadow on="t" type="perspective" color="black" opacity="26214f" offset="0,0" matrix="66847f,,,66847f"/>
+              </v:rect>
+            </w:pict>
+          </mc:Fallback>
+        </mc:AlternateContent>
+      </w:r>
+      <w:r>
+        <w:rPr>
+          <w:rFonts w:ascii="Arial Narrow" w:hAnsi="Arial Narrow"/>
+          <w:noProof/>
+        </w:rPr>
+        <w:drawing>
+          <wp:inline distT="0" distB="0" distL="0" distR="0" wp14:anchorId="63FA0EA1" wp14:editId="026B63C8">
+            <wp:extent cx="3552825" cy="1952625"/>
+            <wp:effectExtent l="0" t="0" r="9525" b="9525"/>
+            <wp:docPr id="63" name="Picture 63" descr="../../../Desktop/Screen%20Shot%202016-05-19%20at%208.07.46%20PM.png"/>
+            <wp:cNvGraphicFramePr>
+              <a:graphicFrameLocks xmlns:a="http://schemas.openxmlformats.org/drawingml/2006/main" noChangeAspect="1"/>
+            </wp:cNvGraphicFramePr>
+            <a:graphic xmlns:a="http://schemas.openxmlformats.org/drawingml/2006/main">
+              <a:graphicData uri="http://schemas.openxmlformats.org/drawingml/2006/picture">
+                <pic:pic xmlns:pic="http://schemas.openxmlformats.org/drawingml/2006/picture">
+                  <pic:nvPicPr>
+                    <pic:cNvPr id="0" name="Picture 36" descr="../../../Desktop/Screen%20Shot%202016-05-19%20at%208.07.46%20PM.png"/>
+                    <pic:cNvPicPr>
+                      <a:picLocks noChangeAspect="1" noChangeArrowheads="1"/>
+                    </pic:cNvPicPr>
+                  </pic:nvPicPr>
+                  <pic:blipFill>
+                    <a:blip r:embed="rId47">
+                      <a:extLst>
+                        <a:ext uri="{28A0092B-C50C-407E-A947-70E740481C1C}">
+                          <a14:useLocalDpi xmlns:a14="http://schemas.microsoft.com/office/drawing/2010/main" val="0"/>
+                        </a:ext>
+                      </a:extLst>
+                    </a:blip>
+                    <a:srcRect/>
+                    <a:stretch>
+                      <a:fillRect/>
+                    </a:stretch>
+                  </pic:blipFill>
+                  <pic:spPr bwMode="auto">
+                    <a:xfrm>
+                      <a:off x="0" y="0"/>
+                      <a:ext cx="3552825" cy="1952625"/>
+                    </a:xfrm>
+                    <a:prstGeom prst="rect">
+                      <a:avLst/>
+                    </a:prstGeom>
+                    <a:noFill/>
+                    <a:ln>
+                      <a:noFill/>
+                    </a:ln>
+                  </pic:spPr>
+                </pic:pic>
+              </a:graphicData>
+            </a:graphic>
+          </wp:inline>
+        </w:drawing>
+      </w:r>
+    </w:p>
+    <w:p>
+      <w:pPr>
+        <w:jc w:val="both"/>
+        <w:rPr>
+          <w:rFonts w:ascii="Arial Narrow" w:hAnsi="Arial Narrow"/>
+          <w:lang w:val="es-ES_tradnl"/>
+        </w:rPr>
+      </w:pPr>
+    </w:p>
+    <w:p>
+      <w:pPr>
+        <w:jc w:val="both"/>
+        <w:rPr>
+          <w:rFonts w:ascii="Arial Narrow" w:hAnsi="Arial Narrow"/>
+          <w:b/>
+          <w:lang w:val="es-ES_tradnl"/>
+        </w:rPr>
+      </w:pPr>
+      <w:r>
+        <w:rPr>
+          <w:rFonts w:ascii="Arial Narrow" w:hAnsi="Arial Narrow"/>
+          <w:b/>
+          <w:lang w:val="es-ES_tradnl"/>
+        </w:rPr>
+        <w:t>Ubicar lo más importante al centro</w:t>
+      </w:r>
+    </w:p>
+    <w:p>
+      <w:pPr>
+        <w:jc w:val="both"/>
+        <w:rPr>
+          <w:rFonts w:ascii="Arial Narrow" w:hAnsi="Arial Narrow"/>
+          <w:lang w:val="es-ES_tradnl"/>
+        </w:rPr>
+      </w:pPr>
+      <w:r>
+        <w:rPr>
+          <w:rFonts w:ascii="Arial Narrow" w:hAnsi="Arial Narrow"/>
+          <w:lang w:val="es-ES_tradnl"/>
+        </w:rPr>
+        <w:t>Con el fin de no obstaculizar el trabajo del funcionario, únicamente se aplicó esta táctica en la pantalla de ingreso al SATT, donde la única y más importante función es ingresar las credenciales para poder acceder a las funcionalidades del sistema:</w:t>
+      </w:r>
+    </w:p>
+    <w:p>
+      <w:pPr>
+        <w:jc w:val="both"/>
+        <w:rPr>
+          <w:rFonts w:ascii="Arial Narrow" w:hAnsi="Arial Narrow"/>
+          <w:lang w:val="es-ES_tradnl"/>
+        </w:rPr>
+      </w:pPr>
+    </w:p>
+    <w:p>
+      <w:pPr>
+        <w:jc w:val="center"/>
+        <w:rPr>
+          <w:rFonts w:ascii="Arial Narrow" w:hAnsi="Arial Narrow"/>
+          <w:lang w:val="es-ES_tradnl"/>
+        </w:rPr>
+      </w:pPr>
+      <w:r>
+        <w:rPr>
+          <w:noProof/>
+        </w:rPr>
+        <mc:AlternateContent>
+          <mc:Choice Requires="wps">
+            <w:drawing>
+              <wp:anchor distT="0" distB="0" distL="114300" distR="114300" simplePos="0" relativeHeight="251702272" behindDoc="0" locked="0" layoutInCell="1" allowOverlap="1" wp14:anchorId="78A1F5D1" wp14:editId="1BFF10AB">
+                <wp:simplePos x="0" y="0"/>
+                <wp:positionH relativeFrom="column">
+                  <wp:posOffset>2116455</wp:posOffset>
+                </wp:positionH>
+                <wp:positionV relativeFrom="paragraph">
+                  <wp:posOffset>275590</wp:posOffset>
+                </wp:positionV>
+                <wp:extent cx="1257300" cy="914400"/>
+                <wp:effectExtent l="95250" t="76200" r="114300" b="95250"/>
+                <wp:wrapNone/>
+                <wp:docPr id="68" name="Rectangle 68"/>
+                <wp:cNvGraphicFramePr/>
+                <a:graphic xmlns:a="http://schemas.openxmlformats.org/drawingml/2006/main">
+                  <a:graphicData uri="http://schemas.microsoft.com/office/word/2010/wordprocessingShape">
+                    <wps:wsp>
+                      <wps:cNvSpPr/>
+                      <wps:spPr>
+                        <a:xfrm>
+                          <a:off x="0" y="0"/>
+                          <a:ext cx="1257300" cy="914400"/>
+                        </a:xfrm>
+                        <a:prstGeom prst="rect">
+                          <a:avLst/>
+                        </a:prstGeom>
+                        <a:noFill/>
+                        <a:ln w="19050">
+                          <a:solidFill>
+                            <a:srgbClr val="FFFF00"/>
+                          </a:solidFill>
+                        </a:ln>
+                        <a:effectLst>
+                          <a:outerShdw blurRad="63500" sx="102000" sy="102000" algn="ctr" rotWithShape="0">
+                            <a:prstClr val="black">
+                              <a:alpha val="40000"/>
+                            </a:prstClr>
+                          </a:outerShdw>
+                        </a:effectLst>
+                      </wps:spPr>
+                      <wps:style>
+                        <a:lnRef idx="1">
+                          <a:schemeClr val="accent1"/>
+                        </a:lnRef>
+                        <a:fillRef idx="3">
+                          <a:schemeClr val="accent1"/>
+                        </a:fillRef>
+                        <a:effectRef idx="2">
+                          <a:schemeClr val="accent1"/>
+                        </a:effectRef>
+                        <a:fontRef idx="minor">
+                          <a:schemeClr val="lt1"/>
+                        </a:fontRef>
+                      </wps:style>
+                      <wps:bodyPr rot="0" spcFirstLastPara="0" vertOverflow="overflow" horzOverflow="overflow" vert="horz" wrap="square" lIns="91440" tIns="45720" rIns="91440" bIns="45720" numCol="1" spcCol="0" rtlCol="0" fromWordArt="0" anchor="ctr" anchorCtr="0" forceAA="0" compatLnSpc="1">
+                        <a:prstTxWarp prst="textNoShape">
+                          <a:avLst/>
+                        </a:prstTxWarp>
+                        <a:noAutofit/>
+                      </wps:bodyPr>
+                    </wps:wsp>
+                  </a:graphicData>
+                </a:graphic>
+                <wp14:sizeRelH relativeFrom="page">
+                  <wp14:pctWidth>0</wp14:pctWidth>
+                </wp14:sizeRelH>
+                <wp14:sizeRelV relativeFrom="page">
+                  <wp14:pctHeight>0</wp14:pctHeight>
+                </wp14:sizeRelV>
+              </wp:anchor>
+            </w:drawing>
+          </mc:Choice>
+          <mc:Fallback>
+            <w:pict>
+              <v:rect id="Rectangle 68" o:spid="_x0000_s1026" style="position:absolute;margin-left:166.65pt;margin-top:21.7pt;width:99pt;height:1in;z-index:251702272;visibility:visible;mso-wrap-style:square;mso-width-percent:0;mso-height-percent:0;mso-wrap-distance-left:9pt;mso-wrap-distance-top:0;mso-wrap-distance-right:9pt;mso-wrap-distance-bottom:0;mso-position-horizontal:absolute;mso-position-horizontal-relative:text;mso-position-vertical:absolute;mso-position-vertical-relative:text;mso-width-percent:0;mso-height-percent:0;mso-width-relative:page;mso-height-relative:page;v-text-anchor:middle" o:gfxdata="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" filled="f" strokecolor="yellow" strokeweight="1.5pt">
+                <v:shadow on="t" type="perspective" color="black" opacity="26214f" offset="0,0" matrix="66847f,,,66847f"/>
+              </v:rect>
+            </w:pict>
+          </mc:Fallback>
+        </mc:AlternateContent>
+      </w:r>
+      <w:r>
+        <w:rPr>
+          <w:rFonts w:ascii="Arial Narrow" w:hAnsi="Arial Narrow"/>
+          <w:noProof/>
+        </w:rPr>
+        <w:drawing>
+          <wp:inline distT="0" distB="0" distL="0" distR="0" wp14:anchorId="0B10339F" wp14:editId="118F546C">
+            <wp:extent cx="3638550" cy="1676400"/>
+            <wp:effectExtent l="0" t="0" r="0" b="0"/>
+            <wp:docPr id="62" name="Picture 62" descr="../../../Desktop/Screen%20Shot%202016-05-19%20at%208.08.53%20PM.png"/>
+            <wp:cNvGraphicFramePr>
+              <a:graphicFrameLocks xmlns:a="http://schemas.openxmlformats.org/drawingml/2006/main" noChangeAspect="1"/>
+            </wp:cNvGraphicFramePr>
+            <a:graphic xmlns:a="http://schemas.openxmlformats.org/drawingml/2006/main">
+              <a:graphicData uri="http://schemas.openxmlformats.org/drawingml/2006/picture">
+                <pic:pic xmlns:pic="http://schemas.openxmlformats.org/drawingml/2006/picture">
+                  <pic:nvPicPr>
+                    <pic:cNvPr id="0" name="Picture 33" descr="../../../Desktop/Screen%20Shot%202016-05-19%20at%208.08.53%20PM.png"/>
+                    <pic:cNvPicPr>
+                      <a:picLocks noChangeAspect="1" noChangeArrowheads="1"/>
+                    </pic:cNvPicPr>
+                  </pic:nvPicPr>
+                  <pic:blipFill>
+                    <a:blip r:embed="rId48">
+                      <a:extLst>
+                        <a:ext uri="{28A0092B-C50C-407E-A947-70E740481C1C}">
+                          <a14:useLocalDpi xmlns:a14="http://schemas.microsoft.com/office/drawing/2010/main" val="0"/>
+                        </a:ext>
+                      </a:extLst>
+                    </a:blip>
+                    <a:srcRect b="15408"/>
+                    <a:stretch>
+                      <a:fillRect/>
+                    </a:stretch>
+                  </pic:blipFill>
+                  <pic:spPr bwMode="auto">
+                    <a:xfrm>
+                      <a:off x="0" y="0"/>
+                      <a:ext cx="3638550" cy="1676400"/>
+                    </a:xfrm>
+                    <a:prstGeom prst="rect">
+                      <a:avLst/>
+                    </a:prstGeom>
+                    <a:noFill/>
+                    <a:ln>
+                      <a:noFill/>
+                    </a:ln>
+                  </pic:spPr>
+                </pic:pic>
+              </a:graphicData>
+            </a:graphic>
+          </wp:inline>
+        </w:drawing>
+      </w:r>
+    </w:p>
+    <w:p>
+      <w:pPr>
+        <w:jc w:val="both"/>
+        <w:rPr>
+          <w:rFonts w:ascii="Arial Narrow" w:hAnsi="Arial Narrow"/>
+          <w:lang w:val="es-ES_tradnl"/>
+        </w:rPr>
+      </w:pPr>
+    </w:p>
+    <w:p>
+      <w:pPr>
+        <w:jc w:val="both"/>
+        <w:rPr>
+          <w:rFonts w:ascii="Arial Narrow" w:hAnsi="Arial Narrow"/>
+          <w:b/>
+          <w:lang w:val="es-ES_tradnl"/>
+        </w:rPr>
+      </w:pPr>
+      <w:r>
+        <w:rPr>
+          <w:rFonts w:ascii="Arial Narrow" w:hAnsi="Arial Narrow"/>
+          <w:b/>
+          <w:lang w:val="es-ES_tradnl"/>
+        </w:rPr>
+        <w:t xml:space="preserve">Aumentar productividad (Reducir esfuerzo de </w:t>
+      </w:r>
+      <w:proofErr w:type="spellStart"/>
+      <w:r>
+        <w:rPr>
+          <w:rFonts w:ascii="Arial Narrow" w:hAnsi="Arial Narrow"/>
+          <w:b/>
+          <w:lang w:val="es-ES_tradnl"/>
+        </w:rPr>
+        <w:t>scroll</w:t>
+      </w:r>
+      <w:proofErr w:type="spellEnd"/>
+      <w:r>
+        <w:rPr>
+          <w:rFonts w:ascii="Arial Narrow" w:hAnsi="Arial Narrow"/>
+          <w:b/>
+          <w:lang w:val="es-ES_tradnl"/>
+        </w:rPr>
+        <w:t>)</w:t>
+      </w:r>
+    </w:p>
+    <w:p>
+      <w:pPr>
+        <w:jc w:val="both"/>
+        <w:rPr>
+          <w:rFonts w:ascii="Arial Narrow" w:hAnsi="Arial Narrow"/>
+          <w:lang w:val="es-ES_tradnl"/>
+        </w:rPr>
+      </w:pPr>
+      <w:r>
+        <w:rPr>
+          <w:rFonts w:ascii="Arial Narrow" w:hAnsi="Arial Narrow"/>
+          <w:lang w:val="es-ES_tradnl"/>
+        </w:rPr>
+        <w:lastRenderedPageBreak/>
+        <w:t xml:space="preserve">Con el objetivo de aumentar la productividad del funcionario al utilizar el SATT, se optó por diseñar una interfaz sencilla que no requiriera hacer </w:t>
+      </w:r>
+      <w:proofErr w:type="spellStart"/>
+      <w:r>
+        <w:rPr>
+          <w:rFonts w:ascii="Arial Narrow" w:hAnsi="Arial Narrow"/>
+          <w:lang w:val="es-ES_tradnl"/>
+        </w:rPr>
+        <w:t>scroll</w:t>
+      </w:r>
+      <w:proofErr w:type="spellEnd"/>
+      <w:r>
+        <w:rPr>
+          <w:rFonts w:ascii="Arial Narrow" w:hAnsi="Arial Narrow"/>
+          <w:lang w:val="es-ES_tradnl"/>
+        </w:rPr>
+        <w:t xml:space="preserve"> en ninguna de sus pantallas:</w:t>
+      </w:r>
+    </w:p>
+    <w:p>
+      <w:pPr>
+        <w:jc w:val="both"/>
+        <w:rPr>
+          <w:rFonts w:ascii="Arial Narrow" w:hAnsi="Arial Narrow"/>
+          <w:lang w:val="es-ES_tradnl"/>
+        </w:rPr>
+      </w:pPr>
+    </w:p>
+    <w:p>
+      <w:pPr>
+        <w:jc w:val="center"/>
+        <w:rPr>
+          <w:rFonts w:ascii="Arial Narrow" w:hAnsi="Arial Narrow"/>
+          <w:lang w:val="es-ES_tradnl"/>
+        </w:rPr>
+      </w:pPr>
+      <w:r>
+        <w:rPr>
+          <w:rFonts w:ascii="Arial Narrow" w:hAnsi="Arial Narrow"/>
+          <w:noProof/>
+        </w:rPr>
+        <w:drawing>
+          <wp:inline distT="0" distB="0" distL="0" distR="0" wp14:anchorId="07991B47" wp14:editId="20E17F60">
+            <wp:extent cx="3133725" cy="1714500"/>
+            <wp:effectExtent l="0" t="0" r="9525" b="0"/>
+            <wp:docPr id="61" name="Picture 61" descr="../../../Desktop/Screen%20Shot%202016-05-19%20at%208.36.46%20PM.png"/>
+            <wp:cNvGraphicFramePr>
+              <a:graphicFrameLocks xmlns:a="http://schemas.openxmlformats.org/drawingml/2006/main" noChangeAspect="1"/>
+            </wp:cNvGraphicFramePr>
+            <a:graphic xmlns:a="http://schemas.openxmlformats.org/drawingml/2006/main">
+              <a:graphicData uri="http://schemas.openxmlformats.org/drawingml/2006/picture">
+                <pic:pic xmlns:pic="http://schemas.openxmlformats.org/drawingml/2006/picture">
+                  <pic:nvPicPr>
+                    <pic:cNvPr id="0" name="Picture 32" descr="../../../Desktop/Screen%20Shot%202016-05-19%20at%208.36.46%20PM.png"/>
+                    <pic:cNvPicPr>
+                      <a:picLocks noChangeAspect="1" noChangeArrowheads="1"/>
+                    </pic:cNvPicPr>
+                  </pic:nvPicPr>
+                  <pic:blipFill>
+                    <a:blip r:embed="rId49">
+                      <a:extLst>
+                        <a:ext uri="{28A0092B-C50C-407E-A947-70E740481C1C}">
+                          <a14:useLocalDpi xmlns:a14="http://schemas.microsoft.com/office/drawing/2010/main" val="0"/>
+                        </a:ext>
+                      </a:extLst>
+                    </a:blip>
+                    <a:srcRect/>
+                    <a:stretch>
+                      <a:fillRect/>
+                    </a:stretch>
+                  </pic:blipFill>
+                  <pic:spPr bwMode="auto">
+                    <a:xfrm>
+                      <a:off x="0" y="0"/>
+                      <a:ext cx="3133725" cy="1714500"/>
+                    </a:xfrm>
+                    <a:prstGeom prst="rect">
+                      <a:avLst/>
+                    </a:prstGeom>
+                    <a:noFill/>
+                    <a:ln>
+                      <a:noFill/>
+                    </a:ln>
+                  </pic:spPr>
+                </pic:pic>
+              </a:graphicData>
+            </a:graphic>
+          </wp:inline>
+        </w:drawing>
+      </w:r>
+    </w:p>
+    <w:p>
+      <w:pPr>
+        <w:jc w:val="both"/>
+        <w:rPr>
+          <w:rFonts w:ascii="Arial Narrow" w:hAnsi="Arial Narrow"/>
+          <w:lang w:val="es-ES_tradnl"/>
+        </w:rPr>
+      </w:pPr>
+    </w:p>
+    <w:p>
+      <w:pPr>
+        <w:jc w:val="both"/>
+        <w:rPr>
+          <w:rFonts w:ascii="Arial Narrow" w:hAnsi="Arial Narrow"/>
+          <w:b/>
+          <w:lang w:val="es-ES_tradnl"/>
+        </w:rPr>
+      </w:pPr>
+      <w:r>
+        <w:rPr>
+          <w:rFonts w:ascii="Arial Narrow" w:hAnsi="Arial Narrow"/>
+          <w:b/>
+          <w:lang w:val="es-ES_tradnl"/>
+        </w:rPr>
+        <w:t>Indicar al usuario la etapa del proceso</w:t>
+      </w:r>
+    </w:p>
+    <w:p>
+      <w:pPr>
+        <w:jc w:val="both"/>
+        <w:rPr>
+          <w:rFonts w:ascii="Arial Narrow" w:hAnsi="Arial Narrow"/>
+          <w:lang w:val="es-ES_tradnl"/>
+        </w:rPr>
+      </w:pPr>
+      <w:r>
+        <w:rPr>
+          <w:rFonts w:ascii="Arial Narrow" w:hAnsi="Arial Narrow"/>
+          <w:lang w:val="es-ES_tradnl"/>
+        </w:rPr>
+        <w:t>Aunque en este sistema no se cuentan con procesos de larga duración, se consideró importante indicarle al usuario el resultado de sus acciones en dos momentos. Por un lado, se logró mostrar el nombre del usuario en la esquina superior derecha una vez ha ingresado al sistema, para así permitirle saber que efectivamente logró ingresar a su propia cuenta. Por otro lado, se implementaron avisos que indican al usuario cuando no puede realizar una acción debido a su nivel de autorización en la aplicación:</w:t>
+      </w:r>
+    </w:p>
+    <w:p>
+      <w:pPr>
+        <w:jc w:val="both"/>
+        <w:rPr>
+          <w:rFonts w:ascii="Arial Narrow" w:hAnsi="Arial Narrow"/>
+          <w:lang w:val="es-ES_tradnl"/>
+        </w:rPr>
+      </w:pPr>
+    </w:p>
+    <w:p>
+      <w:pPr>
+        <w:jc w:val="center"/>
+        <w:rPr>
+          <w:rFonts w:ascii="Arial Narrow" w:hAnsi="Arial Narrow"/>
+          <w:lang w:val="es-ES_tradnl"/>
+        </w:rPr>
+      </w:pPr>
+      <w:r>
+        <w:rPr>
+          <w:noProof/>
+        </w:rPr>
+        <mc:AlternateContent>
+          <mc:Choice Requires="wps">
+            <w:drawing>
+              <wp:anchor distT="0" distB="0" distL="114300" distR="114300" simplePos="0" relativeHeight="251700224" behindDoc="0" locked="0" layoutInCell="1" allowOverlap="1" wp14:anchorId="786059A5" wp14:editId="0E293FAA">
+                <wp:simplePos x="0" y="0"/>
+                <wp:positionH relativeFrom="column">
+                  <wp:posOffset>4045585</wp:posOffset>
+                </wp:positionH>
+                <wp:positionV relativeFrom="paragraph">
+                  <wp:posOffset>3175</wp:posOffset>
+                </wp:positionV>
+                <wp:extent cx="457200" cy="114300"/>
+                <wp:effectExtent l="76200" t="76200" r="76200" b="95250"/>
+                <wp:wrapNone/>
+                <wp:docPr id="67" name="Rectangle 67"/>
+                <wp:cNvGraphicFramePr/>
+                <a:graphic xmlns:a="http://schemas.openxmlformats.org/drawingml/2006/main">
+                  <a:graphicData uri="http://schemas.microsoft.com/office/word/2010/wordprocessingShape">
+                    <wps:wsp>
+                      <wps:cNvSpPr/>
+                      <wps:spPr>
+                        <a:xfrm>
+                          <a:off x="0" y="0"/>
+                          <a:ext cx="457200" cy="114300"/>
+                        </a:xfrm>
+                        <a:prstGeom prst="rect">
+                          <a:avLst/>
+                        </a:prstGeom>
+                        <a:noFill/>
+                        <a:ln w="19050">
+                          <a:solidFill>
+                            <a:srgbClr val="FFFF00"/>
+                          </a:solidFill>
+                        </a:ln>
+                        <a:effectLst>
+                          <a:outerShdw blurRad="63500" sx="102000" sy="102000" algn="ctr" rotWithShape="0">
+                            <a:prstClr val="black">
+                              <a:alpha val="40000"/>
+                            </a:prstClr>
+                          </a:outerShdw>
+                        </a:effectLst>
+                      </wps:spPr>
+                      <wps:style>
+                        <a:lnRef idx="1">
+                          <a:schemeClr val="accent1"/>
+                        </a:lnRef>
+                        <a:fillRef idx="3">
+                          <a:schemeClr val="accent1"/>
+                        </a:fillRef>
+                        <a:effectRef idx="2">
+                          <a:schemeClr val="accent1"/>
+                        </a:effectRef>
+                        <a:fontRef idx="minor">
+                          <a:schemeClr val="lt1"/>
+                        </a:fontRef>
+                      </wps:style>
+                      <wps:bodyPr rot="0" spcFirstLastPara="0" vertOverflow="overflow" horzOverflow="overflow" vert="horz" wrap="square" lIns="91440" tIns="45720" rIns="91440" bIns="45720" numCol="1" spcCol="0" rtlCol="0" fromWordArt="0" anchor="ctr" anchorCtr="0" forceAA="0" compatLnSpc="1">
+                        <a:prstTxWarp prst="textNoShape">
+                          <a:avLst/>
+                        </a:prstTxWarp>
+                        <a:noAutofit/>
+                      </wps:bodyPr>
+                    </wps:wsp>
+                  </a:graphicData>
+                </a:graphic>
+                <wp14:sizeRelH relativeFrom="page">
+                  <wp14:pctWidth>0</wp14:pctWidth>
+                </wp14:sizeRelH>
+                <wp14:sizeRelV relativeFrom="page">
+                  <wp14:pctHeight>0</wp14:pctHeight>
+                </wp14:sizeRelV>
+              </wp:anchor>
+            </w:drawing>
+          </mc:Choice>
+          <mc:Fallback>
+            <w:pict>
+              <v:rect id="Rectangle 67" o:spid="_x0000_s1026" style="position:absolute;margin-left:318.55pt;margin-top:.25pt;width:36pt;height:9pt;z-index:251700224;visibility:visible;mso-wrap-style:square;mso-width-percent:0;mso-height-percent:0;mso-wrap-distance-left:9pt;mso-wrap-distance-top:0;mso-wrap-distance-right:9pt;mso-wrap-distance-bottom:0;mso-position-horizontal:absolute;mso-position-horizontal-relative:text;mso-position-vertical:absolute;mso-position-vertical-relative:text;mso-width-percent:0;mso-height-percent:0;mso-width-relative:page;mso-height-relative:page;v-text-anchor:middle" o:gfxdata="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" filled="f" strokecolor="yellow" strokeweight="1.5pt">
+                <v:shadow on="t" type="perspective" color="black" opacity="26214f" offset="0,0" matrix="66847f,,,66847f"/>
+              </v:rect>
+            </w:pict>
+          </mc:Fallback>
+        </mc:AlternateContent>
+      </w:r>
+      <w:r>
+        <w:rPr>
+          <w:rFonts w:ascii="Arial Narrow" w:hAnsi="Arial Narrow"/>
+          <w:noProof/>
+        </w:rPr>
+        <w:drawing>
+          <wp:inline distT="0" distB="0" distL="0" distR="0" wp14:anchorId="17B83555" wp14:editId="18A87401">
+            <wp:extent cx="3552825" cy="1952625"/>
+            <wp:effectExtent l="0" t="0" r="9525" b="9525"/>
+            <wp:docPr id="60" name="Picture 60" descr="../../../Desktop/Screen%20Shot%202016-05-19%20at%208.07.46%20PM.png"/>
+            <wp:cNvGraphicFramePr>
+              <a:graphicFrameLocks xmlns:a="http://schemas.openxmlformats.org/drawingml/2006/main" noChangeAspect="1"/>
+            </wp:cNvGraphicFramePr>
+            <a:graphic xmlns:a="http://schemas.openxmlformats.org/drawingml/2006/main">
+              <a:graphicData uri="http://schemas.openxmlformats.org/drawingml/2006/picture">
+                <pic:pic xmlns:pic="http://schemas.openxmlformats.org/drawingml/2006/picture">
+                  <pic:nvPicPr>
+                    <pic:cNvPr id="0" name="Picture 27" descr="../../../Desktop/Screen%20Shot%202016-05-19%20at%208.07.46%20PM.png"/>
+                    <pic:cNvPicPr>
+                      <a:picLocks noChangeAspect="1" noChangeArrowheads="1"/>
+                    </pic:cNvPicPr>
+                  </pic:nvPicPr>
+                  <pic:blipFill>
+                    <a:blip r:embed="rId47">
+                      <a:extLst>
+                        <a:ext uri="{28A0092B-C50C-407E-A947-70E740481C1C}">
+                          <a14:useLocalDpi xmlns:a14="http://schemas.microsoft.com/office/drawing/2010/main" val="0"/>
+                        </a:ext>
+                      </a:extLst>
+                    </a:blip>
+                    <a:srcRect/>
+                    <a:stretch>
+                      <a:fillRect/>
+                    </a:stretch>
+                  </pic:blipFill>
+                  <pic:spPr bwMode="auto">
+                    <a:xfrm>
+                      <a:off x="0" y="0"/>
+                      <a:ext cx="3552825" cy="1952625"/>
+                    </a:xfrm>
+                    <a:prstGeom prst="rect">
+                      <a:avLst/>
+                    </a:prstGeom>
+                    <a:noFill/>
+                    <a:ln>
+                      <a:noFill/>
+                    </a:ln>
+                  </pic:spPr>
+                </pic:pic>
+              </a:graphicData>
+            </a:graphic>
+          </wp:inline>
+        </w:drawing>
+      </w:r>
+    </w:p>
+    <w:p>
+      <w:pPr>
+        <w:jc w:val="both"/>
+        <w:rPr>
+          <w:rFonts w:ascii="Arial Narrow" w:hAnsi="Arial Narrow"/>
+          <w:lang w:val="es-ES_tradnl"/>
+        </w:rPr>
+      </w:pPr>
+    </w:p>
+    <w:p>
+      <w:pPr>
+        <w:jc w:val="center"/>
+        <w:rPr>
+          <w:rFonts w:ascii="Arial Narrow" w:hAnsi="Arial Narrow"/>
+          <w:lang w:val="es-ES_tradnl"/>
+        </w:rPr>
+      </w:pPr>
+      <w:r>
+        <w:rPr>
+          <w:noProof/>
+        </w:rPr>
+        <mc:AlternateContent>
+          <mc:Choice Requires="wps">
+            <w:drawing>
+              <wp:anchor distT="0" distB="0" distL="114300" distR="114300" simplePos="0" relativeHeight="251701248" behindDoc="0" locked="0" layoutInCell="1" allowOverlap="1" wp14:anchorId="235BFF69" wp14:editId="5CD7EBE7">
+                <wp:simplePos x="0" y="0"/>
+                <wp:positionH relativeFrom="column">
+                  <wp:posOffset>1078865</wp:posOffset>
+                </wp:positionH>
+                <wp:positionV relativeFrom="paragraph">
+                  <wp:posOffset>614680</wp:posOffset>
+                </wp:positionV>
+                <wp:extent cx="3315970" cy="570865"/>
+                <wp:effectExtent l="114300" t="76200" r="132080" b="95885"/>
+                <wp:wrapNone/>
+                <wp:docPr id="66" name="Rectangle 66"/>
+                <wp:cNvGraphicFramePr/>
+                <a:graphic xmlns:a="http://schemas.openxmlformats.org/drawingml/2006/main">
+                  <a:graphicData uri="http://schemas.microsoft.com/office/word/2010/wordprocessingShape">
+                    <wps:wsp>
+                      <wps:cNvSpPr/>
+                      <wps:spPr>
+                        <a:xfrm>
+                          <a:off x="0" y="0"/>
+                          <a:ext cx="3315970" cy="570230"/>
+                        </a:xfrm>
+                        <a:prstGeom prst="rect">
+                          <a:avLst/>
+                        </a:prstGeom>
+                        <a:noFill/>
+                        <a:ln w="19050">
+                          <a:solidFill>
+                            <a:srgbClr val="FFFF00"/>
+                          </a:solidFill>
+                        </a:ln>
+                        <a:effectLst>
+                          <a:outerShdw blurRad="63500" sx="102000" sy="102000" algn="ctr" rotWithShape="0">
+                            <a:prstClr val="black">
+                              <a:alpha val="40000"/>
+                            </a:prstClr>
+                          </a:outerShdw>
+                        </a:effectLst>
+                      </wps:spPr>
+                      <wps:style>
+                        <a:lnRef idx="1">
+                          <a:schemeClr val="accent1"/>
+                        </a:lnRef>
+                        <a:fillRef idx="3">
+                          <a:schemeClr val="accent1"/>
+                        </a:fillRef>
+                        <a:effectRef idx="2">
+                          <a:schemeClr val="accent1"/>
+                        </a:effectRef>
+                        <a:fontRef idx="minor">
+                          <a:schemeClr val="lt1"/>
+                        </a:fontRef>
+                      </wps:style>
+                      <wps:bodyPr rot="0" spcFirstLastPara="0" vertOverflow="overflow" horzOverflow="overflow" vert="horz" wrap="square" lIns="91440" tIns="45720" rIns="91440" bIns="45720" numCol="1" spcCol="0" rtlCol="0" fromWordArt="0" anchor="ctr" anchorCtr="0" forceAA="0" compatLnSpc="1">
+                        <a:prstTxWarp prst="textNoShape">
+                          <a:avLst/>
+                        </a:prstTxWarp>
+                        <a:noAutofit/>
+                      </wps:bodyPr>
+                    </wps:wsp>
+                  </a:graphicData>
+                </a:graphic>
+                <wp14:sizeRelH relativeFrom="margin">
+                  <wp14:pctWidth>0</wp14:pctWidth>
+                </wp14:sizeRelH>
+                <wp14:sizeRelV relativeFrom="margin">
+                  <wp14:pctHeight>0</wp14:pctHeight>
+                </wp14:sizeRelV>
+              </wp:anchor>
+            </w:drawing>
+          </mc:Choice>
+          <mc:Fallback>
+            <w:pict>
+              <v:rect id="Rectangle 66" o:spid="_x0000_s1026" style="position:absolute;margin-left:84.95pt;margin-top:48.4pt;width:261.1pt;height:44.95pt;z-index:251701248;visibility:visible;mso-wrap-style:square;mso-width-percent:0;mso-height-percent:0;mso-wrap-distance-left:9pt;mso-wrap-distance-top:0;mso-wrap-distance-right:9pt;mso-wrap-distance-bottom:0;mso-position-horizontal:absolute;mso-position-horizontal-relative:text;mso-position-vertical:absolute;mso-position-vertical-relative:text;mso-width-percent:0;mso-height-percent:0;mso-width-relative:margin;mso-height-relative:margin;v-text-anchor:middle" o:gfxdata="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" filled="f" strokecolor="yellow" strokeweight="1.5pt">
+                <v:shadow on="t" type="perspective" color="black" opacity="26214f" offset="0,0" matrix="66847f,,,66847f"/>
+              </v:rect>
+            </w:pict>
+          </mc:Fallback>
+        </mc:AlternateContent>
+      </w:r>
+      <w:r>
+        <w:rPr>
+          <w:rFonts w:ascii="Arial Narrow" w:hAnsi="Arial Narrow"/>
+          <w:noProof/>
+        </w:rPr>
+        <w:drawing>
+          <wp:inline distT="0" distB="0" distL="0" distR="0" wp14:anchorId="10E2BCBF" wp14:editId="2C431A8E">
+            <wp:extent cx="3629025" cy="1543050"/>
+            <wp:effectExtent l="0" t="0" r="9525" b="0"/>
+            <wp:docPr id="54" name="Picture 54" descr="../../../Desktop/Screen%20Shot%202016-05-19%20at%208.33.42%20PM.png"/>
+            <wp:cNvGraphicFramePr>
+              <a:graphicFrameLocks xmlns:a="http://schemas.openxmlformats.org/drawingml/2006/main" noChangeAspect="1"/>
+            </wp:cNvGraphicFramePr>
+            <a:graphic xmlns:a="http://schemas.openxmlformats.org/drawingml/2006/main">
+              <a:graphicData uri="http://schemas.openxmlformats.org/drawingml/2006/picture">
+                <pic:pic xmlns:pic="http://schemas.openxmlformats.org/drawingml/2006/picture">
+                  <pic:nvPicPr>
+                    <pic:cNvPr id="0" name="Picture 29" descr="../../../Desktop/Screen%20Shot%202016-05-19%20at%208.33.42%20PM.png"/>
+                    <pic:cNvPicPr>
+                      <a:picLocks noChangeAspect="1" noChangeArrowheads="1"/>
+                    </pic:cNvPicPr>
+                  </pic:nvPicPr>
+                  <pic:blipFill>
+                    <a:blip r:embed="rId50">
+                      <a:extLst>
+                        <a:ext uri="{28A0092B-C50C-407E-A947-70E740481C1C}">
+                          <a14:useLocalDpi xmlns:a14="http://schemas.microsoft.com/office/drawing/2010/main" val="0"/>
+                        </a:ext>
+                      </a:extLst>
+                    </a:blip>
+                    <a:srcRect b="21909"/>
+                    <a:stretch>
+                      <a:fillRect/>
+                    </a:stretch>
+                  </pic:blipFill>
+                  <pic:spPr bwMode="auto">
+                    <a:xfrm>
+                      <a:off x="0" y="0"/>
+                      <a:ext cx="3629025" cy="1543050"/>
+                    </a:xfrm>
+                    <a:prstGeom prst="rect">
+                      <a:avLst/>
+                    </a:prstGeom>
+                    <a:noFill/>
+                    <a:ln>
+                      <a:noFill/>
+                    </a:ln>
+                  </pic:spPr>
+                </pic:pic>
+              </a:graphicData>
+            </a:graphic>
+          </wp:inline>
+        </w:drawing>
+      </w:r>
+    </w:p>
+    <w:p>
+      <w:pPr>
+        <w:jc w:val="both"/>
+        <w:rPr>
+          <w:rFonts w:ascii="Arial Narrow" w:hAnsi="Arial Narrow"/>
+          <w:lang w:val="es-ES_tradnl"/>
+        </w:rPr>
+      </w:pPr>
+    </w:p>
+    <w:p>
+      <w:pPr>
+        <w:jc w:val="both"/>
+        <w:rPr>
+          <w:rFonts w:ascii="Arial Narrow" w:hAnsi="Arial Narrow"/>
+          <w:b/>
+          <w:lang w:val="es-ES_tradnl"/>
+        </w:rPr>
+      </w:pPr>
+      <w:r>
+        <w:rPr>
+          <w:rFonts w:ascii="Arial Narrow" w:hAnsi="Arial Narrow"/>
+          <w:b/>
+          <w:lang w:val="es-ES_tradnl"/>
+        </w:rPr>
+        <w:t>Interfaz estéticamente agradable</w:t>
+      </w:r>
+    </w:p>
+    <w:p>
+      <w:pPr>
+        <w:jc w:val="both"/>
+        <w:rPr>
+          <w:rFonts w:ascii="Arial Narrow" w:hAnsi="Arial Narrow"/>
+          <w:lang w:val="es-ES_tradnl"/>
+        </w:rPr>
+      </w:pPr>
+      <w:r>
+        <w:rPr>
+          <w:rFonts w:ascii="Arial Narrow" w:hAnsi="Arial Narrow"/>
+          <w:lang w:val="es-ES_tradnl"/>
+        </w:rPr>
+        <w:t>Por último, se diseñó una interfaz agradable, sobria y minimalista, que correspondiera al objetivo del sistema y a su contexto cultural y social:</w:t>
+      </w:r>
+    </w:p>
+    <w:p>
+      <w:pPr>
+        <w:jc w:val="both"/>
+        <w:rPr>
+          <w:rFonts w:ascii="Arial Narrow" w:hAnsi="Arial Narrow"/>
+          <w:lang w:val="es-ES_tradnl"/>
+        </w:rPr>
+      </w:pPr>
+    </w:p>
+    <w:p>
+      <w:pPr>
+        <w:jc w:val="center"/>
+        <w:rPr>
+          <w:rFonts w:ascii="Arial Narrow" w:hAnsi="Arial Narrow"/>
+          <w:lang w:val="es-ES_tradnl"/>
+        </w:rPr>
+      </w:pPr>
+      <w:r>
+        <w:rPr>
+          <w:rFonts w:ascii="Arial Narrow" w:hAnsi="Arial Narrow"/>
+          <w:noProof/>
+        </w:rPr>
+        <w:drawing>
+          <wp:inline distT="0" distB="0" distL="0" distR="0" wp14:anchorId="656FAE12" wp14:editId="10DB62D4">
+            <wp:extent cx="3552825" cy="1952625"/>
+            <wp:effectExtent l="0" t="0" r="9525" b="9525"/>
+            <wp:docPr id="53" name="Picture 53" descr="../../../Desktop/Screen%20Shot%202016-05-19%20at%208.07.46%20PM.png"/>
+            <wp:cNvGraphicFramePr>
+              <a:graphicFrameLocks xmlns:a="http://schemas.openxmlformats.org/drawingml/2006/main" noChangeAspect="1"/>
+            </wp:cNvGraphicFramePr>
+            <a:graphic xmlns:a="http://schemas.openxmlformats.org/drawingml/2006/main">
+              <a:graphicData uri="http://schemas.openxmlformats.org/drawingml/2006/picture">
+                <pic:pic xmlns:pic="http://schemas.openxmlformats.org/drawingml/2006/picture">
+                  <pic:nvPicPr>
+                    <pic:cNvPr id="0" name="Picture 26" descr="../../../Desktop/Screen%20Shot%202016-05-19%20at%208.07.46%20PM.png"/>
+                    <pic:cNvPicPr>
+                      <a:picLocks noChangeAspect="1" noChangeArrowheads="1"/>
+                    </pic:cNvPicPr>
+                  </pic:nvPicPr>
+                  <pic:blipFill>
+                    <a:blip r:embed="rId47">
+                      <a:extLst>
+                        <a:ext uri="{28A0092B-C50C-407E-A947-70E740481C1C}">
+                          <a14:useLocalDpi xmlns:a14="http://schemas.microsoft.com/office/drawing/2010/main" val="0"/>
+                        </a:ext>
+                      </a:extLst>
+                    </a:blip>
+                    <a:srcRect/>
+                    <a:stretch>
+                      <a:fillRect/>
+                    </a:stretch>
+                  </pic:blipFill>
+                  <pic:spPr bwMode="auto">
+                    <a:xfrm>
+                      <a:off x="0" y="0"/>
+                      <a:ext cx="3552825" cy="1952625"/>
+                    </a:xfrm>
+                    <a:prstGeom prst="rect">
+                      <a:avLst/>
+                    </a:prstGeom>
+                    <a:noFill/>
+                    <a:ln>
+                      <a:noFill/>
+                    </a:ln>
+                  </pic:spPr>
+                </pic:pic>
+              </a:graphicData>
+            </a:graphic>
+          </wp:inline>
+        </w:drawing>
       </w:r>
     </w:p>
     <w:p>
       <w:pPr>
         <w:ind w:left="-720"/>
-        <w:jc w:val="center"/>
         <w:rPr>
           <w:rFonts w:ascii="Arial Narrow" w:hAnsi="Arial Narrow"/>
           <w:b/>
-          <w:lang w:val="es-CO"/>
-        </w:rPr>
-      </w:pPr>
-      <w:r>
-        <w:rPr>
-          <w:rFonts w:ascii="Arial Narrow" w:hAnsi="Arial Narrow"/>
-          <w:b/>
-          <w:lang w:val="es-CO"/>
-        </w:rPr>
-        <w:lastRenderedPageBreak/>
-        <w:t>XIX: Crítica Colaborativa</w:t>
-      </w:r>
-    </w:p>
-    <w:p>
-      <w:pPr>
-        <w:ind w:left="-720"/>
-        <w:jc w:val="center"/>
-        <w:rPr>
-          <w:rFonts w:ascii="Arial Narrow" w:hAnsi="Arial Narrow"/>
-          <w:lang w:val="es-CO"/>
-        </w:rPr>
-      </w:pPr>
-    </w:p>
-    <w:p>
-      <w:pPr>
-        <w:ind w:left="-720"/>
-        <w:rPr>
-          <w:rFonts w:ascii="Arial Narrow" w:hAnsi="Arial Narrow"/>
-          <w:b/>
-          <w:lang w:val="es-CO"/>
-        </w:rPr>
-      </w:pPr>
-      <w:r>
-        <w:rPr>
-          <w:rFonts w:ascii="Arial Narrow" w:hAnsi="Arial Narrow"/>
-          <w:b/>
-          <w:lang w:val="es-CO"/>
-        </w:rPr>
-        <w:t>Pre-experimentación</w:t>
-      </w:r>
-    </w:p>
-    <w:p>
-      <w:pPr>
-        <w:ind w:left="-720"/>
-        <w:rPr>
-          <w:rFonts w:ascii="Arial Narrow" w:hAnsi="Arial Narrow"/>
-          <w:lang w:val="es-CO"/>
-        </w:rPr>
-      </w:pPr>
-    </w:p>
-    <w:p>
-      <w:pPr>
-        <w:ind w:left="-720"/>
-        <w:rPr>
-          <w:rFonts w:ascii="Arial Narrow" w:hAnsi="Arial Narrow"/>
-          <w:lang w:val="es-CO"/>
-        </w:rPr>
-      </w:pPr>
-    </w:p>
-    <w:p>
-      <w:pPr>
-        <w:ind w:left="-720"/>
-        <w:rPr>
-          <w:rFonts w:ascii="Arial Narrow" w:hAnsi="Arial Narrow"/>
-          <w:b/>
-          <w:lang w:val="es-CO"/>
-        </w:rPr>
-      </w:pPr>
-      <w:r>
-        <w:rPr>
-          <w:rFonts w:ascii="Arial Narrow" w:hAnsi="Arial Narrow"/>
-          <w:b/>
-          <w:lang w:val="es-CO"/>
-        </w:rPr>
-        <w:t xml:space="preserve">Post- </w:t>
-      </w:r>
-      <w:r>
-        <w:rPr>
-          <w:rFonts w:ascii="Arial Narrow" w:hAnsi="Arial Narrow"/>
-          <w:b/>
-          <w:lang w:val="es-CO"/>
-        </w:rPr>
-        <w:t>experimentación</w:t>
-      </w:r>
-    </w:p>
-    <w:p>
-      <w:pPr>
-        <w:ind w:left="-720"/>
-        <w:rPr>
-          <w:rFonts w:ascii="Arial Narrow" w:hAnsi="Arial Narrow"/>
           <w:lang w:val="es-CO"/>
         </w:rPr>
       </w:pPr>
@@ -25721,11 +27695,11 @@
           <c:showPercent val="0"/>
           <c:showBubbleSize val="0"/>
         </c:dLbls>
-        <c:axId val="257716992"/>
-        <c:axId val="257718912"/>
+        <c:axId val="337033088"/>
+        <c:axId val="337034624"/>
       </c:scatterChart>
       <c:valAx>
-        <c:axId val="257716992"/>
+        <c:axId val="337033088"/>
         <c:scaling>
           <c:orientation val="minMax"/>
         </c:scaling>
@@ -25735,12 +27709,12 @@
         <c:majorTickMark val="out"/>
         <c:minorTickMark val="none"/>
         <c:tickLblPos val="nextTo"/>
-        <c:crossAx val="257718912"/>
+        <c:crossAx val="337034624"/>
         <c:crosses val="autoZero"/>
         <c:crossBetween val="midCat"/>
       </c:valAx>
       <c:valAx>
-        <c:axId val="257718912"/>
+        <c:axId val="337034624"/>
         <c:scaling>
           <c:orientation val="minMax"/>
         </c:scaling>
@@ -25751,7 +27725,7 @@
         <c:majorTickMark val="out"/>
         <c:minorTickMark val="none"/>
         <c:tickLblPos val="nextTo"/>
-        <c:crossAx val="257716992"/>
+        <c:crossAx val="337033088"/>
         <c:crosses val="autoZero"/>
         <c:crossBetween val="midCat"/>
       </c:valAx>
@@ -25910,11 +27884,11 @@
           <c:showPercent val="0"/>
           <c:showBubbleSize val="0"/>
         </c:dLbls>
-        <c:axId val="257809408"/>
-        <c:axId val="284832512"/>
+        <c:axId val="339550592"/>
+        <c:axId val="339552128"/>
       </c:scatterChart>
       <c:valAx>
-        <c:axId val="257809408"/>
+        <c:axId val="339550592"/>
         <c:scaling>
           <c:orientation val="minMax"/>
         </c:scaling>
@@ -25924,12 +27898,12 @@
         <c:majorTickMark val="out"/>
         <c:minorTickMark val="none"/>
         <c:tickLblPos val="nextTo"/>
-        <c:crossAx val="284832512"/>
+        <c:crossAx val="339552128"/>
         <c:crosses val="autoZero"/>
         <c:crossBetween val="midCat"/>
       </c:valAx>
       <c:valAx>
-        <c:axId val="284832512"/>
+        <c:axId val="339552128"/>
         <c:scaling>
           <c:orientation val="minMax"/>
         </c:scaling>
@@ -25940,7 +27914,7 @@
         <c:majorTickMark val="out"/>
         <c:minorTickMark val="none"/>
         <c:tickLblPos val="nextTo"/>
-        <c:crossAx val="257809408"/>
+        <c:crossAx val="339550592"/>
         <c:crosses val="autoZero"/>
         <c:crossBetween val="midCat"/>
       </c:valAx>
@@ -26165,11 +28139,11 @@
           <c:showPercent val="0"/>
           <c:showBubbleSize val="0"/>
         </c:dLbls>
-        <c:axId val="288414336"/>
-        <c:axId val="288613504"/>
+        <c:axId val="339581184"/>
+        <c:axId val="339587072"/>
       </c:scatterChart>
       <c:valAx>
-        <c:axId val="288414336"/>
+        <c:axId val="339581184"/>
         <c:scaling>
           <c:orientation val="minMax"/>
         </c:scaling>
@@ -26179,12 +28153,12 @@
         <c:majorTickMark val="out"/>
         <c:minorTickMark val="none"/>
         <c:tickLblPos val="nextTo"/>
-        <c:crossAx val="288613504"/>
+        <c:crossAx val="339587072"/>
         <c:crosses val="autoZero"/>
         <c:crossBetween val="midCat"/>
       </c:valAx>
       <c:valAx>
-        <c:axId val="288613504"/>
+        <c:axId val="339587072"/>
         <c:scaling>
           <c:orientation val="minMax"/>
         </c:scaling>
@@ -26195,7 +28169,7 @@
         <c:majorTickMark val="out"/>
         <c:minorTickMark val="none"/>
         <c:tickLblPos val="nextTo"/>
-        <c:crossAx val="288414336"/>
+        <c:crossAx val="339581184"/>
         <c:crosses val="autoZero"/>
         <c:crossBetween val="midCat"/>
       </c:valAx>
@@ -26402,11 +28376,11 @@
           <c:showPercent val="0"/>
           <c:showBubbleSize val="0"/>
         </c:dLbls>
-        <c:axId val="143873536"/>
-        <c:axId val="143875072"/>
+        <c:axId val="339620608"/>
+        <c:axId val="339622144"/>
       </c:scatterChart>
       <c:valAx>
-        <c:axId val="143873536"/>
+        <c:axId val="339620608"/>
         <c:scaling>
           <c:orientation val="minMax"/>
         </c:scaling>
@@ -26416,12 +28390,12 @@
         <c:majorTickMark val="out"/>
         <c:minorTickMark val="none"/>
         <c:tickLblPos val="nextTo"/>
-        <c:crossAx val="143875072"/>
+        <c:crossAx val="339622144"/>
         <c:crosses val="autoZero"/>
         <c:crossBetween val="midCat"/>
       </c:valAx>
       <c:valAx>
-        <c:axId val="143875072"/>
+        <c:axId val="339622144"/>
         <c:scaling>
           <c:orientation val="minMax"/>
         </c:scaling>
@@ -26432,7 +28406,7 @@
         <c:majorTickMark val="out"/>
         <c:minorTickMark val="none"/>
         <c:tickLblPos val="nextTo"/>
-        <c:crossAx val="143873536"/>
+        <c:crossAx val="339620608"/>
         <c:crosses val="autoZero"/>
         <c:crossBetween val="midCat"/>
       </c:valAx>
@@ -26776,7 +28750,7 @@
 </file>
 
 <file path=customXml/itemProps1.xml><?xml version="1.0" encoding="utf-8"?>
-<ds:datastoreItem xmlns:ds="http://schemas.openxmlformats.org/officeDocument/2006/customXml" ds:itemID="{4DE16662-865F-471B-9529-DBA2FD12A5E6}">
+<ds:datastoreItem xmlns:ds="http://schemas.openxmlformats.org/officeDocument/2006/customXml" ds:itemID="{E09176EB-A70F-4D66-9BC9-5CBB975D221B}">
   <ds:schemaRefs>
     <ds:schemaRef ds:uri="http://schemas.openxmlformats.org/officeDocument/2006/bibliography"/>
   </ds:schemaRefs>

</xml_diff>